<commit_message>
word doc with answers created
</commit_message>
<xml_diff>
--- a/Module_1_extras/dist_sum_random_walk.docx
+++ b/Module_1_extras/dist_sum_random_walk.docx
@@ -79,14 +79,34 @@
     <w:p>
       <w:pPr>
         <w:rPr>
-          <w:lang w:val="en-IN"/>
-        </w:rPr>
-      </w:pPr>
-      <w:r>
-        <w:rPr>
-          <w:lang w:val="en-IN"/>
-        </w:rPr>
-        <w:t xml:space="preserve">Question 1a </w:t>
+          <w:b/>
+          <w:bCs/>
+          <w:lang w:val="en-IN"/>
+        </w:rPr>
+      </w:pPr>
+      <w:r>
+        <w:rPr>
+          <w:b/>
+          <w:bCs/>
+          <w:lang w:val="en-IN"/>
+        </w:rPr>
+        <w:t>Question 1</w:t>
+      </w:r>
+      <w:r>
+        <w:rPr>
+          <w:b/>
+          <w:bCs/>
+          <w:lang w:val="en-IN"/>
+        </w:rPr>
+        <w:t>b</w:t>
+      </w:r>
+      <w:r>
+        <w:rPr>
+          <w:b/>
+          <w:bCs/>
+          <w:lang w:val="en-IN"/>
+        </w:rPr>
+        <w:t>.</w:t>
       </w:r>
     </w:p>
     <w:p>
@@ -100,10 +120,10 @@
           <w:noProof/>
         </w:rPr>
         <w:drawing>
-          <wp:inline distT="0" distB="0" distL="0" distR="0" wp14:anchorId="276FBDBD" wp14:editId="04CECCE3">
-            <wp:extent cx="4476750" cy="2581275"/>
-            <wp:effectExtent l="0" t="0" r="0" b="9525"/>
-            <wp:docPr id="245592501" name="Picture 1"/>
+          <wp:inline distT="0" distB="0" distL="0" distR="0" wp14:anchorId="785D71D1" wp14:editId="6C22775D">
+            <wp:extent cx="3516923" cy="2105527"/>
+            <wp:effectExtent l="0" t="0" r="7620" b="9525"/>
+            <wp:docPr id="1126434924" name="Picture 1"/>
             <wp:cNvGraphicFramePr>
               <a:graphicFrameLocks xmlns:a="http://schemas.openxmlformats.org/drawingml/2006/main" noChangeAspect="1"/>
             </wp:cNvGraphicFramePr>
@@ -111,11 +131,11 @@
               <a:graphicData uri="http://schemas.openxmlformats.org/drawingml/2006/picture">
                 <pic:pic xmlns:pic="http://schemas.openxmlformats.org/drawingml/2006/picture">
                   <pic:nvPicPr>
-                    <pic:cNvPr id="245592501" name=""/>
+                    <pic:cNvPr id="1126434924" name=""/>
                     <pic:cNvPicPr/>
                   </pic:nvPicPr>
                   <pic:blipFill>
-                    <a:blip r:embed="rId4"/>
+                    <a:blip r:embed="rId6"/>
                     <a:stretch>
                       <a:fillRect/>
                     </a:stretch>
@@ -123,7 +143,7 @@
                   <pic:spPr>
                     <a:xfrm>
                       <a:off x="0" y="0"/>
-                      <a:ext cx="4476750" cy="2581275"/>
+                      <a:ext cx="3530476" cy="2113641"/>
                     </a:xfrm>
                     <a:prstGeom prst="rect">
                       <a:avLst/>
@@ -136,6 +156,2893 @@
         </w:drawing>
       </w:r>
     </w:p>
+    <w:p>
+      <w:pPr>
+        <w:rPr>
+          <w:b/>
+          <w:bCs/>
+          <w:lang w:val="en-IN"/>
+        </w:rPr>
+      </w:pPr>
+      <w:r>
+        <w:rPr>
+          <w:b/>
+          <w:bCs/>
+          <w:lang w:val="en-IN"/>
+        </w:rPr>
+        <w:t xml:space="preserve">Question </w:t>
+      </w:r>
+      <w:r>
+        <w:rPr>
+          <w:b/>
+          <w:bCs/>
+          <w:lang w:val="en-IN"/>
+        </w:rPr>
+        <w:t xml:space="preserve">1c. and </w:t>
+      </w:r>
+      <w:r>
+        <w:rPr>
+          <w:b/>
+          <w:bCs/>
+          <w:lang w:val="en-IN"/>
+        </w:rPr>
+        <w:t>1</w:t>
+      </w:r>
+      <w:r>
+        <w:rPr>
+          <w:b/>
+          <w:bCs/>
+          <w:lang w:val="en-IN"/>
+        </w:rPr>
+        <w:t>d</w:t>
+      </w:r>
+      <w:r>
+        <w:rPr>
+          <w:b/>
+          <w:bCs/>
+          <w:lang w:val="en-IN"/>
+        </w:rPr>
+        <w:t>.</w:t>
+      </w:r>
+    </w:p>
+    <w:p>
+      <w:pPr>
+        <w:rPr>
+          <w:lang w:val="en-IN"/>
+        </w:rPr>
+      </w:pPr>
+      <w:r>
+        <w:rPr>
+          <w:noProof/>
+        </w:rPr>
+        <w:drawing>
+          <wp:inline distT="0" distB="0" distL="0" distR="0" wp14:anchorId="52217900" wp14:editId="46D76627">
+            <wp:extent cx="4132385" cy="2100065"/>
+            <wp:effectExtent l="0" t="0" r="1905" b="0"/>
+            <wp:docPr id="1848848736" name="Picture 1"/>
+            <wp:cNvGraphicFramePr>
+              <a:graphicFrameLocks xmlns:a="http://schemas.openxmlformats.org/drawingml/2006/main" noChangeAspect="1"/>
+            </wp:cNvGraphicFramePr>
+            <a:graphic xmlns:a="http://schemas.openxmlformats.org/drawingml/2006/main">
+              <a:graphicData uri="http://schemas.openxmlformats.org/drawingml/2006/picture">
+                <pic:pic xmlns:pic="http://schemas.openxmlformats.org/drawingml/2006/picture">
+                  <pic:nvPicPr>
+                    <pic:cNvPr id="1848848736" name=""/>
+                    <pic:cNvPicPr/>
+                  </pic:nvPicPr>
+                  <pic:blipFill>
+                    <a:blip r:embed="rId7"/>
+                    <a:stretch>
+                      <a:fillRect/>
+                    </a:stretch>
+                  </pic:blipFill>
+                  <pic:spPr>
+                    <a:xfrm>
+                      <a:off x="0" y="0"/>
+                      <a:ext cx="4165888" cy="2117091"/>
+                    </a:xfrm>
+                    <a:prstGeom prst="rect">
+                      <a:avLst/>
+                    </a:prstGeom>
+                  </pic:spPr>
+                </pic:pic>
+              </a:graphicData>
+            </a:graphic>
+          </wp:inline>
+        </w:drawing>
+      </w:r>
+    </w:p>
+    <w:p>
+      <w:pPr>
+        <w:rPr>
+          <w:b/>
+          <w:bCs/>
+          <w:lang w:val="en-IN"/>
+        </w:rPr>
+      </w:pPr>
+      <w:r>
+        <w:rPr>
+          <w:noProof/>
+        </w:rPr>
+        <w:drawing>
+          <wp:inline distT="0" distB="0" distL="0" distR="0" wp14:anchorId="65565F73" wp14:editId="06616736">
+            <wp:extent cx="5731510" cy="1343953"/>
+            <wp:effectExtent l="0" t="0" r="2540" b="8890"/>
+            <wp:docPr id="2138523955" name="Picture 1"/>
+            <wp:cNvGraphicFramePr>
+              <a:graphicFrameLocks xmlns:a="http://schemas.openxmlformats.org/drawingml/2006/main" noChangeAspect="1"/>
+            </wp:cNvGraphicFramePr>
+            <a:graphic xmlns:a="http://schemas.openxmlformats.org/drawingml/2006/main">
+              <a:graphicData uri="http://schemas.openxmlformats.org/drawingml/2006/picture">
+                <pic:pic xmlns:pic="http://schemas.openxmlformats.org/drawingml/2006/picture">
+                  <pic:nvPicPr>
+                    <pic:cNvPr id="2138523955" name=""/>
+                    <pic:cNvPicPr/>
+                  </pic:nvPicPr>
+                  <pic:blipFill>
+                    <a:blip r:embed="rId8"/>
+                    <a:stretch>
+                      <a:fillRect/>
+                    </a:stretch>
+                  </pic:blipFill>
+                  <pic:spPr>
+                    <a:xfrm>
+                      <a:off x="0" y="0"/>
+                      <a:ext cx="5739188" cy="1345753"/>
+                    </a:xfrm>
+                    <a:prstGeom prst="rect">
+                      <a:avLst/>
+                    </a:prstGeom>
+                  </pic:spPr>
+                </pic:pic>
+              </a:graphicData>
+            </a:graphic>
+          </wp:inline>
+        </w:drawing>
+      </w:r>
+    </w:p>
+    <w:p>
+      <w:pPr>
+        <w:rPr>
+          <w:lang w:val="en-IN"/>
+        </w:rPr>
+      </w:pPr>
+      <w:r>
+        <w:rPr>
+          <w:b/>
+          <w:bCs/>
+          <w:lang w:val="en-IN"/>
+        </w:rPr>
+        <w:lastRenderedPageBreak/>
+        <w:t>Question 1</w:t>
+      </w:r>
+      <w:r>
+        <w:rPr>
+          <w:b/>
+          <w:bCs/>
+          <w:lang w:val="en-IN"/>
+        </w:rPr>
+        <w:t>e</w:t>
+      </w:r>
+      <w:r>
+        <w:rPr>
+          <w:b/>
+          <w:bCs/>
+          <w:lang w:val="en-IN"/>
+        </w:rPr>
+        <w:t>.</w:t>
+      </w:r>
+      <w:r>
+        <w:rPr>
+          <w:b/>
+          <w:bCs/>
+          <w:lang w:val="en-IN"/>
+        </w:rPr>
+        <w:t xml:space="preserve"> and 1f.</w:t>
+      </w:r>
+      <w:r>
+        <w:rPr>
+          <w:b/>
+          <w:bCs/>
+          <w:lang w:val="en-IN"/>
+        </w:rPr>
+        <w:t xml:space="preserve"> </w:t>
+      </w:r>
+      <w:r>
+        <w:rPr>
+          <w:b/>
+          <w:bCs/>
+          <w:lang w:val="en-IN"/>
+        </w:rPr>
+        <w:t xml:space="preserve">and </w:t>
+      </w:r>
+      <w:r>
+        <w:rPr>
+          <w:b/>
+          <w:bCs/>
+          <w:lang w:val="en-IN"/>
+        </w:rPr>
+        <w:t>1g.</w:t>
+      </w:r>
+    </w:p>
+    <w:p>
+      <w:pPr>
+        <w:rPr>
+          <w:lang w:val="en-IN"/>
+        </w:rPr>
+      </w:pPr>
+      <w:r>
+        <w:rPr>
+          <w:noProof/>
+        </w:rPr>
+        <w:drawing>
+          <wp:inline distT="0" distB="0" distL="0" distR="0" wp14:anchorId="493A1D1D" wp14:editId="2462635B">
+            <wp:extent cx="5731510" cy="2360930"/>
+            <wp:effectExtent l="0" t="0" r="2540" b="1270"/>
+            <wp:docPr id="1868910087" name="Picture 1"/>
+            <wp:cNvGraphicFramePr>
+              <a:graphicFrameLocks xmlns:a="http://schemas.openxmlformats.org/drawingml/2006/main" noChangeAspect="1"/>
+            </wp:cNvGraphicFramePr>
+            <a:graphic xmlns:a="http://schemas.openxmlformats.org/drawingml/2006/main">
+              <a:graphicData uri="http://schemas.openxmlformats.org/drawingml/2006/picture">
+                <pic:pic xmlns:pic="http://schemas.openxmlformats.org/drawingml/2006/picture">
+                  <pic:nvPicPr>
+                    <pic:cNvPr id="1868910087" name=""/>
+                    <pic:cNvPicPr/>
+                  </pic:nvPicPr>
+                  <pic:blipFill>
+                    <a:blip r:embed="rId9"/>
+                    <a:stretch>
+                      <a:fillRect/>
+                    </a:stretch>
+                  </pic:blipFill>
+                  <pic:spPr>
+                    <a:xfrm>
+                      <a:off x="0" y="0"/>
+                      <a:ext cx="5731510" cy="2360930"/>
+                    </a:xfrm>
+                    <a:prstGeom prst="rect">
+                      <a:avLst/>
+                    </a:prstGeom>
+                  </pic:spPr>
+                </pic:pic>
+              </a:graphicData>
+            </a:graphic>
+          </wp:inline>
+        </w:drawing>
+      </w:r>
+    </w:p>
+    <w:p>
+      <w:pPr>
+        <w:rPr>
+          <w:b/>
+          <w:bCs/>
+          <w:lang w:val="en-IN"/>
+        </w:rPr>
+      </w:pPr>
+      <w:r>
+        <w:rPr>
+          <w:b/>
+          <w:bCs/>
+          <w:lang w:val="en-IN"/>
+        </w:rPr>
+        <w:t>Question 1</w:t>
+      </w:r>
+      <w:r>
+        <w:rPr>
+          <w:b/>
+          <w:bCs/>
+          <w:lang w:val="en-IN"/>
+        </w:rPr>
+        <w:t>h</w:t>
+      </w:r>
+      <w:r>
+        <w:rPr>
+          <w:b/>
+          <w:bCs/>
+          <w:lang w:val="en-IN"/>
+        </w:rPr>
+        <w:t>.</w:t>
+      </w:r>
+    </w:p>
+    <w:p>
+      <w:pPr>
+        <w:rPr>
+          <w:lang w:val="en-IN"/>
+        </w:rPr>
+      </w:pPr>
+      <w:r>
+        <w:rPr>
+          <w:noProof/>
+          <w:lang w:val="en-IN"/>
+        </w:rPr>
+        <mc:AlternateContent>
+          <mc:Choice Requires="wps">
+            <w:drawing>
+              <wp:anchor distT="45720" distB="45720" distL="114300" distR="114300" simplePos="0" relativeHeight="251663360" behindDoc="0" locked="0" layoutInCell="1" allowOverlap="1" wp14:anchorId="6EBF63D8" wp14:editId="2DC71E00">
+                <wp:simplePos x="0" y="0"/>
+                <wp:positionH relativeFrom="margin">
+                  <wp:posOffset>4008120</wp:posOffset>
+                </wp:positionH>
+                <wp:positionV relativeFrom="paragraph">
+                  <wp:posOffset>1825625</wp:posOffset>
+                </wp:positionV>
+                <wp:extent cx="2360930" cy="1805940"/>
+                <wp:effectExtent l="0" t="0" r="12700" b="22860"/>
+                <wp:wrapNone/>
+                <wp:docPr id="880015213" name="Text Box 2"/>
+                <wp:cNvGraphicFramePr>
+                  <a:graphicFrameLocks xmlns:a="http://schemas.openxmlformats.org/drawingml/2006/main"/>
+                </wp:cNvGraphicFramePr>
+                <a:graphic xmlns:a="http://schemas.openxmlformats.org/drawingml/2006/main">
+                  <a:graphicData uri="http://schemas.microsoft.com/office/word/2010/wordprocessingShape">
+                    <wps:wsp>
+                      <wps:cNvSpPr txBox="1">
+                        <a:spLocks noChangeArrowheads="1"/>
+                      </wps:cNvSpPr>
+                      <wps:spPr bwMode="auto">
+                        <a:xfrm>
+                          <a:off x="0" y="0"/>
+                          <a:ext cx="2360930" cy="1805940"/>
+                        </a:xfrm>
+                        <a:prstGeom prst="rect">
+                          <a:avLst/>
+                        </a:prstGeom>
+                        <a:solidFill>
+                          <a:srgbClr val="FFFFFF"/>
+                        </a:solidFill>
+                        <a:ln w="9525">
+                          <a:solidFill>
+                            <a:srgbClr val="000000"/>
+                          </a:solidFill>
+                          <a:miter lim="800000"/>
+                          <a:headEnd/>
+                          <a:tailEnd/>
+                        </a:ln>
+                      </wps:spPr>
+                      <wps:txbx>
+                        <w:txbxContent>
+                          <w:p>
+                            <w:pPr>
+                              <w:rPr>
+                                <w:u w:val="single"/>
+                                <w:lang w:val="en-IN"/>
+                              </w:rPr>
+                            </w:pPr>
+                            <w:r>
+                              <w:rPr>
+                                <w:u w:val="single"/>
+                                <w:lang w:val="en-IN"/>
+                              </w:rPr>
+                              <w:t>Comments:</w:t>
+                            </w:r>
+                          </w:p>
+                          <w:p>
+                            <w:pPr>
+                              <w:rPr>
+                                <w:lang w:val="en-IN"/>
+                              </w:rPr>
+                            </w:pPr>
+                            <w:r>
+                              <w:rPr>
+                                <w:lang w:val="en-IN"/>
+                              </w:rPr>
+                              <w:t>These first two graphs correspond to bin size 0.5.</w:t>
+                            </w:r>
+                          </w:p>
+                          <w:p>
+                            <w:r>
+                              <w:rPr>
+                                <w:lang w:val="en-IN"/>
+                              </w:rPr>
+                              <w:t xml:space="preserve">In the normalised graph, it is normalised in such a way that the area under the curve (Gaussian) is 1.  </w:t>
+                            </w:r>
+                          </w:p>
+                        </w:txbxContent>
+                      </wps:txbx>
+                      <wps:bodyPr rot="0" vert="horz" wrap="square" lIns="91440" tIns="45720" rIns="91440" bIns="45720" anchor="t" anchorCtr="0">
+                        <a:noAutofit/>
+                      </wps:bodyPr>
+                    </wps:wsp>
+                  </a:graphicData>
+                </a:graphic>
+                <wp14:sizeRelH relativeFrom="margin">
+                  <wp14:pctWidth>40000</wp14:pctWidth>
+                </wp14:sizeRelH>
+                <wp14:sizeRelV relativeFrom="margin">
+                  <wp14:pctHeight>0</wp14:pctHeight>
+                </wp14:sizeRelV>
+              </wp:anchor>
+            </w:drawing>
+          </mc:Choice>
+          <mc:Fallback>
+            <w:pict>
+              <v:shapetype w14:anchorId="6EBF63D8" id="_x0000_t202" coordsize="21600,21600" o:spt="202" path="m,l,21600r21600,l21600,xe">
+                <v:stroke joinstyle="miter"/>
+                <v:path gradientshapeok="t" o:connecttype="rect"/>
+              </v:shapetype>
+              <v:shape id="Text Box 2" o:spid="_x0000_s1026" type="#_x0000_t202" style="position:absolute;margin-left:315.6pt;margin-top:143.75pt;width:185.9pt;height:142.2pt;z-index:251663360;visibility:visible;mso-wrap-style:square;mso-width-percent:400;mso-height-percent:0;mso-wrap-distance-left:9pt;mso-wrap-distance-top:3.6pt;mso-wrap-distance-right:9pt;mso-wrap-distance-bottom:3.6pt;mso-position-horizontal:absolute;mso-position-horizontal-relative:margin;mso-position-vertical:absolute;mso-position-vertical-relative:text;mso-width-percent:400;mso-height-percent:0;mso-width-relative:margin;mso-height-relative:margin;v-text-anchor:top" o:gfxdata="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">
+                <v:textbox>
+                  <w:txbxContent>
+                    <w:p>
+                      <w:pPr>
+                        <w:rPr>
+                          <w:u w:val="single"/>
+                          <w:lang w:val="en-IN"/>
+                        </w:rPr>
+                      </w:pPr>
+                      <w:r>
+                        <w:rPr>
+                          <w:u w:val="single"/>
+                          <w:lang w:val="en-IN"/>
+                        </w:rPr>
+                        <w:t>Comments:</w:t>
+                      </w:r>
+                    </w:p>
+                    <w:p>
+                      <w:pPr>
+                        <w:rPr>
+                          <w:lang w:val="en-IN"/>
+                        </w:rPr>
+                      </w:pPr>
+                      <w:r>
+                        <w:rPr>
+                          <w:lang w:val="en-IN"/>
+                        </w:rPr>
+                        <w:t>These first two graphs correspond to bin size 0.5.</w:t>
+                      </w:r>
+                    </w:p>
+                    <w:p>
+                      <w:r>
+                        <w:rPr>
+                          <w:lang w:val="en-IN"/>
+                        </w:rPr>
+                        <w:t xml:space="preserve">In the normalised graph, it is normalised in such a way that the area under the curve (Gaussian) is 1.  </w:t>
+                      </w:r>
+                    </w:p>
+                  </w:txbxContent>
+                </v:textbox>
+                <w10:wrap anchorx="margin"/>
+              </v:shape>
+            </w:pict>
+          </mc:Fallback>
+        </mc:AlternateContent>
+      </w:r>
+      <w:r>
+        <w:rPr>
+          <w:noProof/>
+          <w:lang w:val="en-IN"/>
+        </w:rPr>
+        <w:drawing>
+          <wp:inline distT="0" distB="0" distL="0" distR="0" wp14:anchorId="487EA216" wp14:editId="7BA65E91">
+            <wp:extent cx="3844290" cy="2648014"/>
+            <wp:effectExtent l="0" t="0" r="3810" b="0"/>
+            <wp:docPr id="1010854794" name="Picture 3"/>
+            <wp:cNvGraphicFramePr>
+              <a:graphicFrameLocks xmlns:a="http://schemas.openxmlformats.org/drawingml/2006/main" noChangeAspect="1"/>
+            </wp:cNvGraphicFramePr>
+            <a:graphic xmlns:a="http://schemas.openxmlformats.org/drawingml/2006/main">
+              <a:graphicData uri="http://schemas.openxmlformats.org/drawingml/2006/picture">
+                <pic:pic xmlns:pic="http://schemas.openxmlformats.org/drawingml/2006/picture">
+                  <pic:nvPicPr>
+                    <pic:cNvPr id="0" name="Picture 3"/>
+                    <pic:cNvPicPr>
+                      <a:picLocks noChangeAspect="1" noChangeArrowheads="1"/>
+                    </pic:cNvPicPr>
+                  </pic:nvPicPr>
+                  <pic:blipFill>
+                    <a:blip r:embed="rId10">
+                      <a:extLst>
+                        <a:ext uri="{28A0092B-C50C-407E-A947-70E740481C1C}">
+                          <a14:useLocalDpi xmlns:a14="http://schemas.microsoft.com/office/drawing/2010/main" val="0"/>
+                        </a:ext>
+                      </a:extLst>
+                    </a:blip>
+                    <a:srcRect/>
+                    <a:stretch>
+                      <a:fillRect/>
+                    </a:stretch>
+                  </pic:blipFill>
+                  <pic:spPr bwMode="auto">
+                    <a:xfrm>
+                      <a:off x="0" y="0"/>
+                      <a:ext cx="3874733" cy="2668984"/>
+                    </a:xfrm>
+                    <a:prstGeom prst="rect">
+                      <a:avLst/>
+                    </a:prstGeom>
+                    <a:noFill/>
+                    <a:ln>
+                      <a:noFill/>
+                    </a:ln>
+                  </pic:spPr>
+                </pic:pic>
+              </a:graphicData>
+            </a:graphic>
+          </wp:inline>
+        </w:drawing>
+      </w:r>
+    </w:p>
+    <w:p>
+      <w:pPr>
+        <w:rPr>
+          <w:lang w:val="en-IN"/>
+        </w:rPr>
+      </w:pPr>
+      <w:r>
+        <w:rPr>
+          <w:noProof/>
+          <w:lang w:val="en-IN"/>
+        </w:rPr>
+        <w:drawing>
+          <wp:inline distT="0" distB="0" distL="0" distR="0" wp14:anchorId="4CCC4013" wp14:editId="4739BCF6">
+            <wp:extent cx="3844556" cy="2648197"/>
+            <wp:effectExtent l="0" t="0" r="3810" b="0"/>
+            <wp:docPr id="1910998408" name="Picture 4"/>
+            <wp:cNvGraphicFramePr>
+              <a:graphicFrameLocks xmlns:a="http://schemas.openxmlformats.org/drawingml/2006/main" noChangeAspect="1"/>
+            </wp:cNvGraphicFramePr>
+            <a:graphic xmlns:a="http://schemas.openxmlformats.org/drawingml/2006/main">
+              <a:graphicData uri="http://schemas.openxmlformats.org/drawingml/2006/picture">
+                <pic:pic xmlns:pic="http://schemas.openxmlformats.org/drawingml/2006/picture">
+                  <pic:nvPicPr>
+                    <pic:cNvPr id="0" name="Picture 4"/>
+                    <pic:cNvPicPr>
+                      <a:picLocks noChangeAspect="1" noChangeArrowheads="1"/>
+                    </pic:cNvPicPr>
+                  </pic:nvPicPr>
+                  <pic:blipFill>
+                    <a:blip r:embed="rId11">
+                      <a:extLst>
+                        <a:ext uri="{28A0092B-C50C-407E-A947-70E740481C1C}">
+                          <a14:useLocalDpi xmlns:a14="http://schemas.microsoft.com/office/drawing/2010/main" val="0"/>
+                        </a:ext>
+                      </a:extLst>
+                    </a:blip>
+                    <a:srcRect/>
+                    <a:stretch>
+                      <a:fillRect/>
+                    </a:stretch>
+                  </pic:blipFill>
+                  <pic:spPr bwMode="auto">
+                    <a:xfrm>
+                      <a:off x="0" y="0"/>
+                      <a:ext cx="3871232" cy="2666572"/>
+                    </a:xfrm>
+                    <a:prstGeom prst="rect">
+                      <a:avLst/>
+                    </a:prstGeom>
+                    <a:noFill/>
+                    <a:ln>
+                      <a:noFill/>
+                    </a:ln>
+                  </pic:spPr>
+                </pic:pic>
+              </a:graphicData>
+            </a:graphic>
+          </wp:inline>
+        </w:drawing>
+      </w:r>
+    </w:p>
+    <w:p>
+      <w:pPr>
+        <w:rPr>
+          <w:lang w:val="en-IN"/>
+        </w:rPr>
+      </w:pPr>
+      <w:r>
+        <w:rPr>
+          <w:noProof/>
+          <w:lang w:val="en-IN"/>
+        </w:rPr>
+        <w:lastRenderedPageBreak/>
+        <mc:AlternateContent>
+          <mc:Choice Requires="wps">
+            <w:drawing>
+              <wp:anchor distT="45720" distB="45720" distL="114300" distR="114300" simplePos="0" relativeHeight="251665408" behindDoc="0" locked="0" layoutInCell="1" allowOverlap="1" wp14:anchorId="77BEF6E1" wp14:editId="1E4BDE53">
+                <wp:simplePos x="0" y="0"/>
+                <wp:positionH relativeFrom="margin">
+                  <wp:posOffset>3964940</wp:posOffset>
+                </wp:positionH>
+                <wp:positionV relativeFrom="paragraph">
+                  <wp:posOffset>201295</wp:posOffset>
+                </wp:positionV>
+                <wp:extent cx="2360930" cy="1404620"/>
+                <wp:effectExtent l="0" t="0" r="12700" b="10160"/>
+                <wp:wrapNone/>
+                <wp:docPr id="431802636" name="Text Box 2"/>
+                <wp:cNvGraphicFramePr>
+                  <a:graphicFrameLocks xmlns:a="http://schemas.openxmlformats.org/drawingml/2006/main"/>
+                </wp:cNvGraphicFramePr>
+                <a:graphic xmlns:a="http://schemas.openxmlformats.org/drawingml/2006/main">
+                  <a:graphicData uri="http://schemas.microsoft.com/office/word/2010/wordprocessingShape">
+                    <wps:wsp>
+                      <wps:cNvSpPr txBox="1">
+                        <a:spLocks noChangeArrowheads="1"/>
+                      </wps:cNvSpPr>
+                      <wps:spPr bwMode="auto">
+                        <a:xfrm>
+                          <a:off x="0" y="0"/>
+                          <a:ext cx="2360930" cy="1404620"/>
+                        </a:xfrm>
+                        <a:prstGeom prst="rect">
+                          <a:avLst/>
+                        </a:prstGeom>
+                        <a:solidFill>
+                          <a:srgbClr val="FFFFFF"/>
+                        </a:solidFill>
+                        <a:ln w="9525">
+                          <a:solidFill>
+                            <a:srgbClr val="000000"/>
+                          </a:solidFill>
+                          <a:miter lim="800000"/>
+                          <a:headEnd/>
+                          <a:tailEnd/>
+                        </a:ln>
+                      </wps:spPr>
+                      <wps:txbx>
+                        <w:txbxContent>
+                          <w:p>
+                            <w:pPr>
+                              <w:rPr>
+                                <w:u w:val="single"/>
+                                <w:lang w:val="en-IN"/>
+                              </w:rPr>
+                            </w:pPr>
+                            <w:r>
+                              <w:rPr>
+                                <w:u w:val="single"/>
+                                <w:lang w:val="en-IN"/>
+                              </w:rPr>
+                              <w:t>Comments</w:t>
+                            </w:r>
+                            <w:r>
+                              <w:rPr>
+                                <w:u w:val="single"/>
+                                <w:lang w:val="en-IN"/>
+                              </w:rPr>
+                              <w:t xml:space="preserve">: </w:t>
+                            </w:r>
+                          </w:p>
+                          <w:p>
+                            <w:pPr>
+                              <w:rPr>
+                                <w:lang w:val="en-IN"/>
+                              </w:rPr>
+                            </w:pPr>
+                            <w:r>
+                              <w:rPr>
+                                <w:lang w:val="en-IN"/>
+                              </w:rPr>
+                              <w:t>The first two graphs on this page correspond to a bin size of 1.</w:t>
+                            </w:r>
+                          </w:p>
+                          <w:p>
+                            <w:r>
+                              <w:rPr>
+                                <w:lang w:val="en-IN"/>
+                              </w:rPr>
+                              <w:t>The final graph is for bin size 2.</w:t>
+                            </w:r>
+                          </w:p>
+                        </w:txbxContent>
+                      </wps:txbx>
+                      <wps:bodyPr rot="0" vert="horz" wrap="square" lIns="91440" tIns="45720" rIns="91440" bIns="45720" anchor="t" anchorCtr="0">
+                        <a:spAutoFit/>
+                      </wps:bodyPr>
+                    </wps:wsp>
+                  </a:graphicData>
+                </a:graphic>
+                <wp14:sizeRelH relativeFrom="margin">
+                  <wp14:pctWidth>40000</wp14:pctWidth>
+                </wp14:sizeRelH>
+                <wp14:sizeRelV relativeFrom="margin">
+                  <wp14:pctHeight>20000</wp14:pctHeight>
+                </wp14:sizeRelV>
+              </wp:anchor>
+            </w:drawing>
+          </mc:Choice>
+          <mc:Fallback>
+            <w:pict>
+              <v:shape w14:anchorId="77BEF6E1" id="_x0000_s1027" type="#_x0000_t202" style="position:absolute;margin-left:312.2pt;margin-top:15.85pt;width:185.9pt;height:110.6pt;z-index:251665408;visibility:visible;mso-wrap-style:square;mso-width-percent:400;mso-height-percent:200;mso-wrap-distance-left:9pt;mso-wrap-distance-top:3.6pt;mso-wrap-distance-right:9pt;mso-wrap-distance-bottom:3.6pt;mso-position-horizontal:absolute;mso-position-horizontal-relative:margin;mso-position-vertical:absolute;mso-position-vertical-relative:text;mso-width-percent:400;mso-height-percent:200;mso-width-relative:margin;mso-height-relative:margin;v-text-anchor:top" o:gfxdata="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">
+                <v:textbox style="mso-fit-shape-to-text:t">
+                  <w:txbxContent>
+                    <w:p>
+                      <w:pPr>
+                        <w:rPr>
+                          <w:u w:val="single"/>
+                          <w:lang w:val="en-IN"/>
+                        </w:rPr>
+                      </w:pPr>
+                      <w:r>
+                        <w:rPr>
+                          <w:u w:val="single"/>
+                          <w:lang w:val="en-IN"/>
+                        </w:rPr>
+                        <w:t>Comments</w:t>
+                      </w:r>
+                      <w:r>
+                        <w:rPr>
+                          <w:u w:val="single"/>
+                          <w:lang w:val="en-IN"/>
+                        </w:rPr>
+                        <w:t xml:space="preserve">: </w:t>
+                      </w:r>
+                    </w:p>
+                    <w:p>
+                      <w:pPr>
+                        <w:rPr>
+                          <w:lang w:val="en-IN"/>
+                        </w:rPr>
+                      </w:pPr>
+                      <w:r>
+                        <w:rPr>
+                          <w:lang w:val="en-IN"/>
+                        </w:rPr>
+                        <w:t>The first two graphs on this page correspond to a bin size of 1.</w:t>
+                      </w:r>
+                    </w:p>
+                    <w:p>
+                      <w:r>
+                        <w:rPr>
+                          <w:lang w:val="en-IN"/>
+                        </w:rPr>
+                        <w:t>The final graph is for bin size 2.</w:t>
+                      </w:r>
+                    </w:p>
+                  </w:txbxContent>
+                </v:textbox>
+                <w10:wrap anchorx="margin"/>
+              </v:shape>
+            </w:pict>
+          </mc:Fallback>
+        </mc:AlternateContent>
+      </w:r>
+      <w:r>
+        <w:rPr>
+          <w:noProof/>
+          <w:lang w:val="en-IN"/>
+        </w:rPr>
+        <w:drawing>
+          <wp:inline distT="0" distB="0" distL="0" distR="0" wp14:anchorId="476EA7B2" wp14:editId="372F69AF">
+            <wp:extent cx="3855720" cy="2659473"/>
+            <wp:effectExtent l="0" t="0" r="0" b="7620"/>
+            <wp:docPr id="763642055" name="Picture 5"/>
+            <wp:cNvGraphicFramePr>
+              <a:graphicFrameLocks xmlns:a="http://schemas.openxmlformats.org/drawingml/2006/main" noChangeAspect="1"/>
+            </wp:cNvGraphicFramePr>
+            <a:graphic xmlns:a="http://schemas.openxmlformats.org/drawingml/2006/main">
+              <a:graphicData uri="http://schemas.openxmlformats.org/drawingml/2006/picture">
+                <pic:pic xmlns:pic="http://schemas.openxmlformats.org/drawingml/2006/picture">
+                  <pic:nvPicPr>
+                    <pic:cNvPr id="0" name="Picture 5"/>
+                    <pic:cNvPicPr>
+                      <a:picLocks noChangeAspect="1" noChangeArrowheads="1"/>
+                    </pic:cNvPicPr>
+                  </pic:nvPicPr>
+                  <pic:blipFill>
+                    <a:blip r:embed="rId12">
+                      <a:extLst>
+                        <a:ext uri="{28A0092B-C50C-407E-A947-70E740481C1C}">
+                          <a14:useLocalDpi xmlns:a14="http://schemas.microsoft.com/office/drawing/2010/main" val="0"/>
+                        </a:ext>
+                      </a:extLst>
+                    </a:blip>
+                    <a:srcRect/>
+                    <a:stretch>
+                      <a:fillRect/>
+                    </a:stretch>
+                  </pic:blipFill>
+                  <pic:spPr bwMode="auto">
+                    <a:xfrm>
+                      <a:off x="0" y="0"/>
+                      <a:ext cx="3880065" cy="2676265"/>
+                    </a:xfrm>
+                    <a:prstGeom prst="rect">
+                      <a:avLst/>
+                    </a:prstGeom>
+                    <a:noFill/>
+                    <a:ln>
+                      <a:noFill/>
+                    </a:ln>
+                  </pic:spPr>
+                </pic:pic>
+              </a:graphicData>
+            </a:graphic>
+          </wp:inline>
+        </w:drawing>
+      </w:r>
+    </w:p>
+    <w:p>
+      <w:pPr>
+        <w:rPr>
+          <w:lang w:val="en-IN"/>
+        </w:rPr>
+      </w:pPr>
+      <w:r>
+        <w:rPr>
+          <w:noProof/>
+          <w:lang w:val="en-IN"/>
+        </w:rPr>
+        <w:drawing>
+          <wp:inline distT="0" distB="0" distL="0" distR="0" wp14:anchorId="677526C5" wp14:editId="0F664ABF">
+            <wp:extent cx="3909060" cy="2691058"/>
+            <wp:effectExtent l="0" t="0" r="0" b="0"/>
+            <wp:docPr id="1134119084" name="Picture 6"/>
+            <wp:cNvGraphicFramePr>
+              <a:graphicFrameLocks xmlns:a="http://schemas.openxmlformats.org/drawingml/2006/main" noChangeAspect="1"/>
+            </wp:cNvGraphicFramePr>
+            <a:graphic xmlns:a="http://schemas.openxmlformats.org/drawingml/2006/main">
+              <a:graphicData uri="http://schemas.openxmlformats.org/drawingml/2006/picture">
+                <pic:pic xmlns:pic="http://schemas.openxmlformats.org/drawingml/2006/picture">
+                  <pic:nvPicPr>
+                    <pic:cNvPr id="0" name="Picture 6"/>
+                    <pic:cNvPicPr>
+                      <a:picLocks noChangeAspect="1" noChangeArrowheads="1"/>
+                    </pic:cNvPicPr>
+                  </pic:nvPicPr>
+                  <pic:blipFill>
+                    <a:blip r:embed="rId13">
+                      <a:extLst>
+                        <a:ext uri="{28A0092B-C50C-407E-A947-70E740481C1C}">
+                          <a14:useLocalDpi xmlns:a14="http://schemas.microsoft.com/office/drawing/2010/main" val="0"/>
+                        </a:ext>
+                      </a:extLst>
+                    </a:blip>
+                    <a:srcRect/>
+                    <a:stretch>
+                      <a:fillRect/>
+                    </a:stretch>
+                  </pic:blipFill>
+                  <pic:spPr bwMode="auto">
+                    <a:xfrm>
+                      <a:off x="0" y="0"/>
+                      <a:ext cx="3940266" cy="2712540"/>
+                    </a:xfrm>
+                    <a:prstGeom prst="rect">
+                      <a:avLst/>
+                    </a:prstGeom>
+                    <a:noFill/>
+                    <a:ln>
+                      <a:noFill/>
+                    </a:ln>
+                  </pic:spPr>
+                </pic:pic>
+              </a:graphicData>
+            </a:graphic>
+          </wp:inline>
+        </w:drawing>
+      </w:r>
+    </w:p>
+    <w:p>
+      <w:pPr>
+        <w:rPr>
+          <w:lang w:val="en-IN"/>
+        </w:rPr>
+      </w:pPr>
+    </w:p>
+    <w:p>
+      <w:pPr>
+        <w:rPr>
+          <w:lang w:val="en-IN"/>
+        </w:rPr>
+      </w:pPr>
+      <w:r>
+        <w:rPr>
+          <w:noProof/>
+          <w:lang w:val="en-IN"/>
+        </w:rPr>
+        <w:drawing>
+          <wp:inline distT="0" distB="0" distL="0" distR="0" wp14:anchorId="3793C85C" wp14:editId="1CDF685F">
+            <wp:extent cx="3986737" cy="2735580"/>
+            <wp:effectExtent l="0" t="0" r="0" b="7620"/>
+            <wp:docPr id="1694556515" name="Picture 7"/>
+            <wp:cNvGraphicFramePr>
+              <a:graphicFrameLocks xmlns:a="http://schemas.openxmlformats.org/drawingml/2006/main" noChangeAspect="1"/>
+            </wp:cNvGraphicFramePr>
+            <a:graphic xmlns:a="http://schemas.openxmlformats.org/drawingml/2006/main">
+              <a:graphicData uri="http://schemas.openxmlformats.org/drawingml/2006/picture">
+                <pic:pic xmlns:pic="http://schemas.openxmlformats.org/drawingml/2006/picture">
+                  <pic:nvPicPr>
+                    <pic:cNvPr id="0" name="Picture 7"/>
+                    <pic:cNvPicPr>
+                      <a:picLocks noChangeAspect="1" noChangeArrowheads="1"/>
+                    </pic:cNvPicPr>
+                  </pic:nvPicPr>
+                  <pic:blipFill>
+                    <a:blip r:embed="rId14">
+                      <a:extLst>
+                        <a:ext uri="{28A0092B-C50C-407E-A947-70E740481C1C}">
+                          <a14:useLocalDpi xmlns:a14="http://schemas.microsoft.com/office/drawing/2010/main" val="0"/>
+                        </a:ext>
+                      </a:extLst>
+                    </a:blip>
+                    <a:srcRect/>
+                    <a:stretch>
+                      <a:fillRect/>
+                    </a:stretch>
+                  </pic:blipFill>
+                  <pic:spPr bwMode="auto">
+                    <a:xfrm>
+                      <a:off x="0" y="0"/>
+                      <a:ext cx="4046266" cy="2776427"/>
+                    </a:xfrm>
+                    <a:prstGeom prst="rect">
+                      <a:avLst/>
+                    </a:prstGeom>
+                    <a:noFill/>
+                    <a:ln>
+                      <a:noFill/>
+                    </a:ln>
+                  </pic:spPr>
+                </pic:pic>
+              </a:graphicData>
+            </a:graphic>
+          </wp:inline>
+        </w:drawing>
+      </w:r>
+    </w:p>
+    <w:p>
+      <w:pPr>
+        <w:rPr>
+          <w:lang w:val="en-IN"/>
+        </w:rPr>
+      </w:pPr>
+      <w:r>
+        <w:rPr>
+          <w:noProof/>
+          <w:lang w:val="en-IN"/>
+        </w:rPr>
+        <w:lastRenderedPageBreak/>
+        <mc:AlternateContent>
+          <mc:Choice Requires="wps">
+            <w:drawing>
+              <wp:anchor distT="45720" distB="45720" distL="114300" distR="114300" simplePos="0" relativeHeight="251667456" behindDoc="0" locked="0" layoutInCell="1" allowOverlap="1" wp14:anchorId="70B64ACA" wp14:editId="3CD94BF4">
+                <wp:simplePos x="0" y="0"/>
+                <wp:positionH relativeFrom="margin">
+                  <wp:posOffset>4003040</wp:posOffset>
+                </wp:positionH>
+                <wp:positionV relativeFrom="paragraph">
+                  <wp:posOffset>3810</wp:posOffset>
+                </wp:positionV>
+                <wp:extent cx="2360930" cy="1404620"/>
+                <wp:effectExtent l="0" t="0" r="12700" b="10160"/>
+                <wp:wrapNone/>
+                <wp:docPr id="1810059050" name="Text Box 2"/>
+                <wp:cNvGraphicFramePr>
+                  <a:graphicFrameLocks xmlns:a="http://schemas.openxmlformats.org/drawingml/2006/main"/>
+                </wp:cNvGraphicFramePr>
+                <a:graphic xmlns:a="http://schemas.openxmlformats.org/drawingml/2006/main">
+                  <a:graphicData uri="http://schemas.microsoft.com/office/word/2010/wordprocessingShape">
+                    <wps:wsp>
+                      <wps:cNvSpPr txBox="1">
+                        <a:spLocks noChangeArrowheads="1"/>
+                      </wps:cNvSpPr>
+                      <wps:spPr bwMode="auto">
+                        <a:xfrm>
+                          <a:off x="0" y="0"/>
+                          <a:ext cx="2360930" cy="1404620"/>
+                        </a:xfrm>
+                        <a:prstGeom prst="rect">
+                          <a:avLst/>
+                        </a:prstGeom>
+                        <a:solidFill>
+                          <a:srgbClr val="FFFFFF"/>
+                        </a:solidFill>
+                        <a:ln w="9525">
+                          <a:solidFill>
+                            <a:srgbClr val="000000"/>
+                          </a:solidFill>
+                          <a:miter lim="800000"/>
+                          <a:headEnd/>
+                          <a:tailEnd/>
+                        </a:ln>
+                      </wps:spPr>
+                      <wps:txbx>
+                        <w:txbxContent>
+                          <w:p>
+                            <w:pPr>
+                              <w:rPr>
+                                <w:u w:val="single"/>
+                                <w:lang w:val="en-IN"/>
+                              </w:rPr>
+                            </w:pPr>
+                            <w:r>
+                              <w:rPr>
+                                <w:u w:val="single"/>
+                                <w:lang w:val="en-IN"/>
+                              </w:rPr>
+                              <w:t>Comments:</w:t>
+                            </w:r>
+                          </w:p>
+                          <w:p>
+                            <w:r>
+                              <w:rPr>
+                                <w:lang w:val="en-IN"/>
+                              </w:rPr>
+                              <w:t>We note that as we increase the bin size the points are closer to the fitted curve.</w:t>
+                            </w:r>
+                          </w:p>
+                          <w:p/>
+                        </w:txbxContent>
+                      </wps:txbx>
+                      <wps:bodyPr rot="0" vert="horz" wrap="square" lIns="91440" tIns="45720" rIns="91440" bIns="45720" anchor="t" anchorCtr="0">
+                        <a:spAutoFit/>
+                      </wps:bodyPr>
+                    </wps:wsp>
+                  </a:graphicData>
+                </a:graphic>
+                <wp14:sizeRelH relativeFrom="margin">
+                  <wp14:pctWidth>40000</wp14:pctWidth>
+                </wp14:sizeRelH>
+                <wp14:sizeRelV relativeFrom="margin">
+                  <wp14:pctHeight>20000</wp14:pctHeight>
+                </wp14:sizeRelV>
+              </wp:anchor>
+            </w:drawing>
+          </mc:Choice>
+          <mc:Fallback>
+            <w:pict>
+              <v:shape w14:anchorId="70B64ACA" id="_x0000_s1028" type="#_x0000_t202" style="position:absolute;margin-left:315.2pt;margin-top:.3pt;width:185.9pt;height:110.6pt;z-index:251667456;visibility:visible;mso-wrap-style:square;mso-width-percent:400;mso-height-percent:200;mso-wrap-distance-left:9pt;mso-wrap-distance-top:3.6pt;mso-wrap-distance-right:9pt;mso-wrap-distance-bottom:3.6pt;mso-position-horizontal:absolute;mso-position-horizontal-relative:margin;mso-position-vertical:absolute;mso-position-vertical-relative:text;mso-width-percent:400;mso-height-percent:200;mso-width-relative:margin;mso-height-relative:margin;v-text-anchor:top" o:gfxdata="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">
+                <v:textbox style="mso-fit-shape-to-text:t">
+                  <w:txbxContent>
+                    <w:p>
+                      <w:pPr>
+                        <w:rPr>
+                          <w:u w:val="single"/>
+                          <w:lang w:val="en-IN"/>
+                        </w:rPr>
+                      </w:pPr>
+                      <w:r>
+                        <w:rPr>
+                          <w:u w:val="single"/>
+                          <w:lang w:val="en-IN"/>
+                        </w:rPr>
+                        <w:t>Comments:</w:t>
+                      </w:r>
+                    </w:p>
+                    <w:p>
+                      <w:r>
+                        <w:rPr>
+                          <w:lang w:val="en-IN"/>
+                        </w:rPr>
+                        <w:t>We note that as we increase the bin size the points are closer to the fitted curve.</w:t>
+                      </w:r>
+                    </w:p>
+                    <w:p/>
+                  </w:txbxContent>
+                </v:textbox>
+                <w10:wrap anchorx="margin"/>
+              </v:shape>
+            </w:pict>
+          </mc:Fallback>
+        </mc:AlternateContent>
+      </w:r>
+      <w:r>
+        <w:rPr>
+          <w:noProof/>
+          <w:lang w:val="en-IN"/>
+        </w:rPr>
+        <w:drawing>
+          <wp:inline distT="0" distB="0" distL="0" distR="0" wp14:anchorId="7156D160" wp14:editId="37852D0F">
+            <wp:extent cx="4025797" cy="2766060"/>
+            <wp:effectExtent l="0" t="0" r="0" b="0"/>
+            <wp:docPr id="365118902" name="Picture 8"/>
+            <wp:cNvGraphicFramePr>
+              <a:graphicFrameLocks xmlns:a="http://schemas.openxmlformats.org/drawingml/2006/main" noChangeAspect="1"/>
+            </wp:cNvGraphicFramePr>
+            <a:graphic xmlns:a="http://schemas.openxmlformats.org/drawingml/2006/main">
+              <a:graphicData uri="http://schemas.openxmlformats.org/drawingml/2006/picture">
+                <pic:pic xmlns:pic="http://schemas.openxmlformats.org/drawingml/2006/picture">
+                  <pic:nvPicPr>
+                    <pic:cNvPr id="0" name="Picture 8"/>
+                    <pic:cNvPicPr>
+                      <a:picLocks noChangeAspect="1" noChangeArrowheads="1"/>
+                    </pic:cNvPicPr>
+                  </pic:nvPicPr>
+                  <pic:blipFill>
+                    <a:blip r:embed="rId15">
+                      <a:extLst>
+                        <a:ext uri="{28A0092B-C50C-407E-A947-70E740481C1C}">
+                          <a14:useLocalDpi xmlns:a14="http://schemas.microsoft.com/office/drawing/2010/main" val="0"/>
+                        </a:ext>
+                      </a:extLst>
+                    </a:blip>
+                    <a:srcRect/>
+                    <a:stretch>
+                      <a:fillRect/>
+                    </a:stretch>
+                  </pic:blipFill>
+                  <pic:spPr bwMode="auto">
+                    <a:xfrm>
+                      <a:off x="0" y="0"/>
+                      <a:ext cx="4056435" cy="2787111"/>
+                    </a:xfrm>
+                    <a:prstGeom prst="rect">
+                      <a:avLst/>
+                    </a:prstGeom>
+                    <a:noFill/>
+                    <a:ln>
+                      <a:noFill/>
+                    </a:ln>
+                  </pic:spPr>
+                </pic:pic>
+              </a:graphicData>
+            </a:graphic>
+          </wp:inline>
+        </w:drawing>
+      </w:r>
+    </w:p>
+    <w:p>
+      <w:pPr>
+        <w:rPr>
+          <w:lang w:val="en-IN"/>
+        </w:rPr>
+      </w:pPr>
+    </w:p>
+    <w:p>
+      <w:pPr>
+        <w:rPr>
+          <w:lang w:val="en-IN"/>
+        </w:rPr>
+      </w:pPr>
+      <w:r>
+        <w:rPr>
+          <w:noProof/>
+          <w:lang w:val="en-IN"/>
+        </w:rPr>
+        <mc:AlternateContent>
+          <mc:Choice Requires="wps">
+            <w:drawing>
+              <wp:anchor distT="45720" distB="45720" distL="114300" distR="114300" simplePos="0" relativeHeight="251671552" behindDoc="0" locked="0" layoutInCell="1" allowOverlap="1" wp14:anchorId="5B15B3DF" wp14:editId="3697ED4F">
+                <wp:simplePos x="0" y="0"/>
+                <wp:positionH relativeFrom="margin">
+                  <wp:posOffset>4041140</wp:posOffset>
+                </wp:positionH>
+                <wp:positionV relativeFrom="paragraph">
+                  <wp:posOffset>2876550</wp:posOffset>
+                </wp:positionV>
+                <wp:extent cx="2360930" cy="1404620"/>
+                <wp:effectExtent l="0" t="0" r="12700" b="10160"/>
+                <wp:wrapNone/>
+                <wp:docPr id="1394610605" name="Text Box 2"/>
+                <wp:cNvGraphicFramePr>
+                  <a:graphicFrameLocks xmlns:a="http://schemas.openxmlformats.org/drawingml/2006/main"/>
+                </wp:cNvGraphicFramePr>
+                <a:graphic xmlns:a="http://schemas.openxmlformats.org/drawingml/2006/main">
+                  <a:graphicData uri="http://schemas.microsoft.com/office/word/2010/wordprocessingShape">
+                    <wps:wsp>
+                      <wps:cNvSpPr txBox="1">
+                        <a:spLocks noChangeArrowheads="1"/>
+                      </wps:cNvSpPr>
+                      <wps:spPr bwMode="auto">
+                        <a:xfrm>
+                          <a:off x="0" y="0"/>
+                          <a:ext cx="2360930" cy="1404620"/>
+                        </a:xfrm>
+                        <a:prstGeom prst="rect">
+                          <a:avLst/>
+                        </a:prstGeom>
+                        <a:solidFill>
+                          <a:srgbClr val="FFFFFF"/>
+                        </a:solidFill>
+                        <a:ln w="9525">
+                          <a:solidFill>
+                            <a:srgbClr val="000000"/>
+                          </a:solidFill>
+                          <a:miter lim="800000"/>
+                          <a:headEnd/>
+                          <a:tailEnd/>
+                        </a:ln>
+                      </wps:spPr>
+                      <wps:txbx>
+                        <w:txbxContent>
+                          <w:p>
+                            <w:pPr>
+                              <w:rPr>
+                                <w:u w:val="single"/>
+                                <w:lang w:val="en-IN"/>
+                              </w:rPr>
+                            </w:pPr>
+                            <w:r>
+                              <w:rPr>
+                                <w:u w:val="single"/>
+                                <w:lang w:val="en-IN"/>
+                              </w:rPr>
+                              <w:t>Comments:</w:t>
+                            </w:r>
+                          </w:p>
+                          <w:p>
+                            <w:r>
+                              <w:rPr>
+                                <w:lang w:val="en-IN"/>
+                              </w:rPr>
+                              <w:t>Since we set a bin size of 1 in this case, and we are adding even numbers an even number of times; all the sums are even numbers. Therefore, the bins corresponding to the odd numbers are empty and so their frequency is 0. This is the reason for the solid line at y=0. This also makes the fitted curve not according to the actual data points. We can get rid of this problem by increasing the bin size.</w:t>
+                            </w:r>
+                          </w:p>
+                        </w:txbxContent>
+                      </wps:txbx>
+                      <wps:bodyPr rot="0" vert="horz" wrap="square" lIns="91440" tIns="45720" rIns="91440" bIns="45720" anchor="t" anchorCtr="0">
+                        <a:spAutoFit/>
+                      </wps:bodyPr>
+                    </wps:wsp>
+                  </a:graphicData>
+                </a:graphic>
+                <wp14:sizeRelH relativeFrom="margin">
+                  <wp14:pctWidth>40000</wp14:pctWidth>
+                </wp14:sizeRelH>
+                <wp14:sizeRelV relativeFrom="margin">
+                  <wp14:pctHeight>20000</wp14:pctHeight>
+                </wp14:sizeRelV>
+              </wp:anchor>
+            </w:drawing>
+          </mc:Choice>
+          <mc:Fallback>
+            <w:pict>
+              <v:shape w14:anchorId="5B15B3DF" id="_x0000_s1029" type="#_x0000_t202" style="position:absolute;margin-left:318.2pt;margin-top:226.5pt;width:185.9pt;height:110.6pt;z-index:251671552;visibility:visible;mso-wrap-style:square;mso-width-percent:400;mso-height-percent:200;mso-wrap-distance-left:9pt;mso-wrap-distance-top:3.6pt;mso-wrap-distance-right:9pt;mso-wrap-distance-bottom:3.6pt;mso-position-horizontal:absolute;mso-position-horizontal-relative:margin;mso-position-vertical:absolute;mso-position-vertical-relative:text;mso-width-percent:400;mso-height-percent:200;mso-width-relative:margin;mso-height-relative:margin;v-text-anchor:top" o:gfxdata="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">
+                <v:textbox style="mso-fit-shape-to-text:t">
+                  <w:txbxContent>
+                    <w:p>
+                      <w:pPr>
+                        <w:rPr>
+                          <w:u w:val="single"/>
+                          <w:lang w:val="en-IN"/>
+                        </w:rPr>
+                      </w:pPr>
+                      <w:r>
+                        <w:rPr>
+                          <w:u w:val="single"/>
+                          <w:lang w:val="en-IN"/>
+                        </w:rPr>
+                        <w:t>Comments:</w:t>
+                      </w:r>
+                    </w:p>
+                    <w:p>
+                      <w:r>
+                        <w:rPr>
+                          <w:lang w:val="en-IN"/>
+                        </w:rPr>
+                        <w:t>Since we set a bin size of 1 in this case, and we are adding even numbers an even number of times; all the sums are even numbers. Therefore, the bins corresponding to the odd numbers are empty and so their frequency is 0. This is the reason for the solid line at y=0. This also makes the fitted curve not according to the actual data points. We can get rid of this problem by increasing the bin size.</w:t>
+                      </w:r>
+                    </w:p>
+                  </w:txbxContent>
+                </v:textbox>
+                <w10:wrap anchorx="margin"/>
+              </v:shape>
+            </w:pict>
+          </mc:Fallback>
+        </mc:AlternateContent>
+      </w:r>
+      <w:r>
+        <w:rPr>
+          <w:noProof/>
+          <w:lang w:val="en-IN"/>
+        </w:rPr>
+        <mc:AlternateContent>
+          <mc:Choice Requires="wps">
+            <w:drawing>
+              <wp:anchor distT="45720" distB="45720" distL="114300" distR="114300" simplePos="0" relativeHeight="251669504" behindDoc="0" locked="0" layoutInCell="1" allowOverlap="1" wp14:anchorId="426616E9" wp14:editId="37AE71F2">
+                <wp:simplePos x="0" y="0"/>
+                <wp:positionH relativeFrom="margin">
+                  <wp:posOffset>4041140</wp:posOffset>
+                </wp:positionH>
+                <wp:positionV relativeFrom="paragraph">
+                  <wp:posOffset>156845</wp:posOffset>
+                </wp:positionV>
+                <wp:extent cx="2360930" cy="1404620"/>
+                <wp:effectExtent l="0" t="0" r="12700" b="10160"/>
+                <wp:wrapNone/>
+                <wp:docPr id="719159995" name="Text Box 2"/>
+                <wp:cNvGraphicFramePr>
+                  <a:graphicFrameLocks xmlns:a="http://schemas.openxmlformats.org/drawingml/2006/main"/>
+                </wp:cNvGraphicFramePr>
+                <a:graphic xmlns:a="http://schemas.openxmlformats.org/drawingml/2006/main">
+                  <a:graphicData uri="http://schemas.microsoft.com/office/word/2010/wordprocessingShape">
+                    <wps:wsp>
+                      <wps:cNvSpPr txBox="1">
+                        <a:spLocks noChangeArrowheads="1"/>
+                      </wps:cNvSpPr>
+                      <wps:spPr bwMode="auto">
+                        <a:xfrm>
+                          <a:off x="0" y="0"/>
+                          <a:ext cx="2360930" cy="1404620"/>
+                        </a:xfrm>
+                        <a:prstGeom prst="rect">
+                          <a:avLst/>
+                        </a:prstGeom>
+                        <a:solidFill>
+                          <a:srgbClr val="FFFFFF"/>
+                        </a:solidFill>
+                        <a:ln w="9525">
+                          <a:solidFill>
+                            <a:srgbClr val="000000"/>
+                          </a:solidFill>
+                          <a:miter lim="800000"/>
+                          <a:headEnd/>
+                          <a:tailEnd/>
+                        </a:ln>
+                      </wps:spPr>
+                      <wps:txbx>
+                        <w:txbxContent>
+                          <w:p>
+                            <w:pPr>
+                              <w:rPr>
+                                <w:u w:val="single"/>
+                                <w:lang w:val="en-IN"/>
+                              </w:rPr>
+                            </w:pPr>
+                            <w:r>
+                              <w:rPr>
+                                <w:u w:val="single"/>
+                                <w:lang w:val="en-IN"/>
+                              </w:rPr>
+                              <w:t>Comments:</w:t>
+                            </w:r>
+                          </w:p>
+                          <w:p>
+                            <w:pPr>
+                              <w:rPr>
+                                <w:lang w:val="en-IN"/>
+                              </w:rPr>
+                            </w:pPr>
+                            <w:r>
+                              <w:rPr>
+                                <w:lang w:val="en-IN"/>
+                              </w:rPr>
+                              <w:t xml:space="preserve">This graph </w:t>
+                            </w:r>
+                            <w:r>
+                              <w:rPr>
+                                <w:lang w:val="en-IN"/>
+                              </w:rPr>
+                              <w:t>is plotted for random numbers in [-1,1]. We see that the data points corresponding to the higher number of sums has less deviation from the fitted curve. Both the fitted curves are almost overlapping.</w:t>
+                            </w:r>
+                          </w:p>
+                        </w:txbxContent>
+                      </wps:txbx>
+                      <wps:bodyPr rot="0" vert="horz" wrap="square" lIns="91440" tIns="45720" rIns="91440" bIns="45720" anchor="t" anchorCtr="0">
+                        <a:spAutoFit/>
+                      </wps:bodyPr>
+                    </wps:wsp>
+                  </a:graphicData>
+                </a:graphic>
+                <wp14:sizeRelH relativeFrom="margin">
+                  <wp14:pctWidth>40000</wp14:pctWidth>
+                </wp14:sizeRelH>
+                <wp14:sizeRelV relativeFrom="margin">
+                  <wp14:pctHeight>20000</wp14:pctHeight>
+                </wp14:sizeRelV>
+              </wp:anchor>
+            </w:drawing>
+          </mc:Choice>
+          <mc:Fallback>
+            <w:pict>
+              <v:shape w14:anchorId="426616E9" id="_x0000_s1030" type="#_x0000_t202" style="position:absolute;margin-left:318.2pt;margin-top:12.35pt;width:185.9pt;height:110.6pt;z-index:251669504;visibility:visible;mso-wrap-style:square;mso-width-percent:400;mso-height-percent:200;mso-wrap-distance-left:9pt;mso-wrap-distance-top:3.6pt;mso-wrap-distance-right:9pt;mso-wrap-distance-bottom:3.6pt;mso-position-horizontal:absolute;mso-position-horizontal-relative:margin;mso-position-vertical:absolute;mso-position-vertical-relative:text;mso-width-percent:400;mso-height-percent:200;mso-width-relative:margin;mso-height-relative:margin;v-text-anchor:top" o:gfxdata="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">
+                <v:textbox style="mso-fit-shape-to-text:t">
+                  <w:txbxContent>
+                    <w:p>
+                      <w:pPr>
+                        <w:rPr>
+                          <w:u w:val="single"/>
+                          <w:lang w:val="en-IN"/>
+                        </w:rPr>
+                      </w:pPr>
+                      <w:r>
+                        <w:rPr>
+                          <w:u w:val="single"/>
+                          <w:lang w:val="en-IN"/>
+                        </w:rPr>
+                        <w:t>Comments:</w:t>
+                      </w:r>
+                    </w:p>
+                    <w:p>
+                      <w:pPr>
+                        <w:rPr>
+                          <w:lang w:val="en-IN"/>
+                        </w:rPr>
+                      </w:pPr>
+                      <w:r>
+                        <w:rPr>
+                          <w:lang w:val="en-IN"/>
+                        </w:rPr>
+                        <w:t xml:space="preserve">This graph </w:t>
+                      </w:r>
+                      <w:r>
+                        <w:rPr>
+                          <w:lang w:val="en-IN"/>
+                        </w:rPr>
+                        <w:t>is plotted for random numbers in [-1,1]. We see that the data points corresponding to the higher number of sums has less deviation from the fitted curve. Both the fitted curves are almost overlapping.</w:t>
+                      </w:r>
+                    </w:p>
+                  </w:txbxContent>
+                </v:textbox>
+                <w10:wrap anchorx="margin"/>
+              </v:shape>
+            </w:pict>
+          </mc:Fallback>
+        </mc:AlternateContent>
+      </w:r>
+      <w:r>
+        <w:rPr>
+          <w:noProof/>
+          <w:lang w:val="en-IN"/>
+        </w:rPr>
+        <w:drawing>
+          <wp:inline distT="0" distB="0" distL="0" distR="0" wp14:anchorId="2D5893DD" wp14:editId="58F8368D">
+            <wp:extent cx="4137660" cy="2864958"/>
+            <wp:effectExtent l="0" t="0" r="0" b="0"/>
+            <wp:docPr id="1233330680" name="Picture 10"/>
+            <wp:cNvGraphicFramePr>
+              <a:graphicFrameLocks xmlns:a="http://schemas.openxmlformats.org/drawingml/2006/main" noChangeAspect="1"/>
+            </wp:cNvGraphicFramePr>
+            <a:graphic xmlns:a="http://schemas.openxmlformats.org/drawingml/2006/main">
+              <a:graphicData uri="http://schemas.openxmlformats.org/drawingml/2006/picture">
+                <pic:pic xmlns:pic="http://schemas.openxmlformats.org/drawingml/2006/picture">
+                  <pic:nvPicPr>
+                    <pic:cNvPr id="0" name="Picture 10"/>
+                    <pic:cNvPicPr>
+                      <a:picLocks noChangeAspect="1" noChangeArrowheads="1"/>
+                    </pic:cNvPicPr>
+                  </pic:nvPicPr>
+                  <pic:blipFill>
+                    <a:blip r:embed="rId16">
+                      <a:extLst>
+                        <a:ext uri="{28A0092B-C50C-407E-A947-70E740481C1C}">
+                          <a14:useLocalDpi xmlns:a14="http://schemas.microsoft.com/office/drawing/2010/main" val="0"/>
+                        </a:ext>
+                      </a:extLst>
+                    </a:blip>
+                    <a:srcRect/>
+                    <a:stretch>
+                      <a:fillRect/>
+                    </a:stretch>
+                  </pic:blipFill>
+                  <pic:spPr bwMode="auto">
+                    <a:xfrm>
+                      <a:off x="0" y="0"/>
+                      <a:ext cx="4148495" cy="2872460"/>
+                    </a:xfrm>
+                    <a:prstGeom prst="rect">
+                      <a:avLst/>
+                    </a:prstGeom>
+                    <a:noFill/>
+                    <a:ln>
+                      <a:noFill/>
+                    </a:ln>
+                  </pic:spPr>
+                </pic:pic>
+              </a:graphicData>
+            </a:graphic>
+          </wp:inline>
+        </w:drawing>
+      </w:r>
+    </w:p>
+    <w:p>
+      <w:pPr>
+        <w:rPr>
+          <w:b/>
+          <w:bCs/>
+          <w:lang w:val="en-IN"/>
+        </w:rPr>
+      </w:pPr>
+      <w:r>
+        <w:rPr>
+          <w:b/>
+          <w:bCs/>
+          <w:lang w:val="en-IN"/>
+        </w:rPr>
+        <w:t>Question 1i.</w:t>
+      </w:r>
+    </w:p>
+    <w:p>
+      <w:pPr>
+        <w:rPr>
+          <w:lang w:val="en-IN"/>
+        </w:rPr>
+      </w:pPr>
+      <w:r>
+        <w:rPr>
+          <w:noProof/>
+          <w:lang w:val="en-IN"/>
+        </w:rPr>
+        <w:drawing>
+          <wp:inline distT="0" distB="0" distL="0" distR="0" wp14:anchorId="63814326" wp14:editId="3D7BCFC8">
+            <wp:extent cx="3794760" cy="2285940"/>
+            <wp:effectExtent l="0" t="0" r="0" b="635"/>
+            <wp:docPr id="1219670319" name="Picture 13"/>
+            <wp:cNvGraphicFramePr>
+              <a:graphicFrameLocks xmlns:a="http://schemas.openxmlformats.org/drawingml/2006/main" noChangeAspect="1"/>
+            </wp:cNvGraphicFramePr>
+            <a:graphic xmlns:a="http://schemas.openxmlformats.org/drawingml/2006/main">
+              <a:graphicData uri="http://schemas.openxmlformats.org/drawingml/2006/picture">
+                <pic:pic xmlns:pic="http://schemas.openxmlformats.org/drawingml/2006/picture">
+                  <pic:nvPicPr>
+                    <pic:cNvPr id="0" name="Picture 13"/>
+                    <pic:cNvPicPr>
+                      <a:picLocks noChangeAspect="1" noChangeArrowheads="1"/>
+                    </pic:cNvPicPr>
+                  </pic:nvPicPr>
+                  <pic:blipFill>
+                    <a:blip r:embed="rId17" cstate="print">
+                      <a:extLst>
+                        <a:ext uri="{28A0092B-C50C-407E-A947-70E740481C1C}">
+                          <a14:useLocalDpi xmlns:a14="http://schemas.microsoft.com/office/drawing/2010/main" val="0"/>
+                        </a:ext>
+                      </a:extLst>
+                    </a:blip>
+                    <a:srcRect/>
+                    <a:stretch>
+                      <a:fillRect/>
+                    </a:stretch>
+                  </pic:blipFill>
+                  <pic:spPr bwMode="auto">
+                    <a:xfrm>
+                      <a:off x="0" y="0"/>
+                      <a:ext cx="3820386" cy="2301377"/>
+                    </a:xfrm>
+                    <a:prstGeom prst="rect">
+                      <a:avLst/>
+                    </a:prstGeom>
+                    <a:noFill/>
+                    <a:ln>
+                      <a:noFill/>
+                    </a:ln>
+                  </pic:spPr>
+                </pic:pic>
+              </a:graphicData>
+            </a:graphic>
+          </wp:inline>
+        </w:drawing>
+      </w:r>
+    </w:p>
+    <w:p>
+      <w:pPr>
+        <w:rPr>
+          <w:b/>
+          <w:bCs/>
+          <w:noProof/>
+          <w:lang w:val="en-IN"/>
+        </w:rPr>
+      </w:pPr>
+      <w:r>
+        <w:rPr>
+          <w:b/>
+          <w:bCs/>
+          <w:lang w:val="en-IN"/>
+        </w:rPr>
+        <w:lastRenderedPageBreak/>
+        <w:t>Question 1j.</w:t>
+      </w:r>
+      <w:r>
+        <w:rPr>
+          <w:b/>
+          <w:bCs/>
+          <w:noProof/>
+          <w:lang w:val="en-IN"/>
+        </w:rPr>
+        <w:t xml:space="preserve"> </w:t>
+      </w:r>
+    </w:p>
+    <w:p>
+      <w:pPr>
+        <w:rPr>
+          <w:lang w:val="en-IN"/>
+        </w:rPr>
+      </w:pPr>
+      <w:r>
+        <w:rPr>
+          <w:noProof/>
+          <w:lang w:val="en-IN"/>
+        </w:rPr>
+        <mc:AlternateContent>
+          <mc:Choice Requires="wps">
+            <w:drawing>
+              <wp:anchor distT="45720" distB="45720" distL="114300" distR="114300" simplePos="0" relativeHeight="251673600" behindDoc="0" locked="0" layoutInCell="1" allowOverlap="1" wp14:anchorId="5117C863" wp14:editId="15D466A4">
+                <wp:simplePos x="0" y="0"/>
+                <wp:positionH relativeFrom="margin">
+                  <wp:posOffset>4217035</wp:posOffset>
+                </wp:positionH>
+                <wp:positionV relativeFrom="paragraph">
+                  <wp:posOffset>64770</wp:posOffset>
+                </wp:positionV>
+                <wp:extent cx="2360930" cy="1404620"/>
+                <wp:effectExtent l="0" t="0" r="12700" b="10160"/>
+                <wp:wrapNone/>
+                <wp:docPr id="1054191069" name="Text Box 2"/>
+                <wp:cNvGraphicFramePr>
+                  <a:graphicFrameLocks xmlns:a="http://schemas.openxmlformats.org/drawingml/2006/main"/>
+                </wp:cNvGraphicFramePr>
+                <a:graphic xmlns:a="http://schemas.openxmlformats.org/drawingml/2006/main">
+                  <a:graphicData uri="http://schemas.microsoft.com/office/word/2010/wordprocessingShape">
+                    <wps:wsp>
+                      <wps:cNvSpPr txBox="1">
+                        <a:spLocks noChangeArrowheads="1"/>
+                      </wps:cNvSpPr>
+                      <wps:spPr bwMode="auto">
+                        <a:xfrm>
+                          <a:off x="0" y="0"/>
+                          <a:ext cx="2360930" cy="1404620"/>
+                        </a:xfrm>
+                        <a:prstGeom prst="rect">
+                          <a:avLst/>
+                        </a:prstGeom>
+                        <a:solidFill>
+                          <a:srgbClr val="FFFFFF"/>
+                        </a:solidFill>
+                        <a:ln w="9525">
+                          <a:solidFill>
+                            <a:srgbClr val="000000"/>
+                          </a:solidFill>
+                          <a:miter lim="800000"/>
+                          <a:headEnd/>
+                          <a:tailEnd/>
+                        </a:ln>
+                      </wps:spPr>
+                      <wps:txbx>
+                        <w:txbxContent>
+                          <w:p>
+                            <w:pPr>
+                              <w:rPr>
+                                <w:u w:val="single"/>
+                                <w:lang w:val="en-IN"/>
+                              </w:rPr>
+                            </w:pPr>
+                            <w:r>
+                              <w:rPr>
+                                <w:u w:val="single"/>
+                                <w:lang w:val="en-IN"/>
+                              </w:rPr>
+                              <w:t>Comments:</w:t>
+                            </w:r>
+                          </w:p>
+                          <w:p>
+                            <w:r>
+                              <w:rPr>
+                                <w:lang w:val="en-IN"/>
+                              </w:rPr>
+                              <w:t>Here is the same data as of before, with bin size 2 (both even and odd bins). We note that a choice of even and odd bins can shift our mean. Also, we see that the problem in Question 1i. has been fixed by increasing bin size.</w:t>
+                            </w:r>
+                          </w:p>
+                        </w:txbxContent>
+                      </wps:txbx>
+                      <wps:bodyPr rot="0" vert="horz" wrap="square" lIns="91440" tIns="45720" rIns="91440" bIns="45720" anchor="t" anchorCtr="0">
+                        <a:spAutoFit/>
+                      </wps:bodyPr>
+                    </wps:wsp>
+                  </a:graphicData>
+                </a:graphic>
+                <wp14:sizeRelH relativeFrom="margin">
+                  <wp14:pctWidth>40000</wp14:pctWidth>
+                </wp14:sizeRelH>
+                <wp14:sizeRelV relativeFrom="margin">
+                  <wp14:pctHeight>20000</wp14:pctHeight>
+                </wp14:sizeRelV>
+              </wp:anchor>
+            </w:drawing>
+          </mc:Choice>
+          <mc:Fallback>
+            <w:pict>
+              <v:shape w14:anchorId="5117C863" id="_x0000_s1031" type="#_x0000_t202" style="position:absolute;margin-left:332.05pt;margin-top:5.1pt;width:185.9pt;height:110.6pt;z-index:251673600;visibility:visible;mso-wrap-style:square;mso-width-percent:400;mso-height-percent:200;mso-wrap-distance-left:9pt;mso-wrap-distance-top:3.6pt;mso-wrap-distance-right:9pt;mso-wrap-distance-bottom:3.6pt;mso-position-horizontal:absolute;mso-position-horizontal-relative:margin;mso-position-vertical:absolute;mso-position-vertical-relative:text;mso-width-percent:400;mso-height-percent:200;mso-width-relative:margin;mso-height-relative:margin;v-text-anchor:top" o:gfxdata="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">
+                <v:textbox style="mso-fit-shape-to-text:t">
+                  <w:txbxContent>
+                    <w:p>
+                      <w:pPr>
+                        <w:rPr>
+                          <w:u w:val="single"/>
+                          <w:lang w:val="en-IN"/>
+                        </w:rPr>
+                      </w:pPr>
+                      <w:r>
+                        <w:rPr>
+                          <w:u w:val="single"/>
+                          <w:lang w:val="en-IN"/>
+                        </w:rPr>
+                        <w:t>Comments:</w:t>
+                      </w:r>
+                    </w:p>
+                    <w:p>
+                      <w:r>
+                        <w:rPr>
+                          <w:lang w:val="en-IN"/>
+                        </w:rPr>
+                        <w:t>Here is the same data as of before, with bin size 2 (both even and odd bins). We note that a choice of even and odd bins can shift our mean. Also, we see that the problem in Question 1i. has been fixed by increasing bin size.</w:t>
+                      </w:r>
+                    </w:p>
+                  </w:txbxContent>
+                </v:textbox>
+                <w10:wrap anchorx="margin"/>
+              </v:shape>
+            </w:pict>
+          </mc:Fallback>
+        </mc:AlternateContent>
+      </w:r>
+      <w:r>
+        <w:rPr>
+          <w:noProof/>
+          <w:lang w:val="en-IN"/>
+        </w:rPr>
+        <w:drawing>
+          <wp:inline distT="0" distB="0" distL="0" distR="0" wp14:anchorId="0FC9014C" wp14:editId="6DEFAF8E">
+            <wp:extent cx="4457700" cy="2492988"/>
+            <wp:effectExtent l="0" t="0" r="0" b="3175"/>
+            <wp:docPr id="493060620" name="Picture 14"/>
+            <wp:cNvGraphicFramePr>
+              <a:graphicFrameLocks xmlns:a="http://schemas.openxmlformats.org/drawingml/2006/main" noChangeAspect="1"/>
+            </wp:cNvGraphicFramePr>
+            <a:graphic xmlns:a="http://schemas.openxmlformats.org/drawingml/2006/main">
+              <a:graphicData uri="http://schemas.openxmlformats.org/drawingml/2006/picture">
+                <pic:pic xmlns:pic="http://schemas.openxmlformats.org/drawingml/2006/picture">
+                  <pic:nvPicPr>
+                    <pic:cNvPr id="0" name="Picture 14"/>
+                    <pic:cNvPicPr>
+                      <a:picLocks noChangeAspect="1" noChangeArrowheads="1"/>
+                    </pic:cNvPicPr>
+                  </pic:nvPicPr>
+                  <pic:blipFill>
+                    <a:blip r:embed="rId18" cstate="print">
+                      <a:extLst>
+                        <a:ext uri="{28A0092B-C50C-407E-A947-70E740481C1C}">
+                          <a14:useLocalDpi xmlns:a14="http://schemas.microsoft.com/office/drawing/2010/main" val="0"/>
+                        </a:ext>
+                      </a:extLst>
+                    </a:blip>
+                    <a:srcRect/>
+                    <a:stretch>
+                      <a:fillRect/>
+                    </a:stretch>
+                  </pic:blipFill>
+                  <pic:spPr bwMode="auto">
+                    <a:xfrm>
+                      <a:off x="0" y="0"/>
+                      <a:ext cx="4462007" cy="2495397"/>
+                    </a:xfrm>
+                    <a:prstGeom prst="rect">
+                      <a:avLst/>
+                    </a:prstGeom>
+                    <a:noFill/>
+                    <a:ln>
+                      <a:noFill/>
+                    </a:ln>
+                  </pic:spPr>
+                </pic:pic>
+              </a:graphicData>
+            </a:graphic>
+          </wp:inline>
+        </w:drawing>
+      </w:r>
+    </w:p>
+    <w:p>
+      <w:pPr>
+        <w:rPr>
+          <w:lang w:val="en-IN"/>
+        </w:rPr>
+      </w:pPr>
+      <w:r>
+        <w:rPr>
+          <w:noProof/>
+          <w:lang w:val="en-IN"/>
+        </w:rPr>
+        <mc:AlternateContent>
+          <mc:Choice Requires="wps">
+            <w:drawing>
+              <wp:anchor distT="45720" distB="45720" distL="114300" distR="114300" simplePos="0" relativeHeight="251675648" behindDoc="0" locked="0" layoutInCell="1" allowOverlap="1" wp14:anchorId="67E0B8CC" wp14:editId="343BBE31">
+                <wp:simplePos x="0" y="0"/>
+                <wp:positionH relativeFrom="margin">
+                  <wp:posOffset>4229100</wp:posOffset>
+                </wp:positionH>
+                <wp:positionV relativeFrom="paragraph">
+                  <wp:posOffset>5081</wp:posOffset>
+                </wp:positionV>
+                <wp:extent cx="2264410" cy="1684020"/>
+                <wp:effectExtent l="0" t="0" r="21590" b="11430"/>
+                <wp:wrapNone/>
+                <wp:docPr id="1662742153" name="Text Box 2"/>
+                <wp:cNvGraphicFramePr>
+                  <a:graphicFrameLocks xmlns:a="http://schemas.openxmlformats.org/drawingml/2006/main"/>
+                </wp:cNvGraphicFramePr>
+                <a:graphic xmlns:a="http://schemas.openxmlformats.org/drawingml/2006/main">
+                  <a:graphicData uri="http://schemas.microsoft.com/office/word/2010/wordprocessingShape">
+                    <wps:wsp>
+                      <wps:cNvSpPr txBox="1">
+                        <a:spLocks noChangeArrowheads="1"/>
+                      </wps:cNvSpPr>
+                      <wps:spPr bwMode="auto">
+                        <a:xfrm>
+                          <a:off x="0" y="0"/>
+                          <a:ext cx="2264410" cy="1684020"/>
+                        </a:xfrm>
+                        <a:prstGeom prst="rect">
+                          <a:avLst/>
+                        </a:prstGeom>
+                        <a:solidFill>
+                          <a:srgbClr val="FFFFFF"/>
+                        </a:solidFill>
+                        <a:ln w="9525">
+                          <a:solidFill>
+                            <a:srgbClr val="000000"/>
+                          </a:solidFill>
+                          <a:miter lim="800000"/>
+                          <a:headEnd/>
+                          <a:tailEnd/>
+                        </a:ln>
+                      </wps:spPr>
+                      <wps:txbx>
+                        <w:txbxContent>
+                          <w:p>
+                            <w:pPr>
+                              <w:rPr>
+                                <w:u w:val="single"/>
+                                <w:lang w:val="en-IN"/>
+                              </w:rPr>
+                            </w:pPr>
+                            <w:r>
+                              <w:rPr>
+                                <w:u w:val="single"/>
+                                <w:lang w:val="en-IN"/>
+                              </w:rPr>
+                              <w:t>Comments:</w:t>
+                            </w:r>
+                          </w:p>
+                          <w:p>
+                            <w:r>
+                              <w:rPr>
+                                <w:lang w:val="en-IN"/>
+                              </w:rPr>
+                              <w:t>Here is the same graph but zoomed near the maxima so that we can notice the shifting. We note that the mean gets shifted by 1 when we change from even to odd bins</w:t>
+                            </w:r>
+                          </w:p>
+                        </w:txbxContent>
+                      </wps:txbx>
+                      <wps:bodyPr rot="0" vert="horz" wrap="square" lIns="91440" tIns="45720" rIns="91440" bIns="45720" anchor="t" anchorCtr="0">
+                        <a:noAutofit/>
+                      </wps:bodyPr>
+                    </wps:wsp>
+                  </a:graphicData>
+                </a:graphic>
+                <wp14:sizeRelH relativeFrom="margin">
+                  <wp14:pctWidth>0</wp14:pctWidth>
+                </wp14:sizeRelH>
+                <wp14:sizeRelV relativeFrom="margin">
+                  <wp14:pctHeight>0</wp14:pctHeight>
+                </wp14:sizeRelV>
+              </wp:anchor>
+            </w:drawing>
+          </mc:Choice>
+          <mc:Fallback>
+            <w:pict>
+              <v:shape w14:anchorId="67E0B8CC" id="_x0000_s1032" type="#_x0000_t202" style="position:absolute;margin-left:333pt;margin-top:.4pt;width:178.3pt;height:132.6pt;z-index:251675648;visibility:visible;mso-wrap-style:square;mso-width-percent:0;mso-height-percent:0;mso-wrap-distance-left:9pt;mso-wrap-distance-top:3.6pt;mso-wrap-distance-right:9pt;mso-wrap-distance-bottom:3.6pt;mso-position-horizontal:absolute;mso-position-horizontal-relative:margin;mso-position-vertical:absolute;mso-position-vertical-relative:text;mso-width-percent:0;mso-height-percent:0;mso-width-relative:margin;mso-height-relative:margin;v-text-anchor:top" o:gfxdata="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">
+                <v:textbox>
+                  <w:txbxContent>
+                    <w:p>
+                      <w:pPr>
+                        <w:rPr>
+                          <w:u w:val="single"/>
+                          <w:lang w:val="en-IN"/>
+                        </w:rPr>
+                      </w:pPr>
+                      <w:r>
+                        <w:rPr>
+                          <w:u w:val="single"/>
+                          <w:lang w:val="en-IN"/>
+                        </w:rPr>
+                        <w:t>Comments:</w:t>
+                      </w:r>
+                    </w:p>
+                    <w:p>
+                      <w:r>
+                        <w:rPr>
+                          <w:lang w:val="en-IN"/>
+                        </w:rPr>
+                        <w:t>Here is the same graph but zoomed near the maxima so that we can notice the shifting. We note that the mean gets shifted by 1 when we change from even to odd bins</w:t>
+                      </w:r>
+                    </w:p>
+                  </w:txbxContent>
+                </v:textbox>
+                <w10:wrap anchorx="margin"/>
+              </v:shape>
+            </w:pict>
+          </mc:Fallback>
+        </mc:AlternateContent>
+      </w:r>
+      <w:r>
+        <w:rPr>
+          <w:noProof/>
+          <w:lang w:val="en-IN"/>
+        </w:rPr>
+        <w:drawing>
+          <wp:inline distT="0" distB="0" distL="0" distR="0" wp14:anchorId="050820F0" wp14:editId="6EF952F0">
+            <wp:extent cx="4414592" cy="2468880"/>
+            <wp:effectExtent l="0" t="0" r="5080" b="7620"/>
+            <wp:docPr id="1653353792" name="Picture 15"/>
+            <wp:cNvGraphicFramePr>
+              <a:graphicFrameLocks xmlns:a="http://schemas.openxmlformats.org/drawingml/2006/main" noChangeAspect="1"/>
+            </wp:cNvGraphicFramePr>
+            <a:graphic xmlns:a="http://schemas.openxmlformats.org/drawingml/2006/main">
+              <a:graphicData uri="http://schemas.openxmlformats.org/drawingml/2006/picture">
+                <pic:pic xmlns:pic="http://schemas.openxmlformats.org/drawingml/2006/picture">
+                  <pic:nvPicPr>
+                    <pic:cNvPr id="0" name="Picture 15"/>
+                    <pic:cNvPicPr>
+                      <a:picLocks noChangeAspect="1" noChangeArrowheads="1"/>
+                    </pic:cNvPicPr>
+                  </pic:nvPicPr>
+                  <pic:blipFill>
+                    <a:blip r:embed="rId19" cstate="print">
+                      <a:extLst>
+                        <a:ext uri="{28A0092B-C50C-407E-A947-70E740481C1C}">
+                          <a14:useLocalDpi xmlns:a14="http://schemas.microsoft.com/office/drawing/2010/main" val="0"/>
+                        </a:ext>
+                      </a:extLst>
+                    </a:blip>
+                    <a:srcRect/>
+                    <a:stretch>
+                      <a:fillRect/>
+                    </a:stretch>
+                  </pic:blipFill>
+                  <pic:spPr bwMode="auto">
+                    <a:xfrm>
+                      <a:off x="0" y="0"/>
+                      <a:ext cx="4421434" cy="2472706"/>
+                    </a:xfrm>
+                    <a:prstGeom prst="rect">
+                      <a:avLst/>
+                    </a:prstGeom>
+                    <a:noFill/>
+                    <a:ln>
+                      <a:noFill/>
+                    </a:ln>
+                  </pic:spPr>
+                </pic:pic>
+              </a:graphicData>
+            </a:graphic>
+          </wp:inline>
+        </w:drawing>
+      </w:r>
+    </w:p>
+    <w:p>
+      <w:pPr>
+        <w:rPr>
+          <w:lang w:val="en-IN"/>
+        </w:rPr>
+      </w:pPr>
+      <w:r>
+        <w:rPr>
+          <w:noProof/>
+          <w:lang w:val="en-IN"/>
+        </w:rPr>
+        <mc:AlternateContent>
+          <mc:Choice Requires="wps">
+            <w:drawing>
+              <wp:anchor distT="45720" distB="45720" distL="114300" distR="114300" simplePos="0" relativeHeight="251679744" behindDoc="0" locked="0" layoutInCell="1" allowOverlap="1" wp14:anchorId="79EE63C4" wp14:editId="0C286F5B">
+                <wp:simplePos x="0" y="0"/>
+                <wp:positionH relativeFrom="margin">
+                  <wp:posOffset>4229100</wp:posOffset>
+                </wp:positionH>
+                <wp:positionV relativeFrom="paragraph">
+                  <wp:posOffset>182880</wp:posOffset>
+                </wp:positionV>
+                <wp:extent cx="2360930" cy="1404620"/>
+                <wp:effectExtent l="0" t="0" r="12700" b="10160"/>
+                <wp:wrapNone/>
+                <wp:docPr id="744394470" name="Text Box 2"/>
+                <wp:cNvGraphicFramePr>
+                  <a:graphicFrameLocks xmlns:a="http://schemas.openxmlformats.org/drawingml/2006/main"/>
+                </wp:cNvGraphicFramePr>
+                <a:graphic xmlns:a="http://schemas.openxmlformats.org/drawingml/2006/main">
+                  <a:graphicData uri="http://schemas.microsoft.com/office/word/2010/wordprocessingShape">
+                    <wps:wsp>
+                      <wps:cNvSpPr txBox="1">
+                        <a:spLocks noChangeArrowheads="1"/>
+                      </wps:cNvSpPr>
+                      <wps:spPr bwMode="auto">
+                        <a:xfrm>
+                          <a:off x="0" y="0"/>
+                          <a:ext cx="2360930" cy="1404620"/>
+                        </a:xfrm>
+                        <a:prstGeom prst="rect">
+                          <a:avLst/>
+                        </a:prstGeom>
+                        <a:solidFill>
+                          <a:srgbClr val="FFFFFF"/>
+                        </a:solidFill>
+                        <a:ln w="9525">
+                          <a:solidFill>
+                            <a:srgbClr val="000000"/>
+                          </a:solidFill>
+                          <a:miter lim="800000"/>
+                          <a:headEnd/>
+                          <a:tailEnd/>
+                        </a:ln>
+                      </wps:spPr>
+                      <wps:txbx>
+                        <w:txbxContent>
+                          <w:p>
+                            <w:pPr>
+                              <w:rPr>
+                                <w:b/>
+                                <w:bCs/>
+                                <w:lang w:val="en-IN"/>
+                              </w:rPr>
+                            </w:pPr>
+                            <w:r>
+                              <w:rPr>
+                                <w:b/>
+                                <w:bCs/>
+                                <w:lang w:val="en-IN"/>
+                              </w:rPr>
+                              <w:t xml:space="preserve">Comments: </w:t>
+                            </w:r>
+                          </w:p>
+                          <w:p>
+                            <w:r>
+                              <w:rPr>
+                                <w:lang w:val="en-IN"/>
+                              </w:rPr>
+                              <w:t xml:space="preserve">Here the same data is plotted with a bin size 5. We note the data points seem to show two different peaks. </w:t>
+                            </w:r>
+                            <w:r>
+                              <w:rPr>
+                                <w:lang w:val="en-IN"/>
+                              </w:rPr>
+                              <w:t>The fluctuation increases in this case and that is the reason for this effect.</w:t>
+                            </w:r>
+                          </w:p>
+                        </w:txbxContent>
+                      </wps:txbx>
+                      <wps:bodyPr rot="0" vert="horz" wrap="square" lIns="91440" tIns="45720" rIns="91440" bIns="45720" anchor="t" anchorCtr="0">
+                        <a:spAutoFit/>
+                      </wps:bodyPr>
+                    </wps:wsp>
+                  </a:graphicData>
+                </a:graphic>
+                <wp14:sizeRelH relativeFrom="margin">
+                  <wp14:pctWidth>40000</wp14:pctWidth>
+                </wp14:sizeRelH>
+                <wp14:sizeRelV relativeFrom="margin">
+                  <wp14:pctHeight>20000</wp14:pctHeight>
+                </wp14:sizeRelV>
+              </wp:anchor>
+            </w:drawing>
+          </mc:Choice>
+          <mc:Fallback>
+            <w:pict>
+              <v:shape w14:anchorId="79EE63C4" id="_x0000_s1033" type="#_x0000_t202" style="position:absolute;margin-left:333pt;margin-top:14.4pt;width:185.9pt;height:110.6pt;z-index:251679744;visibility:visible;mso-wrap-style:square;mso-width-percent:400;mso-height-percent:200;mso-wrap-distance-left:9pt;mso-wrap-distance-top:3.6pt;mso-wrap-distance-right:9pt;mso-wrap-distance-bottom:3.6pt;mso-position-horizontal:absolute;mso-position-horizontal-relative:margin;mso-position-vertical:absolute;mso-position-vertical-relative:text;mso-width-percent:400;mso-height-percent:200;mso-width-relative:margin;mso-height-relative:margin;v-text-anchor:top" o:gfxdata="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">
+                <v:textbox style="mso-fit-shape-to-text:t">
+                  <w:txbxContent>
+                    <w:p>
+                      <w:pPr>
+                        <w:rPr>
+                          <w:b/>
+                          <w:bCs/>
+                          <w:lang w:val="en-IN"/>
+                        </w:rPr>
+                      </w:pPr>
+                      <w:r>
+                        <w:rPr>
+                          <w:b/>
+                          <w:bCs/>
+                          <w:lang w:val="en-IN"/>
+                        </w:rPr>
+                        <w:t xml:space="preserve">Comments: </w:t>
+                      </w:r>
+                    </w:p>
+                    <w:p>
+                      <w:r>
+                        <w:rPr>
+                          <w:lang w:val="en-IN"/>
+                        </w:rPr>
+                        <w:t xml:space="preserve">Here the same data is plotted with a bin size 5. We note the data points seem to show two different peaks. </w:t>
+                      </w:r>
+                      <w:r>
+                        <w:rPr>
+                          <w:lang w:val="en-IN"/>
+                        </w:rPr>
+                        <w:t>The fluctuation increases in this case and that is the reason for this effect.</w:t>
+                      </w:r>
+                    </w:p>
+                  </w:txbxContent>
+                </v:textbox>
+                <w10:wrap anchorx="margin"/>
+              </v:shape>
+            </w:pict>
+          </mc:Fallback>
+        </mc:AlternateContent>
+      </w:r>
+      <w:r>
+        <w:rPr>
+          <w:noProof/>
+          <w:lang w:val="en-IN"/>
+        </w:rPr>
+        <w:drawing>
+          <wp:inline distT="0" distB="0" distL="0" distR="0" wp14:anchorId="0F5F3D04" wp14:editId="7FD16154">
+            <wp:extent cx="4466844" cy="2581371"/>
+            <wp:effectExtent l="0" t="0" r="0" b="0"/>
+            <wp:docPr id="767227850" name="Picture 16"/>
+            <wp:cNvGraphicFramePr>
+              <a:graphicFrameLocks xmlns:a="http://schemas.openxmlformats.org/drawingml/2006/main" noChangeAspect="1"/>
+            </wp:cNvGraphicFramePr>
+            <a:graphic xmlns:a="http://schemas.openxmlformats.org/drawingml/2006/main">
+              <a:graphicData uri="http://schemas.openxmlformats.org/drawingml/2006/picture">
+                <pic:pic xmlns:pic="http://schemas.openxmlformats.org/drawingml/2006/picture">
+                  <pic:nvPicPr>
+                    <pic:cNvPr id="0" name="Picture 16"/>
+                    <pic:cNvPicPr>
+                      <a:picLocks noChangeAspect="1" noChangeArrowheads="1"/>
+                    </pic:cNvPicPr>
+                  </pic:nvPicPr>
+                  <pic:blipFill>
+                    <a:blip r:embed="rId20">
+                      <a:extLst>
+                        <a:ext uri="{28A0092B-C50C-407E-A947-70E740481C1C}">
+                          <a14:useLocalDpi xmlns:a14="http://schemas.microsoft.com/office/drawing/2010/main" val="0"/>
+                        </a:ext>
+                      </a:extLst>
+                    </a:blip>
+                    <a:srcRect/>
+                    <a:stretch>
+                      <a:fillRect/>
+                    </a:stretch>
+                  </pic:blipFill>
+                  <pic:spPr bwMode="auto">
+                    <a:xfrm>
+                      <a:off x="0" y="0"/>
+                      <a:ext cx="4496870" cy="2598723"/>
+                    </a:xfrm>
+                    <a:prstGeom prst="rect">
+                      <a:avLst/>
+                    </a:prstGeom>
+                    <a:noFill/>
+                    <a:ln>
+                      <a:noFill/>
+                    </a:ln>
+                  </pic:spPr>
+                </pic:pic>
+              </a:graphicData>
+            </a:graphic>
+          </wp:inline>
+        </w:drawing>
+      </w:r>
+    </w:p>
+    <w:p>
+      <w:pPr>
+        <w:rPr>
+          <w:lang w:val="en-IN"/>
+        </w:rPr>
+      </w:pPr>
+      <w:r>
+        <w:rPr>
+          <w:noProof/>
+          <w:lang w:val="en-IN"/>
+        </w:rPr>
+        <w:lastRenderedPageBreak/>
+        <mc:AlternateContent>
+          <mc:Choice Requires="wps">
+            <w:drawing>
+              <wp:anchor distT="45720" distB="45720" distL="114300" distR="114300" simplePos="0" relativeHeight="251677696" behindDoc="0" locked="0" layoutInCell="1" allowOverlap="1" wp14:anchorId="11D2C6C5" wp14:editId="0881F353">
+                <wp:simplePos x="0" y="0"/>
+                <wp:positionH relativeFrom="margin">
+                  <wp:posOffset>4258310</wp:posOffset>
+                </wp:positionH>
+                <wp:positionV relativeFrom="paragraph">
+                  <wp:posOffset>84455</wp:posOffset>
+                </wp:positionV>
+                <wp:extent cx="2360930" cy="1404620"/>
+                <wp:effectExtent l="0" t="0" r="12700" b="10160"/>
+                <wp:wrapNone/>
+                <wp:docPr id="591985894" name="Text Box 2"/>
+                <wp:cNvGraphicFramePr>
+                  <a:graphicFrameLocks xmlns:a="http://schemas.openxmlformats.org/drawingml/2006/main"/>
+                </wp:cNvGraphicFramePr>
+                <a:graphic xmlns:a="http://schemas.openxmlformats.org/drawingml/2006/main">
+                  <a:graphicData uri="http://schemas.microsoft.com/office/word/2010/wordprocessingShape">
+                    <wps:wsp>
+                      <wps:cNvSpPr txBox="1">
+                        <a:spLocks noChangeArrowheads="1"/>
+                      </wps:cNvSpPr>
+                      <wps:spPr bwMode="auto">
+                        <a:xfrm>
+                          <a:off x="0" y="0"/>
+                          <a:ext cx="2360930" cy="1404620"/>
+                        </a:xfrm>
+                        <a:prstGeom prst="rect">
+                          <a:avLst/>
+                        </a:prstGeom>
+                        <a:solidFill>
+                          <a:srgbClr val="FFFFFF"/>
+                        </a:solidFill>
+                        <a:ln w="9525">
+                          <a:solidFill>
+                            <a:srgbClr val="000000"/>
+                          </a:solidFill>
+                          <a:miter lim="800000"/>
+                          <a:headEnd/>
+                          <a:tailEnd/>
+                        </a:ln>
+                      </wps:spPr>
+                      <wps:txbx>
+                        <w:txbxContent>
+                          <w:p>
+                            <w:pPr>
+                              <w:rPr>
+                                <w:lang w:val="en-IN"/>
+                              </w:rPr>
+                            </w:pPr>
+                            <w:r>
+                              <w:rPr>
+                                <w:lang w:val="en-IN"/>
+                              </w:rPr>
+                              <w:t>Comments:</w:t>
+                            </w:r>
+                          </w:p>
+                          <w:p>
+                            <w:r>
+                              <w:rPr>
+                                <w:lang w:val="en-IN"/>
+                              </w:rPr>
+                              <w:t xml:space="preserve">In this case, bin size is 10. We see that the </w:t>
+                            </w:r>
+                            <w:r>
+                              <w:rPr>
+                                <w:lang w:val="en-IN"/>
+                              </w:rPr>
+                              <w:t>fluctuation in the data points is gone and the data points are near the fitted c</w:t>
+                            </w:r>
+                            <w:r>
+                              <w:rPr>
+                                <w:lang w:val="en-IN"/>
+                              </w:rPr>
+                              <w:t>urve.</w:t>
+                            </w:r>
+                          </w:p>
+                        </w:txbxContent>
+                      </wps:txbx>
+                      <wps:bodyPr rot="0" vert="horz" wrap="square" lIns="91440" tIns="45720" rIns="91440" bIns="45720" anchor="t" anchorCtr="0">
+                        <a:spAutoFit/>
+                      </wps:bodyPr>
+                    </wps:wsp>
+                  </a:graphicData>
+                </a:graphic>
+                <wp14:sizeRelH relativeFrom="margin">
+                  <wp14:pctWidth>40000</wp14:pctWidth>
+                </wp14:sizeRelH>
+                <wp14:sizeRelV relativeFrom="margin">
+                  <wp14:pctHeight>20000</wp14:pctHeight>
+                </wp14:sizeRelV>
+              </wp:anchor>
+            </w:drawing>
+          </mc:Choice>
+          <mc:Fallback>
+            <w:pict>
+              <v:shape w14:anchorId="11D2C6C5" id="_x0000_s1034" type="#_x0000_t202" style="position:absolute;margin-left:335.3pt;margin-top:6.65pt;width:185.9pt;height:110.6pt;z-index:251677696;visibility:visible;mso-wrap-style:square;mso-width-percent:400;mso-height-percent:200;mso-wrap-distance-left:9pt;mso-wrap-distance-top:3.6pt;mso-wrap-distance-right:9pt;mso-wrap-distance-bottom:3.6pt;mso-position-horizontal:absolute;mso-position-horizontal-relative:margin;mso-position-vertical:absolute;mso-position-vertical-relative:text;mso-width-percent:400;mso-height-percent:200;mso-width-relative:margin;mso-height-relative:margin;v-text-anchor:top" o:gfxdata="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">
+                <v:textbox style="mso-fit-shape-to-text:t">
+                  <w:txbxContent>
+                    <w:p>
+                      <w:pPr>
+                        <w:rPr>
+                          <w:lang w:val="en-IN"/>
+                        </w:rPr>
+                      </w:pPr>
+                      <w:r>
+                        <w:rPr>
+                          <w:lang w:val="en-IN"/>
+                        </w:rPr>
+                        <w:t>Comments:</w:t>
+                      </w:r>
+                    </w:p>
+                    <w:p>
+                      <w:r>
+                        <w:rPr>
+                          <w:lang w:val="en-IN"/>
+                        </w:rPr>
+                        <w:t xml:space="preserve">In this case, bin size is 10. We see that the </w:t>
+                      </w:r>
+                      <w:r>
+                        <w:rPr>
+                          <w:lang w:val="en-IN"/>
+                        </w:rPr>
+                        <w:t>fluctuation in the data points is gone and the data points are near the fitted c</w:t>
+                      </w:r>
+                      <w:r>
+                        <w:rPr>
+                          <w:lang w:val="en-IN"/>
+                        </w:rPr>
+                        <w:t>urve.</w:t>
+                      </w:r>
+                    </w:p>
+                  </w:txbxContent>
+                </v:textbox>
+                <w10:wrap anchorx="margin"/>
+              </v:shape>
+            </w:pict>
+          </mc:Fallback>
+        </mc:AlternateContent>
+      </w:r>
+      <w:r>
+        <w:rPr>
+          <w:noProof/>
+          <w:lang w:val="en-IN"/>
+        </w:rPr>
+        <w:drawing>
+          <wp:inline distT="0" distB="0" distL="0" distR="0" wp14:anchorId="07339B2C" wp14:editId="65E4398B">
+            <wp:extent cx="4465122" cy="2568484"/>
+            <wp:effectExtent l="0" t="0" r="0" b="3810"/>
+            <wp:docPr id="684957930" name="Picture 17"/>
+            <wp:cNvGraphicFramePr>
+              <a:graphicFrameLocks xmlns:a="http://schemas.openxmlformats.org/drawingml/2006/main" noChangeAspect="1"/>
+            </wp:cNvGraphicFramePr>
+            <a:graphic xmlns:a="http://schemas.openxmlformats.org/drawingml/2006/main">
+              <a:graphicData uri="http://schemas.openxmlformats.org/drawingml/2006/picture">
+                <pic:pic xmlns:pic="http://schemas.openxmlformats.org/drawingml/2006/picture">
+                  <pic:nvPicPr>
+                    <pic:cNvPr id="0" name="Picture 17"/>
+                    <pic:cNvPicPr>
+                      <a:picLocks noChangeAspect="1" noChangeArrowheads="1"/>
+                    </pic:cNvPicPr>
+                  </pic:nvPicPr>
+                  <pic:blipFill>
+                    <a:blip r:embed="rId21">
+                      <a:extLst>
+                        <a:ext uri="{28A0092B-C50C-407E-A947-70E740481C1C}">
+                          <a14:useLocalDpi xmlns:a14="http://schemas.microsoft.com/office/drawing/2010/main" val="0"/>
+                        </a:ext>
+                      </a:extLst>
+                    </a:blip>
+                    <a:srcRect/>
+                    <a:stretch>
+                      <a:fillRect/>
+                    </a:stretch>
+                  </pic:blipFill>
+                  <pic:spPr bwMode="auto">
+                    <a:xfrm>
+                      <a:off x="0" y="0"/>
+                      <a:ext cx="4477120" cy="2575385"/>
+                    </a:xfrm>
+                    <a:prstGeom prst="rect">
+                      <a:avLst/>
+                    </a:prstGeom>
+                    <a:noFill/>
+                    <a:ln>
+                      <a:noFill/>
+                    </a:ln>
+                  </pic:spPr>
+                </pic:pic>
+              </a:graphicData>
+            </a:graphic>
+          </wp:inline>
+        </w:drawing>
+      </w:r>
+    </w:p>
+    <w:p>
+      <w:pPr>
+        <w:rPr>
+          <w:lang w:val="en-IN"/>
+        </w:rPr>
+      </w:pPr>
+    </w:p>
+    <w:p>
+      <w:pPr>
+        <w:rPr>
+          <w:b/>
+          <w:bCs/>
+          <w:lang w:val="en-IN"/>
+        </w:rPr>
+      </w:pPr>
+      <w:r>
+        <w:rPr>
+          <w:b/>
+          <w:bCs/>
+          <w:lang w:val="en-IN"/>
+        </w:rPr>
+        <w:t>Question 1k.</w:t>
+      </w:r>
+    </w:p>
+    <w:p>
+      <w:pPr>
+        <w:rPr>
+          <w:lang w:val="en-IN"/>
+        </w:rPr>
+      </w:pPr>
+      <w:r>
+        <w:rPr>
+          <w:noProof/>
+          <w:lang w:val="en-IN"/>
+        </w:rPr>
+        <mc:AlternateContent>
+          <mc:Choice Requires="wps">
+            <w:drawing>
+              <wp:anchor distT="45720" distB="45720" distL="114300" distR="114300" simplePos="0" relativeHeight="251659264" behindDoc="0" locked="0" layoutInCell="1" allowOverlap="1" wp14:anchorId="0014F404" wp14:editId="5435CF37">
+                <wp:simplePos x="0" y="0"/>
+                <wp:positionH relativeFrom="margin">
+                  <wp:align>center</wp:align>
+                </wp:positionH>
+                <wp:positionV relativeFrom="paragraph">
+                  <wp:posOffset>31478</wp:posOffset>
+                </wp:positionV>
+                <wp:extent cx="3624943" cy="1404620"/>
+                <wp:effectExtent l="0" t="0" r="13970" b="20955"/>
+                <wp:wrapNone/>
+                <wp:docPr id="217" name="Text Box 2"/>
+                <wp:cNvGraphicFramePr>
+                  <a:graphicFrameLocks xmlns:a="http://schemas.openxmlformats.org/drawingml/2006/main"/>
+                </wp:cNvGraphicFramePr>
+                <a:graphic xmlns:a="http://schemas.openxmlformats.org/drawingml/2006/main">
+                  <a:graphicData uri="http://schemas.microsoft.com/office/word/2010/wordprocessingShape">
+                    <wps:wsp>
+                      <wps:cNvSpPr txBox="1">
+                        <a:spLocks noChangeArrowheads="1"/>
+                      </wps:cNvSpPr>
+                      <wps:spPr bwMode="auto">
+                        <a:xfrm>
+                          <a:off x="0" y="0"/>
+                          <a:ext cx="3624943" cy="1404620"/>
+                        </a:xfrm>
+                        <a:prstGeom prst="rect">
+                          <a:avLst/>
+                        </a:prstGeom>
+                        <a:solidFill>
+                          <a:srgbClr val="FFFFFF"/>
+                        </a:solidFill>
+                        <a:ln w="9525">
+                          <a:solidFill>
+                            <a:srgbClr val="000000"/>
+                          </a:solidFill>
+                          <a:miter lim="800000"/>
+                          <a:headEnd/>
+                          <a:tailEnd/>
+                        </a:ln>
+                      </wps:spPr>
+                      <wps:txbx>
+                        <w:txbxContent>
+                          <w:p>
+                            <w:pPr>
+                              <w:rPr>
+                                <w:lang w:val="en-IN"/>
+                              </w:rPr>
+                            </w:pPr>
+                            <w:r>
+                              <w:rPr>
+                                <w:lang w:val="en-IN"/>
+                              </w:rPr>
+                              <w:t>10</w:t>
+                            </w:r>
+                            <w:r>
+                              <w:rPr>
+                                <w:vertAlign w:val="superscript"/>
+                                <w:lang w:val="en-IN"/>
+                              </w:rPr>
+                              <w:t xml:space="preserve">4 </w:t>
+                            </w:r>
+                            <w:r>
+                              <w:rPr>
+                                <w:lang w:val="en-IN"/>
+                              </w:rPr>
+                              <w:t>random numbers (either -1 or 1) added 10</w:t>
+                            </w:r>
+                            <w:r>
+                              <w:rPr>
+                                <w:vertAlign w:val="superscript"/>
+                                <w:lang w:val="en-IN"/>
+                              </w:rPr>
+                              <w:t>5</w:t>
+                            </w:r>
+                            <w:r>
+                              <w:rPr>
+                                <w:lang w:val="en-IN"/>
+                              </w:rPr>
+                              <w:t xml:space="preserve"> times </w:t>
+                            </w:r>
+                          </w:p>
+                        </w:txbxContent>
+                      </wps:txbx>
+                      <wps:bodyPr rot="0" vert="horz" wrap="square" lIns="91440" tIns="45720" rIns="91440" bIns="45720" anchor="t" anchorCtr="0">
+                        <a:spAutoFit/>
+                      </wps:bodyPr>
+                    </wps:wsp>
+                  </a:graphicData>
+                </a:graphic>
+                <wp14:sizeRelH relativeFrom="margin">
+                  <wp14:pctWidth>0</wp14:pctWidth>
+                </wp14:sizeRelH>
+                <wp14:sizeRelV relativeFrom="margin">
+                  <wp14:pctHeight>20000</wp14:pctHeight>
+                </wp14:sizeRelV>
+              </wp:anchor>
+            </w:drawing>
+          </mc:Choice>
+          <mc:Fallback>
+            <w:pict>
+              <v:shape w14:anchorId="0014F404" id="_x0000_s1035" type="#_x0000_t202" style="position:absolute;margin-left:0;margin-top:2.5pt;width:285.45pt;height:110.6pt;z-index:251659264;visibility:visible;mso-wrap-style:square;mso-width-percent:0;mso-height-percent:200;mso-wrap-distance-left:9pt;mso-wrap-distance-top:3.6pt;mso-wrap-distance-right:9pt;mso-wrap-distance-bottom:3.6pt;mso-position-horizontal:center;mso-position-horizontal-relative:margin;mso-position-vertical:absolute;mso-position-vertical-relative:text;mso-width-percent:0;mso-height-percent:200;mso-width-relative:margin;mso-height-relative:margin;v-text-anchor:top" o:gfxdata="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">
+                <v:textbox style="mso-fit-shape-to-text:t">
+                  <w:txbxContent>
+                    <w:p>
+                      <w:pPr>
+                        <w:rPr>
+                          <w:lang w:val="en-IN"/>
+                        </w:rPr>
+                      </w:pPr>
+                      <w:r>
+                        <w:rPr>
+                          <w:lang w:val="en-IN"/>
+                        </w:rPr>
+                        <w:t>10</w:t>
+                      </w:r>
+                      <w:r>
+                        <w:rPr>
+                          <w:vertAlign w:val="superscript"/>
+                          <w:lang w:val="en-IN"/>
+                        </w:rPr>
+                        <w:t xml:space="preserve">4 </w:t>
+                      </w:r>
+                      <w:r>
+                        <w:rPr>
+                          <w:lang w:val="en-IN"/>
+                        </w:rPr>
+                        <w:t>random numbers (either -1 or 1) added 10</w:t>
+                      </w:r>
+                      <w:r>
+                        <w:rPr>
+                          <w:vertAlign w:val="superscript"/>
+                          <w:lang w:val="en-IN"/>
+                        </w:rPr>
+                        <w:t>5</w:t>
+                      </w:r>
+                      <w:r>
+                        <w:rPr>
+                          <w:lang w:val="en-IN"/>
+                        </w:rPr>
+                        <w:t xml:space="preserve"> times </w:t>
+                      </w:r>
+                    </w:p>
+                  </w:txbxContent>
+                </v:textbox>
+                <w10:wrap anchorx="margin"/>
+              </v:shape>
+            </w:pict>
+          </mc:Fallback>
+        </mc:AlternateContent>
+      </w:r>
+      <w:r>
+        <w:rPr>
+          <w:noProof/>
+          <w:lang w:val="en-IN"/>
+        </w:rPr>
+        <w:drawing>
+          <wp:inline distT="0" distB="0" distL="0" distR="0" wp14:anchorId="6DF69879" wp14:editId="05400391">
+            <wp:extent cx="5498275" cy="4200552"/>
+            <wp:effectExtent l="0" t="0" r="7620" b="0"/>
+            <wp:docPr id="1067870799" name="Picture 18"/>
+            <wp:cNvGraphicFramePr>
+              <a:graphicFrameLocks xmlns:a="http://schemas.openxmlformats.org/drawingml/2006/main" noChangeAspect="1"/>
+            </wp:cNvGraphicFramePr>
+            <a:graphic xmlns:a="http://schemas.openxmlformats.org/drawingml/2006/main">
+              <a:graphicData uri="http://schemas.openxmlformats.org/drawingml/2006/picture">
+                <pic:pic xmlns:pic="http://schemas.openxmlformats.org/drawingml/2006/picture">
+                  <pic:nvPicPr>
+                    <pic:cNvPr id="0" name="Picture 18"/>
+                    <pic:cNvPicPr>
+                      <a:picLocks noChangeAspect="1" noChangeArrowheads="1"/>
+                    </pic:cNvPicPr>
+                  </pic:nvPicPr>
+                  <pic:blipFill>
+                    <a:blip r:embed="rId22">
+                      <a:extLst>
+                        <a:ext uri="{28A0092B-C50C-407E-A947-70E740481C1C}">
+                          <a14:useLocalDpi xmlns:a14="http://schemas.microsoft.com/office/drawing/2010/main" val="0"/>
+                        </a:ext>
+                      </a:extLst>
+                    </a:blip>
+                    <a:srcRect/>
+                    <a:stretch>
+                      <a:fillRect/>
+                    </a:stretch>
+                  </pic:blipFill>
+                  <pic:spPr bwMode="auto">
+                    <a:xfrm>
+                      <a:off x="0" y="0"/>
+                      <a:ext cx="5522172" cy="4218809"/>
+                    </a:xfrm>
+                    <a:prstGeom prst="rect">
+                      <a:avLst/>
+                    </a:prstGeom>
+                    <a:noFill/>
+                    <a:ln>
+                      <a:noFill/>
+                    </a:ln>
+                  </pic:spPr>
+                </pic:pic>
+              </a:graphicData>
+            </a:graphic>
+          </wp:inline>
+        </w:drawing>
+      </w:r>
+    </w:p>
+    <w:p>
+      <w:pPr>
+        <w:rPr>
+          <w:lang w:val="en-IN"/>
+        </w:rPr>
+      </w:pPr>
+    </w:p>
+    <w:p>
+      <w:pPr>
+        <w:rPr>
+          <w:lang w:val="en-IN"/>
+        </w:rPr>
+      </w:pPr>
+    </w:p>
+    <w:p>
+      <w:pPr>
+        <w:rPr>
+          <w:lang w:val="en-IN"/>
+        </w:rPr>
+      </w:pPr>
+    </w:p>
+    <w:p>
+      <w:pPr>
+        <w:rPr>
+          <w:lang w:val="en-IN"/>
+        </w:rPr>
+      </w:pPr>
+    </w:p>
+    <w:p>
+      <w:pPr>
+        <w:rPr>
+          <w:b/>
+          <w:bCs/>
+          <w:lang w:val="en-IN"/>
+        </w:rPr>
+      </w:pPr>
+      <w:r>
+        <w:rPr>
+          <w:b/>
+          <w:bCs/>
+          <w:lang w:val="en-IN"/>
+        </w:rPr>
+        <w:lastRenderedPageBreak/>
+        <w:t>Question 1l.</w:t>
+      </w:r>
+    </w:p>
+    <w:p>
+      <w:pPr>
+        <w:rPr>
+          <w:lang w:val="en-IN"/>
+        </w:rPr>
+      </w:pPr>
+      <w:r>
+        <w:rPr>
+          <w:noProof/>
+          <w:lang w:val="en-IN"/>
+        </w:rPr>
+        <mc:AlternateContent>
+          <mc:Choice Requires="wps">
+            <w:drawing>
+              <wp:anchor distT="45720" distB="45720" distL="114300" distR="114300" simplePos="0" relativeHeight="251661312" behindDoc="0" locked="0" layoutInCell="1" allowOverlap="1" wp14:anchorId="044C4B4D" wp14:editId="10F831A9">
+                <wp:simplePos x="0" y="0"/>
+                <wp:positionH relativeFrom="margin">
+                  <wp:posOffset>1159329</wp:posOffset>
+                </wp:positionH>
+                <wp:positionV relativeFrom="paragraph">
+                  <wp:posOffset>49984</wp:posOffset>
+                </wp:positionV>
+                <wp:extent cx="3624943" cy="1404620"/>
+                <wp:effectExtent l="0" t="0" r="13970" b="20955"/>
+                <wp:wrapNone/>
+                <wp:docPr id="611999545" name="Text Box 2"/>
+                <wp:cNvGraphicFramePr>
+                  <a:graphicFrameLocks xmlns:a="http://schemas.openxmlformats.org/drawingml/2006/main"/>
+                </wp:cNvGraphicFramePr>
+                <a:graphic xmlns:a="http://schemas.openxmlformats.org/drawingml/2006/main">
+                  <a:graphicData uri="http://schemas.microsoft.com/office/word/2010/wordprocessingShape">
+                    <wps:wsp>
+                      <wps:cNvSpPr txBox="1">
+                        <a:spLocks noChangeArrowheads="1"/>
+                      </wps:cNvSpPr>
+                      <wps:spPr bwMode="auto">
+                        <a:xfrm>
+                          <a:off x="0" y="0"/>
+                          <a:ext cx="3624943" cy="1404620"/>
+                        </a:xfrm>
+                        <a:prstGeom prst="rect">
+                          <a:avLst/>
+                        </a:prstGeom>
+                        <a:solidFill>
+                          <a:srgbClr val="FFFFFF"/>
+                        </a:solidFill>
+                        <a:ln w="9525">
+                          <a:solidFill>
+                            <a:srgbClr val="000000"/>
+                          </a:solidFill>
+                          <a:miter lim="800000"/>
+                          <a:headEnd/>
+                          <a:tailEnd/>
+                        </a:ln>
+                      </wps:spPr>
+                      <wps:txbx>
+                        <w:txbxContent>
+                          <w:p>
+                            <w:pPr>
+                              <w:rPr>
+                                <w:lang w:val="en-IN"/>
+                              </w:rPr>
+                            </w:pPr>
+                            <w:r>
+                              <w:rPr>
+                                <w:lang w:val="en-IN"/>
+                              </w:rPr>
+                              <w:t>10</w:t>
+                            </w:r>
+                            <w:r>
+                              <w:rPr>
+                                <w:vertAlign w:val="superscript"/>
+                                <w:lang w:val="en-IN"/>
+                              </w:rPr>
+                              <w:t>5</w:t>
+                            </w:r>
+                            <w:r>
+                              <w:rPr>
+                                <w:vertAlign w:val="superscript"/>
+                                <w:lang w:val="en-IN"/>
+                              </w:rPr>
+                              <w:t xml:space="preserve"> </w:t>
+                            </w:r>
+                            <w:r>
+                              <w:rPr>
+                                <w:lang w:val="en-IN"/>
+                              </w:rPr>
+                              <w:t>random numbers (either -1 or 1) added 10</w:t>
+                            </w:r>
+                            <w:r>
+                              <w:rPr>
+                                <w:vertAlign w:val="superscript"/>
+                                <w:lang w:val="en-IN"/>
+                              </w:rPr>
+                              <w:t>5</w:t>
+                            </w:r>
+                            <w:r>
+                              <w:rPr>
+                                <w:lang w:val="en-IN"/>
+                              </w:rPr>
+                              <w:t xml:space="preserve"> times </w:t>
+                            </w:r>
+                          </w:p>
+                        </w:txbxContent>
+                      </wps:txbx>
+                      <wps:bodyPr rot="0" vert="horz" wrap="square" lIns="91440" tIns="45720" rIns="91440" bIns="45720" anchor="t" anchorCtr="0">
+                        <a:spAutoFit/>
+                      </wps:bodyPr>
+                    </wps:wsp>
+                  </a:graphicData>
+                </a:graphic>
+                <wp14:sizeRelH relativeFrom="margin">
+                  <wp14:pctWidth>0</wp14:pctWidth>
+                </wp14:sizeRelH>
+                <wp14:sizeRelV relativeFrom="margin">
+                  <wp14:pctHeight>20000</wp14:pctHeight>
+                </wp14:sizeRelV>
+              </wp:anchor>
+            </w:drawing>
+          </mc:Choice>
+          <mc:Fallback>
+            <w:pict>
+              <v:shape w14:anchorId="044C4B4D" id="_x0000_s1036" type="#_x0000_t202" style="position:absolute;margin-left:91.3pt;margin-top:3.95pt;width:285.45pt;height:110.6pt;z-index:251661312;visibility:visible;mso-wrap-style:square;mso-width-percent:0;mso-height-percent:200;mso-wrap-distance-left:9pt;mso-wrap-distance-top:3.6pt;mso-wrap-distance-right:9pt;mso-wrap-distance-bottom:3.6pt;mso-position-horizontal:absolute;mso-position-horizontal-relative:margin;mso-position-vertical:absolute;mso-position-vertical-relative:text;mso-width-percent:0;mso-height-percent:200;mso-width-relative:margin;mso-height-relative:margin;v-text-anchor:top" o:gfxdata="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">
+                <v:textbox style="mso-fit-shape-to-text:t">
+                  <w:txbxContent>
+                    <w:p>
+                      <w:pPr>
+                        <w:rPr>
+                          <w:lang w:val="en-IN"/>
+                        </w:rPr>
+                      </w:pPr>
+                      <w:r>
+                        <w:rPr>
+                          <w:lang w:val="en-IN"/>
+                        </w:rPr>
+                        <w:t>10</w:t>
+                      </w:r>
+                      <w:r>
+                        <w:rPr>
+                          <w:vertAlign w:val="superscript"/>
+                          <w:lang w:val="en-IN"/>
+                        </w:rPr>
+                        <w:t>5</w:t>
+                      </w:r>
+                      <w:r>
+                        <w:rPr>
+                          <w:vertAlign w:val="superscript"/>
+                          <w:lang w:val="en-IN"/>
+                        </w:rPr>
+                        <w:t xml:space="preserve"> </w:t>
+                      </w:r>
+                      <w:r>
+                        <w:rPr>
+                          <w:lang w:val="en-IN"/>
+                        </w:rPr>
+                        <w:t>random numbers (either -1 or 1) added 10</w:t>
+                      </w:r>
+                      <w:r>
+                        <w:rPr>
+                          <w:vertAlign w:val="superscript"/>
+                          <w:lang w:val="en-IN"/>
+                        </w:rPr>
+                        <w:t>5</w:t>
+                      </w:r>
+                      <w:r>
+                        <w:rPr>
+                          <w:lang w:val="en-IN"/>
+                        </w:rPr>
+                        <w:t xml:space="preserve"> times </w:t>
+                      </w:r>
+                    </w:p>
+                  </w:txbxContent>
+                </v:textbox>
+                <w10:wrap anchorx="margin"/>
+              </v:shape>
+            </w:pict>
+          </mc:Fallback>
+        </mc:AlternateContent>
+      </w:r>
+      <w:r>
+        <w:rPr>
+          <w:noProof/>
+          <w:lang w:val="en-IN"/>
+        </w:rPr>
+        <w:drawing>
+          <wp:inline distT="0" distB="0" distL="0" distR="0" wp14:anchorId="0E0E0FDC" wp14:editId="197620C4">
+            <wp:extent cx="5735955" cy="4382135"/>
+            <wp:effectExtent l="0" t="0" r="0" b="0"/>
+            <wp:docPr id="1507838371" name="Picture 19"/>
+            <wp:cNvGraphicFramePr>
+              <a:graphicFrameLocks xmlns:a="http://schemas.openxmlformats.org/drawingml/2006/main" noChangeAspect="1"/>
+            </wp:cNvGraphicFramePr>
+            <a:graphic xmlns:a="http://schemas.openxmlformats.org/drawingml/2006/main">
+              <a:graphicData uri="http://schemas.openxmlformats.org/drawingml/2006/picture">
+                <pic:pic xmlns:pic="http://schemas.openxmlformats.org/drawingml/2006/picture">
+                  <pic:nvPicPr>
+                    <pic:cNvPr id="0" name="Picture 19"/>
+                    <pic:cNvPicPr>
+                      <a:picLocks noChangeAspect="1" noChangeArrowheads="1"/>
+                    </pic:cNvPicPr>
+                  </pic:nvPicPr>
+                  <pic:blipFill>
+                    <a:blip r:embed="rId23">
+                      <a:extLst>
+                        <a:ext uri="{28A0092B-C50C-407E-A947-70E740481C1C}">
+                          <a14:useLocalDpi xmlns:a14="http://schemas.microsoft.com/office/drawing/2010/main" val="0"/>
+                        </a:ext>
+                      </a:extLst>
+                    </a:blip>
+                    <a:srcRect/>
+                    <a:stretch>
+                      <a:fillRect/>
+                    </a:stretch>
+                  </pic:blipFill>
+                  <pic:spPr bwMode="auto">
+                    <a:xfrm>
+                      <a:off x="0" y="0"/>
+                      <a:ext cx="5735955" cy="4382135"/>
+                    </a:xfrm>
+                    <a:prstGeom prst="rect">
+                      <a:avLst/>
+                    </a:prstGeom>
+                    <a:noFill/>
+                    <a:ln>
+                      <a:noFill/>
+                    </a:ln>
+                  </pic:spPr>
+                </pic:pic>
+              </a:graphicData>
+            </a:graphic>
+          </wp:inline>
+        </w:drawing>
+      </w:r>
+    </w:p>
+    <w:p>
+      <w:pPr>
+        <w:rPr>
+          <w:lang w:val="en-IN"/>
+        </w:rPr>
+      </w:pPr>
+    </w:p>
     <w:sectPr>
       <w:pgSz w:w="11906" w:h="16838"/>
       <w:pgMar w:top="1440" w:right="1440" w:bottom="1440" w:left="1440" w:header="708" w:footer="708" w:gutter="0"/>
@@ -144,6 +3051,56 @@
     </w:sectPr>
   </w:body>
 </w:document>
+</file>
+
+<file path=word/endnotes.xml><?xml version="1.0" encoding="utf-8"?>
+<w:endnotes xmlns:wpc="http://schemas.microsoft.com/office/word/2010/wordprocessingCanvas" xmlns:cx="http://schemas.microsoft.com/office/drawing/2014/chartex" xmlns:cx1="http://schemas.microsoft.com/office/drawing/2015/9/8/chartex" xmlns:cx2="http://schemas.microsoft.com/office/drawing/2015/10/21/chartex" xmlns:cx3="http://schemas.microsoft.com/office/drawing/2016/5/9/chartex" xmlns:cx4="http://schemas.microsoft.com/office/drawing/2016/5/10/chartex" xmlns:cx5="http://schemas.microsoft.com/office/drawing/2016/5/11/chartex" xmlns:cx6="http://schemas.microsoft.com/office/drawing/2016/5/12/chartex" xmlns:cx7="http://schemas.microsoft.com/office/drawing/2016/5/13/chartex" xmlns:cx8="http://schemas.microsoft.com/office/drawing/2016/5/14/chartex" xmlns:mc="http://schemas.openxmlformats.org/markup-compatibility/2006" xmlns:aink="http://schemas.microsoft.com/office/drawing/2016/ink" xmlns:am3d="http://schemas.microsoft.com/office/drawing/2017/model3d" xmlns:o="urn:schemas-microsoft-com:office:office" xmlns:oel="http://schemas.microsoft.com/office/2019/extlst" xmlns:r="http://schemas.openxmlformats.org/officeDocument/2006/relationships" xmlns:m="http://schemas.openxmlformats.org/officeDocument/2006/math" xmlns:v="urn:schemas-microsoft-com:vml" xmlns:wp14="http://schemas.microsoft.com/office/word/2010/wordprocessingDrawing" xmlns:wp="http://schemas.openxmlformats.org/drawingml/2006/wordprocessingDrawing" xmlns:w10="urn:schemas-microsoft-com:office:word" xmlns:w="http://schemas.openxmlformats.org/wordprocessingml/2006/main" xmlns:w14="http://schemas.microsoft.com/office/word/2010/wordml" xmlns:w15="http://schemas.microsoft.com/office/word/2012/wordml" xmlns:w16cex="http://schemas.microsoft.com/office/word/2018/wordml/cex" xmlns:w16cid="http://schemas.microsoft.com/office/word/2016/wordml/cid" xmlns:w16="http://schemas.microsoft.com/office/word/2018/wordml" xmlns:w16du="http://schemas.microsoft.com/office/word/2023/wordml/word16du" xmlns:w16sdtdh="http://schemas.microsoft.com/office/word/2020/wordml/sdtdatahash" xmlns:w16sdtfl="http://schemas.microsoft.com/office/word/2024/wordml/sdtformatlock" xmlns:w16se="http://schemas.microsoft.com/office/word/2015/wordml/symex" xmlns:wpg="http://schemas.microsoft.com/office/word/2010/wordprocessingGroup" xmlns:wpi="http://schemas.microsoft.com/office/word/2010/wordprocessingInk" xmlns:wne="http://schemas.microsoft.com/office/word/2006/wordml" xmlns:wps="http://schemas.microsoft.com/office/word/2010/wordprocessingShape" mc:Ignorable="w14 w15 w16se w16cid w16 w16cex w16sdtdh w16sdtfl w16du wp14">
+  <w:endnote w:type="separator" w:id="-1">
+    <w:p>
+      <w:pPr>
+        <w:spacing w:after="0" w:line="240" w:lineRule="auto"/>
+      </w:pPr>
+      <w:r>
+        <w:separator/>
+      </w:r>
+    </w:p>
+  </w:endnote>
+  <w:endnote w:type="continuationSeparator" w:id="0">
+    <w:p>
+      <w:pPr>
+        <w:spacing w:after="0" w:line="240" w:lineRule="auto"/>
+      </w:pPr>
+      <w:r>
+        <w:continuationSeparator/>
+      </w:r>
+    </w:p>
+  </w:endnote>
+</w:endnotes>
+</file>
+
+<file path=word/footnotes.xml><?xml version="1.0" encoding="utf-8"?>
+<w:footnotes xmlns:wpc="http://schemas.microsoft.com/office/word/2010/wordprocessingCanvas" xmlns:cx="http://schemas.microsoft.com/office/drawing/2014/chartex" xmlns:cx1="http://schemas.microsoft.com/office/drawing/2015/9/8/chartex" xmlns:cx2="http://schemas.microsoft.com/office/drawing/2015/10/21/chartex" xmlns:cx3="http://schemas.microsoft.com/office/drawing/2016/5/9/chartex" xmlns:cx4="http://schemas.microsoft.com/office/drawing/2016/5/10/chartex" xmlns:cx5="http://schemas.microsoft.com/office/drawing/2016/5/11/chartex" xmlns:cx6="http://schemas.microsoft.com/office/drawing/2016/5/12/chartex" xmlns:cx7="http://schemas.microsoft.com/office/drawing/2016/5/13/chartex" xmlns:cx8="http://schemas.microsoft.com/office/drawing/2016/5/14/chartex" xmlns:mc="http://schemas.openxmlformats.org/markup-compatibility/2006" xmlns:aink="http://schemas.microsoft.com/office/drawing/2016/ink" xmlns:am3d="http://schemas.microsoft.com/office/drawing/2017/model3d" xmlns:o="urn:schemas-microsoft-com:office:office" xmlns:oel="http://schemas.microsoft.com/office/2019/extlst" xmlns:r="http://schemas.openxmlformats.org/officeDocument/2006/relationships" xmlns:m="http://schemas.openxmlformats.org/officeDocument/2006/math" xmlns:v="urn:schemas-microsoft-com:vml" xmlns:wp14="http://schemas.microsoft.com/office/word/2010/wordprocessingDrawing" xmlns:wp="http://schemas.openxmlformats.org/drawingml/2006/wordprocessingDrawing" xmlns:w10="urn:schemas-microsoft-com:office:word" xmlns:w="http://schemas.openxmlformats.org/wordprocessingml/2006/main" xmlns:w14="http://schemas.microsoft.com/office/word/2010/wordml" xmlns:w15="http://schemas.microsoft.com/office/word/2012/wordml" xmlns:w16cex="http://schemas.microsoft.com/office/word/2018/wordml/cex" xmlns:w16cid="http://schemas.microsoft.com/office/word/2016/wordml/cid" xmlns:w16="http://schemas.microsoft.com/office/word/2018/wordml" xmlns:w16du="http://schemas.microsoft.com/office/word/2023/wordml/word16du" xmlns:w16sdtdh="http://schemas.microsoft.com/office/word/2020/wordml/sdtdatahash" xmlns:w16sdtfl="http://schemas.microsoft.com/office/word/2024/wordml/sdtformatlock" xmlns:w16se="http://schemas.microsoft.com/office/word/2015/wordml/symex" xmlns:wpg="http://schemas.microsoft.com/office/word/2010/wordprocessingGroup" xmlns:wpi="http://schemas.microsoft.com/office/word/2010/wordprocessingInk" xmlns:wne="http://schemas.microsoft.com/office/word/2006/wordml" xmlns:wps="http://schemas.microsoft.com/office/word/2010/wordprocessingShape" mc:Ignorable="w14 w15 w16se w16cid w16 w16cex w16sdtdh w16sdtfl w16du wp14">
+  <w:footnote w:type="separator" w:id="-1">
+    <w:p>
+      <w:pPr>
+        <w:spacing w:after="0" w:line="240" w:lineRule="auto"/>
+      </w:pPr>
+      <w:r>
+        <w:separator/>
+      </w:r>
+    </w:p>
+  </w:footnote>
+  <w:footnote w:type="continuationSeparator" w:id="0">
+    <w:p>
+      <w:pPr>
+        <w:spacing w:after="0" w:line="240" w:lineRule="auto"/>
+      </w:pPr>
+      <w:r>
+        <w:continuationSeparator/>
+      </w:r>
+    </w:p>
+  </w:footnote>
+</w:footnotes>
 </file>
 
 <file path=word/styles.xml><?xml version="1.0" encoding="utf-8"?>
@@ -1063,6 +4020,50 @@
       <w:spacing w:val="5"/>
     </w:rPr>
   </w:style>
+  <w:style w:type="paragraph" w:styleId="Header">
+    <w:name w:val="header"/>
+    <w:basedOn w:val="Normal"/>
+    <w:link w:val="HeaderChar"/>
+    <w:uiPriority w:val="99"/>
+    <w:unhideWhenUsed/>
+    <w:rsid w:val="006712D9"/>
+    <w:pPr>
+      <w:tabs>
+        <w:tab w:val="center" w:pos="4513"/>
+        <w:tab w:val="right" w:pos="9026"/>
+      </w:tabs>
+      <w:spacing w:after="0" w:line="240" w:lineRule="auto"/>
+    </w:pPr>
+  </w:style>
+  <w:style w:type="character" w:customStyle="1" w:styleId="HeaderChar">
+    <w:name w:val="Header Char"/>
+    <w:basedOn w:val="DefaultParagraphFont"/>
+    <w:link w:val="Header"/>
+    <w:uiPriority w:val="99"/>
+    <w:rsid w:val="006712D9"/>
+  </w:style>
+  <w:style w:type="paragraph" w:styleId="Footer">
+    <w:name w:val="footer"/>
+    <w:basedOn w:val="Normal"/>
+    <w:link w:val="FooterChar"/>
+    <w:uiPriority w:val="99"/>
+    <w:unhideWhenUsed/>
+    <w:rsid w:val="006712D9"/>
+    <w:pPr>
+      <w:tabs>
+        <w:tab w:val="center" w:pos="4513"/>
+        <w:tab w:val="right" w:pos="9026"/>
+      </w:tabs>
+      <w:spacing w:after="0" w:line="240" w:lineRule="auto"/>
+    </w:pPr>
+  </w:style>
+  <w:style w:type="character" w:customStyle="1" w:styleId="FooterChar">
+    <w:name w:val="Footer Char"/>
+    <w:basedOn w:val="DefaultParagraphFont"/>
+    <w:link w:val="Footer"/>
+    <w:uiPriority w:val="99"/>
+    <w:rsid w:val="006712D9"/>
+  </w:style>
 </w:styles>
 </file>
 

</xml_diff>

<commit_message>
final update to module 1
</commit_message>
<xml_diff>
--- a/Module_1_extras/dist_sum_random_walk.docx
+++ b/Module_1_extras/dist_sum_random_walk.docx
@@ -10,7 +10,6 @@
           <w:bCs/>
           <w:sz w:val="52"/>
           <w:szCs w:val="52"/>
-          <w:lang w:val="en-IN"/>
         </w:rPr>
       </w:pPr>
       <w:r>
@@ -19,7 +18,6 @@
           <w:bCs/>
           <w:sz w:val="52"/>
           <w:szCs w:val="52"/>
-          <w:lang w:val="en-IN"/>
         </w:rPr>
         <w:t>Assignment 1</w:t>
       </w:r>
@@ -27,53 +25,32 @@
     <w:p>
       <w:pPr>
         <w:jc w:val="center"/>
-        <w:rPr>
-          <w:lang w:val="en-IN"/>
-        </w:rPr>
       </w:pPr>
     </w:p>
     <w:p>
       <w:pPr>
         <w:jc w:val="center"/>
-        <w:rPr>
-          <w:lang w:val="en-IN"/>
-        </w:rPr>
       </w:pPr>
       <w:r>
-        <w:rPr>
-          <w:lang w:val="en-IN"/>
-        </w:rPr>
         <w:t>Submitted by: Anirban Nath</w:t>
       </w:r>
     </w:p>
     <w:p>
       <w:pPr>
         <w:jc w:val="center"/>
-        <w:rPr>
-          <w:lang w:val="en-IN"/>
-        </w:rPr>
       </w:pPr>
       <w:r>
-        <w:rPr>
-          <w:lang w:val="en-IN"/>
-        </w:rPr>
         <w:t>Register number: 20242019</w:t>
       </w:r>
     </w:p>
     <w:p>
       <w:pPr>
         <w:jc w:val="center"/>
-        <w:rPr>
-          <w:lang w:val="en-IN"/>
-        </w:rPr>
       </w:pPr>
     </w:p>
     <w:p>
       <w:pPr>
         <w:jc w:val="center"/>
-        <w:rPr>
-          <w:lang w:val="en-IN"/>
-        </w:rPr>
       </w:pPr>
     </w:p>
     <w:p>
@@ -81,14 +58,12 @@
         <w:rPr>
           <w:b/>
           <w:bCs/>
-          <w:lang w:val="en-IN"/>
         </w:rPr>
       </w:pPr>
       <w:r>
         <w:rPr>
           <w:b/>
           <w:bCs/>
-          <w:lang w:val="en-IN"/>
         </w:rPr>
         <w:t>Question 1</w:t>
       </w:r>
@@ -96,7 +71,6 @@
         <w:rPr>
           <w:b/>
           <w:bCs/>
-          <w:lang w:val="en-IN"/>
         </w:rPr>
         <w:t>b</w:t>
       </w:r>
@@ -104,17 +78,11 @@
         <w:rPr>
           <w:b/>
           <w:bCs/>
-          <w:lang w:val="en-IN"/>
         </w:rPr>
         <w:t>.</w:t>
       </w:r>
     </w:p>
     <w:p>
-      <w:pPr>
-        <w:rPr>
-          <w:lang w:val="en-IN"/>
-        </w:rPr>
-      </w:pPr>
       <w:r>
         <w:rPr>
           <w:noProof/>
@@ -161,14 +129,12 @@
         <w:rPr>
           <w:b/>
           <w:bCs/>
-          <w:lang w:val="en-IN"/>
         </w:rPr>
       </w:pPr>
       <w:r>
         <w:rPr>
           <w:b/>
           <w:bCs/>
-          <w:lang w:val="en-IN"/>
         </w:rPr>
         <w:t xml:space="preserve">Question </w:t>
       </w:r>
@@ -176,7 +142,6 @@
         <w:rPr>
           <w:b/>
           <w:bCs/>
-          <w:lang w:val="en-IN"/>
         </w:rPr>
         <w:t xml:space="preserve">1c. and </w:t>
       </w:r>
@@ -184,7 +149,6 @@
         <w:rPr>
           <w:b/>
           <w:bCs/>
-          <w:lang w:val="en-IN"/>
         </w:rPr>
         <w:t>1</w:t>
       </w:r>
@@ -192,7 +156,6 @@
         <w:rPr>
           <w:b/>
           <w:bCs/>
-          <w:lang w:val="en-IN"/>
         </w:rPr>
         <w:t>d</w:t>
       </w:r>
@@ -200,17 +163,11 @@
         <w:rPr>
           <w:b/>
           <w:bCs/>
-          <w:lang w:val="en-IN"/>
         </w:rPr>
         <w:t>.</w:t>
       </w:r>
     </w:p>
     <w:p>
-      <w:pPr>
-        <w:rPr>
-          <w:lang w:val="en-IN"/>
-        </w:rPr>
-      </w:pPr>
       <w:r>
         <w:rPr>
           <w:noProof/>
@@ -257,7 +214,6 @@
         <w:rPr>
           <w:b/>
           <w:bCs/>
-          <w:lang w:val="en-IN"/>
         </w:rPr>
       </w:pPr>
       <w:r>
@@ -302,16 +258,10 @@
       </w:r>
     </w:p>
     <w:p>
-      <w:pPr>
-        <w:rPr>
-          <w:lang w:val="en-IN"/>
-        </w:rPr>
-      </w:pPr>
       <w:r>
         <w:rPr>
           <w:b/>
           <w:bCs/>
-          <w:lang w:val="en-IN"/>
         </w:rPr>
         <w:lastRenderedPageBreak/>
         <w:t>Question 1</w:t>
@@ -320,7 +270,6 @@
         <w:rPr>
           <w:b/>
           <w:bCs/>
-          <w:lang w:val="en-IN"/>
         </w:rPr>
         <w:t>e</w:t>
       </w:r>
@@ -328,7 +277,6 @@
         <w:rPr>
           <w:b/>
           <w:bCs/>
-          <w:lang w:val="en-IN"/>
         </w:rPr>
         <w:t>.</w:t>
       </w:r>
@@ -336,7 +284,6 @@
         <w:rPr>
           <w:b/>
           <w:bCs/>
-          <w:lang w:val="en-IN"/>
         </w:rPr>
         <w:t xml:space="preserve"> and 1f.</w:t>
       </w:r>
@@ -344,7 +291,6 @@
         <w:rPr>
           <w:b/>
           <w:bCs/>
-          <w:lang w:val="en-IN"/>
         </w:rPr>
         <w:t xml:space="preserve"> </w:t>
       </w:r>
@@ -352,7 +298,6 @@
         <w:rPr>
           <w:b/>
           <w:bCs/>
-          <w:lang w:val="en-IN"/>
         </w:rPr>
         <w:t xml:space="preserve">and </w:t>
       </w:r>
@@ -360,17 +305,11 @@
         <w:rPr>
           <w:b/>
           <w:bCs/>
-          <w:lang w:val="en-IN"/>
         </w:rPr>
         <w:t>1g.</w:t>
       </w:r>
     </w:p>
     <w:p>
-      <w:pPr>
-        <w:rPr>
-          <w:lang w:val="en-IN"/>
-        </w:rPr>
-      </w:pPr>
       <w:r>
         <w:rPr>
           <w:noProof/>
@@ -417,14 +356,12 @@
         <w:rPr>
           <w:b/>
           <w:bCs/>
-          <w:lang w:val="en-IN"/>
         </w:rPr>
       </w:pPr>
       <w:r>
         <w:rPr>
           <w:b/>
           <w:bCs/>
-          <w:lang w:val="en-IN"/>
         </w:rPr>
         <w:t>Question 1</w:t>
       </w:r>
@@ -432,7 +369,6 @@
         <w:rPr>
           <w:b/>
           <w:bCs/>
-          <w:lang w:val="en-IN"/>
         </w:rPr>
         <w:t>h</w:t>
       </w:r>
@@ -440,21 +376,14 @@
         <w:rPr>
           <w:b/>
           <w:bCs/>
-          <w:lang w:val="en-IN"/>
         </w:rPr>
         <w:t>.</w:t>
       </w:r>
     </w:p>
     <w:p>
-      <w:pPr>
-        <w:rPr>
-          <w:lang w:val="en-IN"/>
-        </w:rPr>
-      </w:pPr>
       <w:r>
         <w:rPr>
           <w:noProof/>
-          <w:lang w:val="en-IN"/>
         </w:rPr>
         <mc:AlternateContent>
           <mc:Choice Requires="wps">
@@ -506,35 +435,22 @@
                             <w:pPr>
                               <w:rPr>
                                 <w:u w:val="single"/>
-                                <w:lang w:val="en-IN"/>
                               </w:rPr>
                             </w:pPr>
                             <w:r>
                               <w:rPr>
                                 <w:u w:val="single"/>
-                                <w:lang w:val="en-IN"/>
                               </w:rPr>
                               <w:t>Comments:</w:t>
                             </w:r>
                           </w:p>
                           <w:p>
-                            <w:pPr>
-                              <w:rPr>
-                                <w:lang w:val="en-IN"/>
-                              </w:rPr>
-                            </w:pPr>
-                            <w:r>
-                              <w:rPr>
-                                <w:lang w:val="en-IN"/>
-                              </w:rPr>
+                            <w:r>
                               <w:t>These first two graphs correspond to bin size 0.5.</w:t>
                             </w:r>
                           </w:p>
                           <w:p>
                             <w:r>
-                              <w:rPr>
-                                <w:lang w:val="en-IN"/>
-                              </w:rPr>
                               <w:t xml:space="preserve">In the normalised graph, it is normalised in such a way that the area under the curve (Gaussian) is 1.  </w:t>
                             </w:r>
                           </w:p>
@@ -568,35 +484,22 @@
                       <w:pPr>
                         <w:rPr>
                           <w:u w:val="single"/>
-                          <w:lang w:val="en-IN"/>
                         </w:rPr>
                       </w:pPr>
                       <w:r>
                         <w:rPr>
                           <w:u w:val="single"/>
-                          <w:lang w:val="en-IN"/>
                         </w:rPr>
                         <w:t>Comments:</w:t>
                       </w:r>
                     </w:p>
                     <w:p>
-                      <w:pPr>
-                        <w:rPr>
-                          <w:lang w:val="en-IN"/>
-                        </w:rPr>
-                      </w:pPr>
-                      <w:r>
-                        <w:rPr>
-                          <w:lang w:val="en-IN"/>
-                        </w:rPr>
+                      <w:r>
                         <w:t>These first two graphs correspond to bin size 0.5.</w:t>
                       </w:r>
                     </w:p>
                     <w:p>
                       <w:r>
-                        <w:rPr>
-                          <w:lang w:val="en-IN"/>
-                        </w:rPr>
                         <w:t xml:space="preserve">In the normalised graph, it is normalised in such a way that the area under the curve (Gaussian) is 1.  </w:t>
                       </w:r>
                     </w:p>
@@ -611,7 +514,6 @@
       <w:r>
         <w:rPr>
           <w:noProof/>
-          <w:lang w:val="en-IN"/>
         </w:rPr>
         <w:drawing>
           <wp:inline distT="0" distB="0" distL="0" distR="0" wp14:anchorId="487EA216" wp14:editId="7BA65E91">
@@ -664,15 +566,9 @@
       </w:r>
     </w:p>
     <w:p>
-      <w:pPr>
-        <w:rPr>
-          <w:lang w:val="en-IN"/>
-        </w:rPr>
-      </w:pPr>
       <w:r>
         <w:rPr>
           <w:noProof/>
-          <w:lang w:val="en-IN"/>
         </w:rPr>
         <w:drawing>
           <wp:inline distT="0" distB="0" distL="0" distR="0" wp14:anchorId="4CCC4013" wp14:editId="4739BCF6">
@@ -725,15 +621,9 @@
       </w:r>
     </w:p>
     <w:p>
-      <w:pPr>
-        <w:rPr>
-          <w:lang w:val="en-IN"/>
-        </w:rPr>
-      </w:pPr>
       <w:r>
         <w:rPr>
           <w:noProof/>
-          <w:lang w:val="en-IN"/>
         </w:rPr>
         <w:lastRenderedPageBreak/>
         <mc:AlternateContent>
@@ -786,42 +676,28 @@
                             <w:pPr>
                               <w:rPr>
                                 <w:u w:val="single"/>
-                                <w:lang w:val="en-IN"/>
                               </w:rPr>
                             </w:pPr>
                             <w:r>
                               <w:rPr>
                                 <w:u w:val="single"/>
-                                <w:lang w:val="en-IN"/>
                               </w:rPr>
                               <w:t>Comments</w:t>
                             </w:r>
                             <w:r>
                               <w:rPr>
                                 <w:u w:val="single"/>
-                                <w:lang w:val="en-IN"/>
                               </w:rPr>
                               <w:t xml:space="preserve">: </w:t>
                             </w:r>
                           </w:p>
                           <w:p>
-                            <w:pPr>
-                              <w:rPr>
-                                <w:lang w:val="en-IN"/>
-                              </w:rPr>
-                            </w:pPr>
-                            <w:r>
-                              <w:rPr>
-                                <w:lang w:val="en-IN"/>
-                              </w:rPr>
+                            <w:r>
                               <w:t>The first two graphs on this page correspond to a bin size of 1.</w:t>
                             </w:r>
                           </w:p>
                           <w:p>
                             <w:r>
-                              <w:rPr>
-                                <w:lang w:val="en-IN"/>
-                              </w:rPr>
                               <w:t>The final graph is for bin size 2.</w:t>
                             </w:r>
                           </w:p>
@@ -851,42 +727,28 @@
                       <w:pPr>
                         <w:rPr>
                           <w:u w:val="single"/>
-                          <w:lang w:val="en-IN"/>
                         </w:rPr>
                       </w:pPr>
                       <w:r>
                         <w:rPr>
                           <w:u w:val="single"/>
-                          <w:lang w:val="en-IN"/>
                         </w:rPr>
                         <w:t>Comments</w:t>
                       </w:r>
                       <w:r>
                         <w:rPr>
                           <w:u w:val="single"/>
-                          <w:lang w:val="en-IN"/>
                         </w:rPr>
                         <w:t xml:space="preserve">: </w:t>
                       </w:r>
                     </w:p>
                     <w:p>
-                      <w:pPr>
-                        <w:rPr>
-                          <w:lang w:val="en-IN"/>
-                        </w:rPr>
-                      </w:pPr>
-                      <w:r>
-                        <w:rPr>
-                          <w:lang w:val="en-IN"/>
-                        </w:rPr>
+                      <w:r>
                         <w:t>The first two graphs on this page correspond to a bin size of 1.</w:t>
                       </w:r>
                     </w:p>
                     <w:p>
                       <w:r>
-                        <w:rPr>
-                          <w:lang w:val="en-IN"/>
-                        </w:rPr>
                         <w:t>The final graph is for bin size 2.</w:t>
                       </w:r>
                     </w:p>
@@ -901,12 +763,11 @@
       <w:r>
         <w:rPr>
           <w:noProof/>
-          <w:lang w:val="en-IN"/>
         </w:rPr>
         <w:drawing>
-          <wp:inline distT="0" distB="0" distL="0" distR="0" wp14:anchorId="476EA7B2" wp14:editId="372F69AF">
-            <wp:extent cx="3855720" cy="2659473"/>
-            <wp:effectExtent l="0" t="0" r="0" b="7620"/>
+          <wp:inline distT="0" distB="0" distL="0" distR="0" wp14:anchorId="476EA7B2" wp14:editId="77881210">
+            <wp:extent cx="3895527" cy="2686929"/>
+            <wp:effectExtent l="0" t="0" r="0" b="0"/>
             <wp:docPr id="763642055" name="Picture 5"/>
             <wp:cNvGraphicFramePr>
               <a:graphicFrameLocks xmlns:a="http://schemas.openxmlformats.org/drawingml/2006/main" noChangeAspect="1"/>
@@ -936,7 +797,7 @@
                   <pic:spPr bwMode="auto">
                     <a:xfrm>
                       <a:off x="0" y="0"/>
-                      <a:ext cx="3880065" cy="2676265"/>
+                      <a:ext cx="3925344" cy="2707495"/>
                     </a:xfrm>
                     <a:prstGeom prst="rect">
                       <a:avLst/>
@@ -954,15 +815,9 @@
       </w:r>
     </w:p>
     <w:p>
-      <w:pPr>
-        <w:rPr>
-          <w:lang w:val="en-IN"/>
-        </w:rPr>
-      </w:pPr>
       <w:r>
         <w:rPr>
           <w:noProof/>
-          <w:lang w:val="en-IN"/>
         </w:rPr>
         <w:drawing>
           <wp:inline distT="0" distB="0" distL="0" distR="0" wp14:anchorId="677526C5" wp14:editId="0F664ABF">
@@ -1014,28 +869,16 @@
         </w:drawing>
       </w:r>
     </w:p>
+    <w:p/>
     <w:p>
-      <w:pPr>
-        <w:rPr>
-          <w:lang w:val="en-IN"/>
-        </w:rPr>
-      </w:pPr>
-    </w:p>
-    <w:p>
-      <w:pPr>
-        <w:rPr>
-          <w:lang w:val="en-IN"/>
-        </w:rPr>
-      </w:pPr>
       <w:r>
         <w:rPr>
           <w:noProof/>
-          <w:lang w:val="en-IN"/>
         </w:rPr>
         <w:drawing>
-          <wp:inline distT="0" distB="0" distL="0" distR="0" wp14:anchorId="3793C85C" wp14:editId="1CDF685F">
-            <wp:extent cx="3986737" cy="2735580"/>
-            <wp:effectExtent l="0" t="0" r="0" b="7620"/>
+          <wp:inline distT="0" distB="0" distL="0" distR="0" wp14:anchorId="3793C85C" wp14:editId="55A96DEF">
+            <wp:extent cx="3915835" cy="2686929"/>
+            <wp:effectExtent l="0" t="0" r="8890" b="0"/>
             <wp:docPr id="1694556515" name="Picture 7"/>
             <wp:cNvGraphicFramePr>
               <a:graphicFrameLocks xmlns:a="http://schemas.openxmlformats.org/drawingml/2006/main" noChangeAspect="1"/>
@@ -1065,7 +908,7 @@
                   <pic:spPr bwMode="auto">
                     <a:xfrm>
                       <a:off x="0" y="0"/>
-                      <a:ext cx="4046266" cy="2776427"/>
+                      <a:ext cx="3977784" cy="2729436"/>
                     </a:xfrm>
                     <a:prstGeom prst="rect">
                       <a:avLst/>
@@ -1083,21 +926,15 @@
       </w:r>
     </w:p>
     <w:p>
-      <w:pPr>
-        <w:rPr>
-          <w:lang w:val="en-IN"/>
-        </w:rPr>
-      </w:pPr>
       <w:r>
         <w:rPr>
           <w:noProof/>
-          <w:lang w:val="en-IN"/>
         </w:rPr>
         <w:lastRenderedPageBreak/>
         <mc:AlternateContent>
           <mc:Choice Requires="wps">
             <w:drawing>
-              <wp:anchor distT="45720" distB="45720" distL="114300" distR="114300" simplePos="0" relativeHeight="251667456" behindDoc="0" locked="0" layoutInCell="1" allowOverlap="1" wp14:anchorId="70B64ACA" wp14:editId="3CD94BF4">
+              <wp:anchor distT="45720" distB="45720" distL="114300" distR="114300" simplePos="0" relativeHeight="251667456" behindDoc="0" locked="0" layoutInCell="1" allowOverlap="1" wp14:anchorId="70B64ACA" wp14:editId="12C0EA66">
                 <wp:simplePos x="0" y="0"/>
                 <wp:positionH relativeFrom="margin">
                   <wp:posOffset>4003040</wp:posOffset>
@@ -1144,22 +981,17 @@
                             <w:pPr>
                               <w:rPr>
                                 <w:u w:val="single"/>
-                                <w:lang w:val="en-IN"/>
                               </w:rPr>
                             </w:pPr>
                             <w:r>
                               <w:rPr>
                                 <w:u w:val="single"/>
-                                <w:lang w:val="en-IN"/>
                               </w:rPr>
                               <w:t>Comments:</w:t>
                             </w:r>
                           </w:p>
                           <w:p>
                             <w:r>
-                              <w:rPr>
-                                <w:lang w:val="en-IN"/>
-                              </w:rPr>
                               <w:t>We note that as we increase the bin size the points are closer to the fitted curve.</w:t>
                             </w:r>
                           </w:p>
@@ -1190,22 +1022,17 @@
                       <w:pPr>
                         <w:rPr>
                           <w:u w:val="single"/>
-                          <w:lang w:val="en-IN"/>
                         </w:rPr>
                       </w:pPr>
                       <w:r>
                         <w:rPr>
                           <w:u w:val="single"/>
-                          <w:lang w:val="en-IN"/>
                         </w:rPr>
                         <w:t>Comments:</w:t>
                       </w:r>
                     </w:p>
                     <w:p>
                       <w:r>
-                        <w:rPr>
-                          <w:lang w:val="en-IN"/>
-                        </w:rPr>
                         <w:t>We note that as we increase the bin size the points are closer to the fitted curve.</w:t>
                       </w:r>
                     </w:p>
@@ -1221,12 +1048,11 @@
       <w:r>
         <w:rPr>
           <w:noProof/>
-          <w:lang w:val="en-IN"/>
         </w:rPr>
         <w:drawing>
-          <wp:inline distT="0" distB="0" distL="0" distR="0" wp14:anchorId="7156D160" wp14:editId="37852D0F">
-            <wp:extent cx="4025797" cy="2766060"/>
-            <wp:effectExtent l="0" t="0" r="0" b="0"/>
+          <wp:inline distT="0" distB="0" distL="0" distR="0" wp14:anchorId="7156D160" wp14:editId="0EFD2737">
+            <wp:extent cx="3786016" cy="2601310"/>
+            <wp:effectExtent l="0" t="0" r="5080" b="8890"/>
             <wp:docPr id="365118902" name="Picture 8"/>
             <wp:cNvGraphicFramePr>
               <a:graphicFrameLocks xmlns:a="http://schemas.openxmlformats.org/drawingml/2006/main" noChangeAspect="1"/>
@@ -1241,7 +1067,7 @@
                     </pic:cNvPicPr>
                   </pic:nvPicPr>
                   <pic:blipFill>
-                    <a:blip r:embed="rId15">
+                    <a:blip r:embed="rId15" cstate="print">
                       <a:extLst>
                         <a:ext uri="{28A0092B-C50C-407E-A947-70E740481C1C}">
                           <a14:useLocalDpi xmlns:a14="http://schemas.microsoft.com/office/drawing/2010/main" val="0"/>
@@ -1256,7 +1082,7 @@
                   <pic:spPr bwMode="auto">
                     <a:xfrm>
                       <a:off x="0" y="0"/>
-                      <a:ext cx="4056435" cy="2787111"/>
+                      <a:ext cx="3794154" cy="2606902"/>
                     </a:xfrm>
                     <a:prstGeom prst="rect">
                       <a:avLst/>
@@ -1273,28 +1099,16 @@
         </w:drawing>
       </w:r>
     </w:p>
+    <w:p/>
     <w:p>
-      <w:pPr>
-        <w:rPr>
-          <w:lang w:val="en-IN"/>
-        </w:rPr>
-      </w:pPr>
-    </w:p>
-    <w:p>
-      <w:pPr>
-        <w:rPr>
-          <w:lang w:val="en-IN"/>
-        </w:rPr>
-      </w:pPr>
       <w:r>
         <w:rPr>
           <w:noProof/>
-          <w:lang w:val="en-IN"/>
         </w:rPr>
         <mc:AlternateContent>
           <mc:Choice Requires="wps">
             <w:drawing>
-              <wp:anchor distT="45720" distB="45720" distL="114300" distR="114300" simplePos="0" relativeHeight="251671552" behindDoc="0" locked="0" layoutInCell="1" allowOverlap="1" wp14:anchorId="5B15B3DF" wp14:editId="3697ED4F">
+              <wp:anchor distT="45720" distB="45720" distL="114300" distR="114300" simplePos="0" relativeHeight="251671552" behindDoc="0" locked="0" layoutInCell="1" allowOverlap="1" wp14:anchorId="5B15B3DF" wp14:editId="437A9627">
                 <wp:simplePos x="0" y="0"/>
                 <wp:positionH relativeFrom="margin">
                   <wp:posOffset>4041140</wp:posOffset>
@@ -1341,23 +1155,21 @@
                             <w:pPr>
                               <w:rPr>
                                 <w:u w:val="single"/>
-                                <w:lang w:val="en-IN"/>
                               </w:rPr>
                             </w:pPr>
                             <w:r>
                               <w:rPr>
                                 <w:u w:val="single"/>
-                                <w:lang w:val="en-IN"/>
                               </w:rPr>
                               <w:t>Comments:</w:t>
                             </w:r>
                           </w:p>
                           <w:p>
                             <w:r>
-                              <w:rPr>
-                                <w:lang w:val="en-IN"/>
-                              </w:rPr>
-                              <w:t>Since we set a bin size of 1 in this case, and we are adding even numbers an even number of times; all the sums are even numbers. Therefore, the bins corresponding to the odd numbers are empty and so their frequency is 0. This is the reason for the solid line at y=0. This also makes the fitted curve not according to the actual data points. We can get rid of this problem by increasing the bin size.</w:t>
+                              <w:t>Since we set a bin size of 1 in this case, and we are adding even numbers an even number of times; all the sums are even numbers. Therefore, the bins corresponding to the odd numbers are empty and so their frequency is 0. This is the reason for the solid line at y=0. This also makes the fitted curve not according to the actual data points. We can get rid of this problem by increasing the bin size</w:t>
+                            </w:r>
+                            <w:r>
+                              <w:t xml:space="preserve"> or excluding the zero frequency points.</w:t>
                             </w:r>
                           </w:p>
                         </w:txbxContent>
@@ -1369,7 +1181,7 @@
                   </a:graphicData>
                 </a:graphic>
                 <wp14:sizeRelH relativeFrom="margin">
-                  <wp14:pctWidth>40000</wp14:pctWidth>
+                  <wp14:pctWidth>0</wp14:pctWidth>
                 </wp14:sizeRelH>
                 <wp14:sizeRelV relativeFrom="margin">
                   <wp14:pctHeight>20000</wp14:pctHeight>
@@ -1379,30 +1191,28 @@
           </mc:Choice>
           <mc:Fallback>
             <w:pict>
-              <v:shape w14:anchorId="5B15B3DF" id="_x0000_s1029" type="#_x0000_t202" style="position:absolute;margin-left:318.2pt;margin-top:226.5pt;width:185.9pt;height:110.6pt;z-index:251671552;visibility:visible;mso-wrap-style:square;mso-width-percent:400;mso-height-percent:200;mso-wrap-distance-left:9pt;mso-wrap-distance-top:3.6pt;mso-wrap-distance-right:9pt;mso-wrap-distance-bottom:3.6pt;mso-position-horizontal:absolute;mso-position-horizontal-relative:margin;mso-position-vertical:absolute;mso-position-vertical-relative:text;mso-width-percent:400;mso-height-percent:200;mso-width-relative:margin;mso-height-relative:margin;v-text-anchor:top" o:gfxdata="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">
+              <v:shape w14:anchorId="5B15B3DF" id="_x0000_s1029" type="#_x0000_t202" style="position:absolute;margin-left:318.2pt;margin-top:226.5pt;width:185.9pt;height:110.6pt;z-index:251671552;visibility:visible;mso-wrap-style:square;mso-width-percent:0;mso-height-percent:200;mso-wrap-distance-left:9pt;mso-wrap-distance-top:3.6pt;mso-wrap-distance-right:9pt;mso-wrap-distance-bottom:3.6pt;mso-position-horizontal:absolute;mso-position-horizontal-relative:margin;mso-position-vertical:absolute;mso-position-vertical-relative:text;mso-width-percent:0;mso-height-percent:200;mso-width-relative:margin;mso-height-relative:margin;v-text-anchor:top" o:gfxdata="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">
                 <v:textbox style="mso-fit-shape-to-text:t">
                   <w:txbxContent>
                     <w:p>
                       <w:pPr>
                         <w:rPr>
                           <w:u w:val="single"/>
-                          <w:lang w:val="en-IN"/>
                         </w:rPr>
                       </w:pPr>
                       <w:r>
                         <w:rPr>
                           <w:u w:val="single"/>
-                          <w:lang w:val="en-IN"/>
                         </w:rPr>
                         <w:t>Comments:</w:t>
                       </w:r>
                     </w:p>
                     <w:p>
                       <w:r>
-                        <w:rPr>
-                          <w:lang w:val="en-IN"/>
-                        </w:rPr>
-                        <w:t>Since we set a bin size of 1 in this case, and we are adding even numbers an even number of times; all the sums are even numbers. Therefore, the bins corresponding to the odd numbers are empty and so their frequency is 0. This is the reason for the solid line at y=0. This also makes the fitted curve not according to the actual data points. We can get rid of this problem by increasing the bin size.</w:t>
+                        <w:t>Since we set a bin size of 1 in this case, and we are adding even numbers an even number of times; all the sums are even numbers. Therefore, the bins corresponding to the odd numbers are empty and so their frequency is 0. This is the reason for the solid line at y=0. This also makes the fitted curve not according to the actual data points. We can get rid of this problem by increasing the bin size</w:t>
+                      </w:r>
+                      <w:r>
+                        <w:t xml:space="preserve"> or excluding the zero frequency points.</w:t>
                       </w:r>
                     </w:p>
                   </w:txbxContent>
@@ -1416,12 +1226,11 @@
       <w:r>
         <w:rPr>
           <w:noProof/>
-          <w:lang w:val="en-IN"/>
         </w:rPr>
         <mc:AlternateContent>
           <mc:Choice Requires="wps">
             <w:drawing>
-              <wp:anchor distT="45720" distB="45720" distL="114300" distR="114300" simplePos="0" relativeHeight="251669504" behindDoc="0" locked="0" layoutInCell="1" allowOverlap="1" wp14:anchorId="426616E9" wp14:editId="37AE71F2">
+              <wp:anchor distT="45720" distB="45720" distL="114300" distR="114300" simplePos="0" relativeHeight="251669504" behindDoc="0" locked="0" layoutInCell="1" allowOverlap="1" wp14:anchorId="426616E9" wp14:editId="254BEFC6">
                 <wp:simplePos x="0" y="0"/>
                 <wp:positionH relativeFrom="margin">
                   <wp:posOffset>4041140</wp:posOffset>
@@ -1468,33 +1277,20 @@
                             <w:pPr>
                               <w:rPr>
                                 <w:u w:val="single"/>
-                                <w:lang w:val="en-IN"/>
                               </w:rPr>
                             </w:pPr>
                             <w:r>
                               <w:rPr>
                                 <w:u w:val="single"/>
-                                <w:lang w:val="en-IN"/>
                               </w:rPr>
                               <w:t>Comments:</w:t>
                             </w:r>
                           </w:p>
                           <w:p>
-                            <w:pPr>
-                              <w:rPr>
-                                <w:lang w:val="en-IN"/>
-                              </w:rPr>
-                            </w:pPr>
-                            <w:r>
-                              <w:rPr>
-                                <w:lang w:val="en-IN"/>
-                              </w:rPr>
+                            <w:r>
                               <w:t xml:space="preserve">This graph </w:t>
                             </w:r>
                             <w:r>
-                              <w:rPr>
-                                <w:lang w:val="en-IN"/>
-                              </w:rPr>
                               <w:t>is plotted for random numbers in [-1,1]. We see that the data points corresponding to the higher number of sums has less deviation from the fitted curve. Both the fitted curves are almost overlapping.</w:t>
                             </w:r>
                           </w:p>
@@ -1524,33 +1320,20 @@
                       <w:pPr>
                         <w:rPr>
                           <w:u w:val="single"/>
-                          <w:lang w:val="en-IN"/>
                         </w:rPr>
                       </w:pPr>
                       <w:r>
                         <w:rPr>
                           <w:u w:val="single"/>
-                          <w:lang w:val="en-IN"/>
                         </w:rPr>
                         <w:t>Comments:</w:t>
                       </w:r>
                     </w:p>
                     <w:p>
-                      <w:pPr>
-                        <w:rPr>
-                          <w:lang w:val="en-IN"/>
-                        </w:rPr>
-                      </w:pPr>
-                      <w:r>
-                        <w:rPr>
-                          <w:lang w:val="en-IN"/>
-                        </w:rPr>
+                      <w:r>
                         <w:t xml:space="preserve">This graph </w:t>
                       </w:r>
                       <w:r>
-                        <w:rPr>
-                          <w:lang w:val="en-IN"/>
-                        </w:rPr>
                         <w:t>is plotted for random numbers in [-1,1]. We see that the data points corresponding to the higher number of sums has less deviation from the fitted curve. Both the fitted curves are almost overlapping.</w:t>
                       </w:r>
                     </w:p>
@@ -1565,12 +1348,11 @@
       <w:r>
         <w:rPr>
           <w:noProof/>
-          <w:lang w:val="en-IN"/>
         </w:rPr>
         <w:drawing>
-          <wp:inline distT="0" distB="0" distL="0" distR="0" wp14:anchorId="2D5893DD" wp14:editId="58F8368D">
-            <wp:extent cx="4137660" cy="2864958"/>
-            <wp:effectExtent l="0" t="0" r="0" b="0"/>
+          <wp:inline distT="0" distB="0" distL="0" distR="0" wp14:anchorId="2D5893DD" wp14:editId="1EEAF40F">
+            <wp:extent cx="3815255" cy="2641721"/>
+            <wp:effectExtent l="0" t="0" r="0" b="6350"/>
             <wp:docPr id="1233330680" name="Picture 10"/>
             <wp:cNvGraphicFramePr>
               <a:graphicFrameLocks xmlns:a="http://schemas.openxmlformats.org/drawingml/2006/main" noChangeAspect="1"/>
@@ -1600,7 +1382,7 @@
                   <pic:spPr bwMode="auto">
                     <a:xfrm>
                       <a:off x="0" y="0"/>
-                      <a:ext cx="4148495" cy="2872460"/>
+                      <a:ext cx="3830773" cy="2652466"/>
                     </a:xfrm>
                     <a:prstGeom prst="rect">
                       <a:avLst/>
@@ -1622,31 +1404,23 @@
         <w:rPr>
           <w:b/>
           <w:bCs/>
-          <w:lang w:val="en-IN"/>
         </w:rPr>
       </w:pPr>
       <w:r>
         <w:rPr>
           <w:b/>
           <w:bCs/>
-          <w:lang w:val="en-IN"/>
         </w:rPr>
         <w:t>Question 1i.</w:t>
       </w:r>
     </w:p>
     <w:p>
-      <w:pPr>
-        <w:rPr>
-          <w:lang w:val="en-IN"/>
-        </w:rPr>
-      </w:pPr>
       <w:r>
         <w:rPr>
           <w:noProof/>
-          <w:lang w:val="en-IN"/>
         </w:rPr>
         <w:drawing>
-          <wp:inline distT="0" distB="0" distL="0" distR="0" wp14:anchorId="63814326" wp14:editId="3D7BCFC8">
+          <wp:inline distT="0" distB="0" distL="0" distR="0" wp14:anchorId="63814326" wp14:editId="41E8A992">
             <wp:extent cx="3794760" cy="2285940"/>
             <wp:effectExtent l="0" t="0" r="0" b="635"/>
             <wp:docPr id="1219670319" name="Picture 13"/>
@@ -1700,44 +1474,43 @@
         <w:rPr>
           <w:b/>
           <w:bCs/>
-          <w:noProof/>
-          <w:lang w:val="en-IN"/>
         </w:rPr>
       </w:pPr>
-      <w:r>
-        <w:rPr>
-          <w:b/>
-          <w:bCs/>
-          <w:lang w:val="en-IN"/>
-        </w:rPr>
-        <w:lastRenderedPageBreak/>
-        <w:t>Question 1j.</w:t>
-      </w:r>
-      <w:r>
+    </w:p>
+    <w:p>
+      <w:pPr>
         <w:rPr>
           <w:b/>
           <w:bCs/>
           <w:noProof/>
-          <w:lang w:val="en-IN"/>
+        </w:rPr>
+      </w:pPr>
+      <w:r>
+        <w:rPr>
+          <w:b/>
+          <w:bCs/>
+        </w:rPr>
+        <w:lastRenderedPageBreak/>
+        <w:t>Question 1j.</w:t>
+      </w:r>
+      <w:r>
+        <w:rPr>
+          <w:b/>
+          <w:bCs/>
+          <w:noProof/>
         </w:rPr>
         <w:t xml:space="preserve"> </w:t>
       </w:r>
     </w:p>
     <w:p>
-      <w:pPr>
-        <w:rPr>
-          <w:lang w:val="en-IN"/>
-        </w:rPr>
-      </w:pPr>
       <w:r>
         <w:rPr>
           <w:noProof/>
-          <w:lang w:val="en-IN"/>
         </w:rPr>
         <mc:AlternateContent>
           <mc:Choice Requires="wps">
             <w:drawing>
-              <wp:anchor distT="45720" distB="45720" distL="114300" distR="114300" simplePos="0" relativeHeight="251673600" behindDoc="0" locked="0" layoutInCell="1" allowOverlap="1" wp14:anchorId="5117C863" wp14:editId="15D466A4">
+              <wp:anchor distT="45720" distB="45720" distL="114300" distR="114300" simplePos="0" relativeHeight="251673600" behindDoc="0" locked="0" layoutInCell="1" allowOverlap="1" wp14:anchorId="5117C863" wp14:editId="40522E74">
                 <wp:simplePos x="0" y="0"/>
                 <wp:positionH relativeFrom="margin">
                   <wp:posOffset>4217035</wp:posOffset>
@@ -1784,22 +1557,17 @@
                             <w:pPr>
                               <w:rPr>
                                 <w:u w:val="single"/>
-                                <w:lang w:val="en-IN"/>
                               </w:rPr>
                             </w:pPr>
                             <w:r>
                               <w:rPr>
                                 <w:u w:val="single"/>
-                                <w:lang w:val="en-IN"/>
                               </w:rPr>
                               <w:t>Comments:</w:t>
                             </w:r>
                           </w:p>
                           <w:p>
                             <w:r>
-                              <w:rPr>
-                                <w:lang w:val="en-IN"/>
-                              </w:rPr>
                               <w:t>Here is the same data as of before, with bin size 2 (both even and odd bins). We note that a choice of even and odd bins can shift our mean. Also, we see that the problem in Question 1i. has been fixed by increasing bin size.</w:t>
                             </w:r>
                           </w:p>
@@ -1829,22 +1597,17 @@
                       <w:pPr>
                         <w:rPr>
                           <w:u w:val="single"/>
-                          <w:lang w:val="en-IN"/>
                         </w:rPr>
                       </w:pPr>
                       <w:r>
                         <w:rPr>
                           <w:u w:val="single"/>
-                          <w:lang w:val="en-IN"/>
                         </w:rPr>
                         <w:t>Comments:</w:t>
                       </w:r>
                     </w:p>
                     <w:p>
                       <w:r>
-                        <w:rPr>
-                          <w:lang w:val="en-IN"/>
-                        </w:rPr>
                         <w:t>Here is the same data as of before, with bin size 2 (both even and odd bins). We note that a choice of even and odd bins can shift our mean. Also, we see that the problem in Question 1i. has been fixed by increasing bin size.</w:t>
                       </w:r>
                     </w:p>
@@ -1859,12 +1622,11 @@
       <w:r>
         <w:rPr>
           <w:noProof/>
-          <w:lang w:val="en-IN"/>
         </w:rPr>
         <w:drawing>
-          <wp:inline distT="0" distB="0" distL="0" distR="0" wp14:anchorId="0FC9014C" wp14:editId="6DEFAF8E">
-            <wp:extent cx="4457700" cy="2492988"/>
-            <wp:effectExtent l="0" t="0" r="0" b="3175"/>
+          <wp:inline distT="0" distB="0" distL="0" distR="0" wp14:anchorId="0FC9014C" wp14:editId="7E1F39E6">
+            <wp:extent cx="4031205" cy="2254469"/>
+            <wp:effectExtent l="0" t="0" r="7620" b="0"/>
             <wp:docPr id="493060620" name="Picture 14"/>
             <wp:cNvGraphicFramePr>
               <a:graphicFrameLocks xmlns:a="http://schemas.openxmlformats.org/drawingml/2006/main" noChangeAspect="1"/>
@@ -1894,7 +1656,7 @@
                   <pic:spPr bwMode="auto">
                     <a:xfrm>
                       <a:off x="0" y="0"/>
-                      <a:ext cx="4462007" cy="2495397"/>
+                      <a:ext cx="4035779" cy="2257027"/>
                     </a:xfrm>
                     <a:prstGeom prst="rect">
                       <a:avLst/>
@@ -1912,20 +1674,14 @@
       </w:r>
     </w:p>
     <w:p>
-      <w:pPr>
-        <w:rPr>
-          <w:lang w:val="en-IN"/>
-        </w:rPr>
-      </w:pPr>
       <w:r>
         <w:rPr>
           <w:noProof/>
-          <w:lang w:val="en-IN"/>
         </w:rPr>
         <mc:AlternateContent>
           <mc:Choice Requires="wps">
             <w:drawing>
-              <wp:anchor distT="45720" distB="45720" distL="114300" distR="114300" simplePos="0" relativeHeight="251675648" behindDoc="0" locked="0" layoutInCell="1" allowOverlap="1" wp14:anchorId="67E0B8CC" wp14:editId="343BBE31">
+              <wp:anchor distT="45720" distB="45720" distL="114300" distR="114300" simplePos="0" relativeHeight="251675648" behindDoc="0" locked="0" layoutInCell="1" allowOverlap="1" wp14:anchorId="67E0B8CC" wp14:editId="5843948E">
                 <wp:simplePos x="0" y="0"/>
                 <wp:positionH relativeFrom="margin">
                   <wp:posOffset>4229100</wp:posOffset>
@@ -1972,22 +1728,17 @@
                             <w:pPr>
                               <w:rPr>
                                 <w:u w:val="single"/>
-                                <w:lang w:val="en-IN"/>
                               </w:rPr>
                             </w:pPr>
                             <w:r>
                               <w:rPr>
                                 <w:u w:val="single"/>
-                                <w:lang w:val="en-IN"/>
                               </w:rPr>
                               <w:t>Comments:</w:t>
                             </w:r>
                           </w:p>
                           <w:p>
                             <w:r>
-                              <w:rPr>
-                                <w:lang w:val="en-IN"/>
-                              </w:rPr>
                               <w:t>Here is the same graph but zoomed near the maxima so that we can notice the shifting. We note that the mean gets shifted by 1 when we change from even to odd bins</w:t>
                             </w:r>
                           </w:p>
@@ -2017,22 +1768,17 @@
                       <w:pPr>
                         <w:rPr>
                           <w:u w:val="single"/>
-                          <w:lang w:val="en-IN"/>
                         </w:rPr>
                       </w:pPr>
                       <w:r>
                         <w:rPr>
                           <w:u w:val="single"/>
-                          <w:lang w:val="en-IN"/>
                         </w:rPr>
                         <w:t>Comments:</w:t>
                       </w:r>
                     </w:p>
                     <w:p>
                       <w:r>
-                        <w:rPr>
-                          <w:lang w:val="en-IN"/>
-                        </w:rPr>
                         <w:t>Here is the same graph but zoomed near the maxima so that we can notice the shifting. We note that the mean gets shifted by 1 when we change from even to odd bins</w:t>
                       </w:r>
                     </w:p>
@@ -2047,12 +1793,11 @@
       <w:r>
         <w:rPr>
           <w:noProof/>
-          <w:lang w:val="en-IN"/>
         </w:rPr>
         <w:drawing>
-          <wp:inline distT="0" distB="0" distL="0" distR="0" wp14:anchorId="050820F0" wp14:editId="6EF952F0">
-            <wp:extent cx="4414592" cy="2468880"/>
-            <wp:effectExtent l="0" t="0" r="5080" b="7620"/>
+          <wp:inline distT="0" distB="0" distL="0" distR="0" wp14:anchorId="050820F0" wp14:editId="1A4FAFFD">
+            <wp:extent cx="4059397" cy="2270235"/>
+            <wp:effectExtent l="0" t="0" r="0" b="0"/>
             <wp:docPr id="1653353792" name="Picture 15"/>
             <wp:cNvGraphicFramePr>
               <a:graphicFrameLocks xmlns:a="http://schemas.openxmlformats.org/drawingml/2006/main" noChangeAspect="1"/>
@@ -2082,7 +1827,7 @@
                   <pic:spPr bwMode="auto">
                     <a:xfrm>
                       <a:off x="0" y="0"/>
-                      <a:ext cx="4421434" cy="2472706"/>
+                      <a:ext cx="4068689" cy="2275432"/>
                     </a:xfrm>
                     <a:prstGeom prst="rect">
                       <a:avLst/>
@@ -2100,15 +1845,159 @@
       </w:r>
     </w:p>
     <w:p>
-      <w:pPr>
-        <w:rPr>
-          <w:lang w:val="en-IN"/>
-        </w:rPr>
-      </w:pPr>
       <w:r>
         <w:rPr>
           <w:noProof/>
-          <w:lang w:val="en-IN"/>
+        </w:rPr>
+        <mc:AlternateContent>
+          <mc:Choice Requires="wps">
+            <w:drawing>
+              <wp:anchor distT="45720" distB="45720" distL="114300" distR="114300" simplePos="0" relativeHeight="251681792" behindDoc="0" locked="0" layoutInCell="1" allowOverlap="1" wp14:anchorId="1E3952CA" wp14:editId="2A361652">
+                <wp:simplePos x="0" y="0"/>
+                <wp:positionH relativeFrom="margin">
+                  <wp:posOffset>-196362</wp:posOffset>
+                </wp:positionH>
+                <wp:positionV relativeFrom="paragraph">
+                  <wp:posOffset>2577465</wp:posOffset>
+                </wp:positionV>
+                <wp:extent cx="4318781" cy="1404620"/>
+                <wp:effectExtent l="0" t="0" r="24765" b="27305"/>
+                <wp:wrapNone/>
+                <wp:docPr id="1380360493" name="Text Box 2"/>
+                <wp:cNvGraphicFramePr>
+                  <a:graphicFrameLocks xmlns:a="http://schemas.openxmlformats.org/drawingml/2006/main"/>
+                </wp:cNvGraphicFramePr>
+                <a:graphic xmlns:a="http://schemas.openxmlformats.org/drawingml/2006/main">
+                  <a:graphicData uri="http://schemas.microsoft.com/office/word/2010/wordprocessingShape">
+                    <wps:wsp>
+                      <wps:cNvSpPr txBox="1">
+                        <a:spLocks noChangeArrowheads="1"/>
+                      </wps:cNvSpPr>
+                      <wps:spPr bwMode="auto">
+                        <a:xfrm>
+                          <a:off x="0" y="0"/>
+                          <a:ext cx="4318781" cy="1404620"/>
+                        </a:xfrm>
+                        <a:prstGeom prst="rect">
+                          <a:avLst/>
+                        </a:prstGeom>
+                        <a:solidFill>
+                          <a:srgbClr val="FFFFFF"/>
+                        </a:solidFill>
+                        <a:ln w="9525">
+                          <a:solidFill>
+                            <a:srgbClr val="000000"/>
+                          </a:solidFill>
+                          <a:miter lim="800000"/>
+                          <a:headEnd/>
+                          <a:tailEnd/>
+                        </a:ln>
+                      </wps:spPr>
+                      <wps:txbx>
+                        <w:txbxContent>
+                          <w:p>
+                            <w:r>
+                              <w:t xml:space="preserve">Equation of fitted curve, f (x) = 0.019794 </w:t>
+                            </w:r>
+                            <w:proofErr w:type="gramStart"/>
+                            <w:r>
+                              <w:t>exp(</w:t>
+                            </w:r>
+                            <w:proofErr w:type="gramEnd"/>
+                            <w:r>
+                              <w:t>-((x+0.49)/141.56)</w:t>
+                            </w:r>
+                            <w:r>
+                              <w:rPr>
+                                <w:vertAlign w:val="superscript"/>
+                              </w:rPr>
+                              <w:t>2</w:t>
+                            </w:r>
+                            <w:r>
+                              <w:t>)</w:t>
+                            </w:r>
+                          </w:p>
+                          <w:p>
+                            <w:r>
+                              <w:t xml:space="preserve">Probability of finding a sum between x and </w:t>
+                            </w:r>
+                            <w:proofErr w:type="spellStart"/>
+                            <w:r>
+                              <w:t>x+dx</w:t>
+                            </w:r>
+                            <w:proofErr w:type="spellEnd"/>
+                            <w:r>
+                              <w:t xml:space="preserve"> = f (x) dx</w:t>
+                            </w:r>
+                          </w:p>
+                        </w:txbxContent>
+                      </wps:txbx>
+                      <wps:bodyPr rot="0" vert="horz" wrap="square" lIns="91440" tIns="45720" rIns="91440" bIns="45720" anchor="t" anchorCtr="0">
+                        <a:spAutoFit/>
+                      </wps:bodyPr>
+                    </wps:wsp>
+                  </a:graphicData>
+                </a:graphic>
+                <wp14:sizeRelH relativeFrom="margin">
+                  <wp14:pctWidth>0</wp14:pctWidth>
+                </wp14:sizeRelH>
+                <wp14:sizeRelV relativeFrom="margin">
+                  <wp14:pctHeight>20000</wp14:pctHeight>
+                </wp14:sizeRelV>
+              </wp:anchor>
+            </w:drawing>
+          </mc:Choice>
+          <mc:Fallback>
+            <w:pict>
+              <v:shape w14:anchorId="1E3952CA" id="_x0000_s1033" type="#_x0000_t202" style="position:absolute;margin-left:-15.45pt;margin-top:202.95pt;width:340.05pt;height:110.6pt;z-index:251681792;visibility:visible;mso-wrap-style:square;mso-width-percent:0;mso-height-percent:200;mso-wrap-distance-left:9pt;mso-wrap-distance-top:3.6pt;mso-wrap-distance-right:9pt;mso-wrap-distance-bottom:3.6pt;mso-position-horizontal:absolute;mso-position-horizontal-relative:margin;mso-position-vertical:absolute;mso-position-vertical-relative:text;mso-width-percent:0;mso-height-percent:200;mso-width-relative:margin;mso-height-relative:margin;v-text-anchor:top" o:gfxdata="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">
+                <v:textbox style="mso-fit-shape-to-text:t">
+                  <w:txbxContent>
+                    <w:p>
+                      <w:r>
+                        <w:t xml:space="preserve">Equation of fitted curve, f (x) = 0.019794 </w:t>
+                      </w:r>
+                      <w:proofErr w:type="gramStart"/>
+                      <w:r>
+                        <w:t>exp(</w:t>
+                      </w:r>
+                      <w:proofErr w:type="gramEnd"/>
+                      <w:r>
+                        <w:t>-((x+0.49)/141.56)</w:t>
+                      </w:r>
+                      <w:r>
+                        <w:rPr>
+                          <w:vertAlign w:val="superscript"/>
+                        </w:rPr>
+                        <w:t>2</w:t>
+                      </w:r>
+                      <w:r>
+                        <w:t>)</w:t>
+                      </w:r>
+                    </w:p>
+                    <w:p>
+                      <w:r>
+                        <w:t xml:space="preserve">Probability of finding a sum between x and </w:t>
+                      </w:r>
+                      <w:proofErr w:type="spellStart"/>
+                      <w:r>
+                        <w:t>x+dx</w:t>
+                      </w:r>
+                      <w:proofErr w:type="spellEnd"/>
+                      <w:r>
+                        <w:t xml:space="preserve"> = f (x) dx</w:t>
+                      </w:r>
+                    </w:p>
+                  </w:txbxContent>
+                </v:textbox>
+                <w10:wrap anchorx="margin"/>
+              </v:shape>
+            </w:pict>
+          </mc:Fallback>
+        </mc:AlternateContent>
+      </w:r>
+      <w:r>
+        <w:rPr>
+          <w:noProof/>
         </w:rPr>
         <mc:AlternateContent>
           <mc:Choice Requires="wps">
@@ -2161,30 +2050,22 @@
                               <w:rPr>
                                 <w:b/>
                                 <w:bCs/>
-                                <w:lang w:val="en-IN"/>
                               </w:rPr>
                             </w:pPr>
                             <w:r>
                               <w:rPr>
                                 <w:b/>
                                 <w:bCs/>
-                                <w:lang w:val="en-IN"/>
                               </w:rPr>
                               <w:t xml:space="preserve">Comments: </w:t>
                             </w:r>
                           </w:p>
                           <w:p>
                             <w:r>
-                              <w:rPr>
-                                <w:lang w:val="en-IN"/>
-                              </w:rPr>
-                              <w:t xml:space="preserve">Here the same data is plotted with a bin size 5. We note the data points seem to show two different peaks. </w:t>
-                            </w:r>
-                            <w:r>
-                              <w:rPr>
-                                <w:lang w:val="en-IN"/>
-                              </w:rPr>
-                              <w:t>The fluctuation increases in this case and that is the reason for this effect.</w:t>
+                              <w:t>Here the same data is plotted with a bin size 5. We note the data points seem to show two different peaks.</w:t>
+                            </w:r>
+                            <w:r>
+                              <w:t xml:space="preserve"> The reason is that in the bin 0-5 there are 3 frequencies going in (i.e. 0, 2, 4) whereas in the bin 5-10 there are 2 frequencies going in (i.e. 6, 8). So, the alternate bins have alternate heights, resulting in the visual of two different peaks.</w:t>
                             </w:r>
                           </w:p>
                         </w:txbxContent>
@@ -2206,7 +2087,7 @@
           </mc:Choice>
           <mc:Fallback>
             <w:pict>
-              <v:shape w14:anchorId="79EE63C4" id="_x0000_s1033" type="#_x0000_t202" style="position:absolute;margin-left:333pt;margin-top:14.4pt;width:185.9pt;height:110.6pt;z-index:251679744;visibility:visible;mso-wrap-style:square;mso-width-percent:400;mso-height-percent:200;mso-wrap-distance-left:9pt;mso-wrap-distance-top:3.6pt;mso-wrap-distance-right:9pt;mso-wrap-distance-bottom:3.6pt;mso-position-horizontal:absolute;mso-position-horizontal-relative:margin;mso-position-vertical:absolute;mso-position-vertical-relative:text;mso-width-percent:400;mso-height-percent:200;mso-width-relative:margin;mso-height-relative:margin;v-text-anchor:top" o:gfxdata="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">
+              <v:shape w14:anchorId="79EE63C4" id="_x0000_s1034" type="#_x0000_t202" style="position:absolute;margin-left:333pt;margin-top:14.4pt;width:185.9pt;height:110.6pt;z-index:251679744;visibility:visible;mso-wrap-style:square;mso-width-percent:400;mso-height-percent:200;mso-wrap-distance-left:9pt;mso-wrap-distance-top:3.6pt;mso-wrap-distance-right:9pt;mso-wrap-distance-bottom:3.6pt;mso-position-horizontal:absolute;mso-position-horizontal-relative:margin;mso-position-vertical:absolute;mso-position-vertical-relative:text;mso-width-percent:400;mso-height-percent:200;mso-width-relative:margin;mso-height-relative:margin;v-text-anchor:top" o:gfxdata="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">
                 <v:textbox style="mso-fit-shape-to-text:t">
                   <w:txbxContent>
                     <w:p>
@@ -2214,30 +2095,22 @@
                         <w:rPr>
                           <w:b/>
                           <w:bCs/>
-                          <w:lang w:val="en-IN"/>
                         </w:rPr>
                       </w:pPr>
                       <w:r>
                         <w:rPr>
                           <w:b/>
                           <w:bCs/>
-                          <w:lang w:val="en-IN"/>
                         </w:rPr>
                         <w:t xml:space="preserve">Comments: </w:t>
                       </w:r>
                     </w:p>
                     <w:p>
                       <w:r>
-                        <w:rPr>
-                          <w:lang w:val="en-IN"/>
-                        </w:rPr>
-                        <w:t xml:space="preserve">Here the same data is plotted with a bin size 5. We note the data points seem to show two different peaks. </w:t>
-                      </w:r>
-                      <w:r>
-                        <w:rPr>
-                          <w:lang w:val="en-IN"/>
-                        </w:rPr>
-                        <w:t>The fluctuation increases in this case and that is the reason for this effect.</w:t>
+                        <w:t>Here the same data is plotted with a bin size 5. We note the data points seem to show two different peaks.</w:t>
+                      </w:r>
+                      <w:r>
+                        <w:t xml:space="preserve"> The reason is that in the bin 0-5 there are 3 frequencies going in (i.e. 0, 2, 4) whereas in the bin 5-10 there are 2 frequencies going in (i.e. 6, 8). So, the alternate bins have alternate heights, resulting in the visual of two different peaks.</w:t>
                       </w:r>
                     </w:p>
                   </w:txbxContent>
@@ -2251,11 +2124,10 @@
       <w:r>
         <w:rPr>
           <w:noProof/>
-          <w:lang w:val="en-IN"/>
         </w:rPr>
         <w:drawing>
-          <wp:inline distT="0" distB="0" distL="0" distR="0" wp14:anchorId="0F5F3D04" wp14:editId="7FD16154">
-            <wp:extent cx="4466844" cy="2581371"/>
+          <wp:inline distT="0" distB="0" distL="0" distR="0" wp14:anchorId="0F5F3D04" wp14:editId="2996B10E">
+            <wp:extent cx="4064853" cy="2349062"/>
             <wp:effectExtent l="0" t="0" r="0" b="0"/>
             <wp:docPr id="767227850" name="Picture 16"/>
             <wp:cNvGraphicFramePr>
@@ -2286,7 +2158,7 @@
                   <pic:spPr bwMode="auto">
                     <a:xfrm>
                       <a:off x="0" y="0"/>
-                      <a:ext cx="4496870" cy="2598723"/>
+                      <a:ext cx="4107414" cy="2373658"/>
                     </a:xfrm>
                     <a:prstGeom prst="rect">
                       <a:avLst/>
@@ -2304,15 +2176,9 @@
       </w:r>
     </w:p>
     <w:p>
-      <w:pPr>
-        <w:rPr>
-          <w:lang w:val="en-IN"/>
-        </w:rPr>
-      </w:pPr>
       <w:r>
         <w:rPr>
           <w:noProof/>
-          <w:lang w:val="en-IN"/>
         </w:rPr>
         <w:lastRenderedPageBreak/>
         <mc:AlternateContent>
@@ -2362,35 +2228,18 @@
                       <wps:txbx>
                         <w:txbxContent>
                           <w:p>
-                            <w:pPr>
-                              <w:rPr>
-                                <w:lang w:val="en-IN"/>
-                              </w:rPr>
-                            </w:pPr>
-                            <w:r>
-                              <w:rPr>
-                                <w:lang w:val="en-IN"/>
-                              </w:rPr>
+                            <w:r>
                               <w:t>Comments:</w:t>
                             </w:r>
                           </w:p>
                           <w:p>
                             <w:r>
-                              <w:rPr>
-                                <w:lang w:val="en-IN"/>
-                              </w:rPr>
                               <w:t xml:space="preserve">In this case, bin size is 10. We see that the </w:t>
                             </w:r>
                             <w:r>
-                              <w:rPr>
-                                <w:lang w:val="en-IN"/>
-                              </w:rPr>
                               <w:t>fluctuation in the data points is gone and the data points are near the fitted c</w:t>
                             </w:r>
                             <w:r>
-                              <w:rPr>
-                                <w:lang w:val="en-IN"/>
-                              </w:rPr>
                               <w:t>urve.</w:t>
                             </w:r>
                           </w:p>
@@ -2413,39 +2262,22 @@
           </mc:Choice>
           <mc:Fallback>
             <w:pict>
-              <v:shape w14:anchorId="11D2C6C5" id="_x0000_s1034" type="#_x0000_t202" style="position:absolute;margin-left:335.3pt;margin-top:6.65pt;width:185.9pt;height:110.6pt;z-index:251677696;visibility:visible;mso-wrap-style:square;mso-width-percent:400;mso-height-percent:200;mso-wrap-distance-left:9pt;mso-wrap-distance-top:3.6pt;mso-wrap-distance-right:9pt;mso-wrap-distance-bottom:3.6pt;mso-position-horizontal:absolute;mso-position-horizontal-relative:margin;mso-position-vertical:absolute;mso-position-vertical-relative:text;mso-width-percent:400;mso-height-percent:200;mso-width-relative:margin;mso-height-relative:margin;v-text-anchor:top" o:gfxdata="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">
+              <v:shape w14:anchorId="11D2C6C5" id="_x0000_s1035" type="#_x0000_t202" style="position:absolute;margin-left:335.3pt;margin-top:6.65pt;width:185.9pt;height:110.6pt;z-index:251677696;visibility:visible;mso-wrap-style:square;mso-width-percent:400;mso-height-percent:200;mso-wrap-distance-left:9pt;mso-wrap-distance-top:3.6pt;mso-wrap-distance-right:9pt;mso-wrap-distance-bottom:3.6pt;mso-position-horizontal:absolute;mso-position-horizontal-relative:margin;mso-position-vertical:absolute;mso-position-vertical-relative:text;mso-width-percent:400;mso-height-percent:200;mso-width-relative:margin;mso-height-relative:margin;v-text-anchor:top" o:gfxdata="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">
                 <v:textbox style="mso-fit-shape-to-text:t">
                   <w:txbxContent>
                     <w:p>
-                      <w:pPr>
-                        <w:rPr>
-                          <w:lang w:val="en-IN"/>
-                        </w:rPr>
-                      </w:pPr>
-                      <w:r>
-                        <w:rPr>
-                          <w:lang w:val="en-IN"/>
-                        </w:rPr>
+                      <w:r>
                         <w:t>Comments:</w:t>
                       </w:r>
                     </w:p>
                     <w:p>
                       <w:r>
-                        <w:rPr>
-                          <w:lang w:val="en-IN"/>
-                        </w:rPr>
                         <w:t xml:space="preserve">In this case, bin size is 10. We see that the </w:t>
                       </w:r>
                       <w:r>
-                        <w:rPr>
-                          <w:lang w:val="en-IN"/>
-                        </w:rPr>
                         <w:t>fluctuation in the data points is gone and the data points are near the fitted c</w:t>
                       </w:r>
                       <w:r>
-                        <w:rPr>
-                          <w:lang w:val="en-IN"/>
-                        </w:rPr>
                         <w:t>urve.</w:t>
                       </w:r>
                     </w:p>
@@ -2460,12 +2292,11 @@
       <w:r>
         <w:rPr>
           <w:noProof/>
-          <w:lang w:val="en-IN"/>
         </w:rPr>
         <w:drawing>
-          <wp:inline distT="0" distB="0" distL="0" distR="0" wp14:anchorId="07339B2C" wp14:editId="65E4398B">
-            <wp:extent cx="4465122" cy="2568484"/>
-            <wp:effectExtent l="0" t="0" r="0" b="3810"/>
+          <wp:inline distT="0" distB="0" distL="0" distR="0" wp14:anchorId="07339B2C" wp14:editId="036087F9">
+            <wp:extent cx="4193628" cy="2412311"/>
+            <wp:effectExtent l="0" t="0" r="0" b="7620"/>
             <wp:docPr id="684957930" name="Picture 17"/>
             <wp:cNvGraphicFramePr>
               <a:graphicFrameLocks xmlns:a="http://schemas.openxmlformats.org/drawingml/2006/main" noChangeAspect="1"/>
@@ -2495,7 +2326,7 @@
                   <pic:spPr bwMode="auto">
                     <a:xfrm>
                       <a:off x="0" y="0"/>
-                      <a:ext cx="4477120" cy="2575385"/>
+                      <a:ext cx="4212727" cy="2423298"/>
                     </a:xfrm>
                     <a:prstGeom prst="rect">
                       <a:avLst/>
@@ -2512,54 +2343,40 @@
         </w:drawing>
       </w:r>
     </w:p>
+    <w:p/>
     <w:p>
       <w:pPr>
         <w:rPr>
-          <w:lang w:val="en-IN"/>
+          <w:b/>
+          <w:bCs/>
         </w:rPr>
       </w:pPr>
+      <w:r>
+        <w:rPr>
+          <w:b/>
+          <w:bCs/>
+        </w:rPr>
+        <w:t>Question 1k.</w:t>
+      </w:r>
     </w:p>
     <w:p>
-      <w:pPr>
-        <w:rPr>
-          <w:b/>
-          <w:bCs/>
-          <w:lang w:val="en-IN"/>
-        </w:rPr>
-      </w:pPr>
-      <w:r>
-        <w:rPr>
-          <w:b/>
-          <w:bCs/>
-          <w:lang w:val="en-IN"/>
-        </w:rPr>
-        <w:t>Question 1k.</w:t>
-      </w:r>
-    </w:p>
-    <w:p>
-      <w:pPr>
-        <w:rPr>
-          <w:lang w:val="en-IN"/>
-        </w:rPr>
-      </w:pPr>
       <w:r>
         <w:rPr>
           <w:noProof/>
-          <w:lang w:val="en-IN"/>
         </w:rPr>
         <mc:AlternateContent>
           <mc:Choice Requires="wps">
             <w:drawing>
-              <wp:anchor distT="45720" distB="45720" distL="114300" distR="114300" simplePos="0" relativeHeight="251659264" behindDoc="0" locked="0" layoutInCell="1" allowOverlap="1" wp14:anchorId="0014F404" wp14:editId="5435CF37">
+              <wp:anchor distT="45720" distB="45720" distL="114300" distR="114300" simplePos="0" relativeHeight="251659264" behindDoc="0" locked="0" layoutInCell="1" allowOverlap="1" wp14:anchorId="0014F404" wp14:editId="6D1CB28E">
                 <wp:simplePos x="0" y="0"/>
                 <wp:positionH relativeFrom="margin">
-                  <wp:align>center</wp:align>
+                  <wp:posOffset>703091</wp:posOffset>
                 </wp:positionH>
                 <wp:positionV relativeFrom="paragraph">
-                  <wp:posOffset>31478</wp:posOffset>
+                  <wp:posOffset>8744</wp:posOffset>
                 </wp:positionV>
-                <wp:extent cx="3624943" cy="1404620"/>
-                <wp:effectExtent l="0" t="0" r="13970" b="20955"/>
+                <wp:extent cx="4459459" cy="1404620"/>
+                <wp:effectExtent l="0" t="0" r="17780" b="20955"/>
                 <wp:wrapNone/>
                 <wp:docPr id="217" name="Text Box 2"/>
                 <wp:cNvGraphicFramePr>
@@ -2574,7 +2391,7 @@
                       <wps:spPr bwMode="auto">
                         <a:xfrm>
                           <a:off x="0" y="0"/>
-                          <a:ext cx="3624943" cy="1404620"/>
+                          <a:ext cx="4459459" cy="1404620"/>
                         </a:xfrm>
                         <a:prstGeom prst="rect">
                           <a:avLst/>
@@ -2594,42 +2411,37 @@
                       <wps:txbx>
                         <w:txbxContent>
                           <w:p>
-                            <w:pPr>
-                              <w:rPr>
-                                <w:lang w:val="en-IN"/>
-                              </w:rPr>
-                            </w:pPr>
-                            <w:r>
-                              <w:rPr>
-                                <w:lang w:val="en-IN"/>
-                              </w:rPr>
+                            <w:r>
                               <w:t>10</w:t>
                             </w:r>
                             <w:r>
                               <w:rPr>
                                 <w:vertAlign w:val="superscript"/>
-                                <w:lang w:val="en-IN"/>
                               </w:rPr>
                               <w:t xml:space="preserve">4 </w:t>
                             </w:r>
                             <w:r>
-                              <w:rPr>
-                                <w:lang w:val="en-IN"/>
-                              </w:rPr>
                               <w:t>random numbers (either -1 or 1) added 10</w:t>
                             </w:r>
                             <w:r>
                               <w:rPr>
                                 <w:vertAlign w:val="superscript"/>
-                                <w:lang w:val="en-IN"/>
                               </w:rPr>
                               <w:t>5</w:t>
                             </w:r>
                             <w:r>
-                              <w:rPr>
-                                <w:lang w:val="en-IN"/>
-                              </w:rPr>
-                              <w:t xml:space="preserve"> times </w:t>
+                              <w:t xml:space="preserve"> </w:t>
+                            </w:r>
+                            <w:proofErr w:type="gramStart"/>
+                            <w:r>
+                              <w:t xml:space="preserve">times </w:t>
+                            </w:r>
+                            <w:r>
+                              <w:t xml:space="preserve"> with</w:t>
+                            </w:r>
+                            <w:proofErr w:type="gramEnd"/>
+                            <w:r>
+                              <w:t xml:space="preserve"> bin size 2</w:t>
                             </w:r>
                           </w:p>
                         </w:txbxContent>
@@ -2651,46 +2463,41 @@
           </mc:Choice>
           <mc:Fallback>
             <w:pict>
-              <v:shape w14:anchorId="0014F404" id="_x0000_s1035" type="#_x0000_t202" style="position:absolute;margin-left:0;margin-top:2.5pt;width:285.45pt;height:110.6pt;z-index:251659264;visibility:visible;mso-wrap-style:square;mso-width-percent:0;mso-height-percent:200;mso-wrap-distance-left:9pt;mso-wrap-distance-top:3.6pt;mso-wrap-distance-right:9pt;mso-wrap-distance-bottom:3.6pt;mso-position-horizontal:center;mso-position-horizontal-relative:margin;mso-position-vertical:absolute;mso-position-vertical-relative:text;mso-width-percent:0;mso-height-percent:200;mso-width-relative:margin;mso-height-relative:margin;v-text-anchor:top" o:gfxdata="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">
+              <v:shape w14:anchorId="0014F404" id="_x0000_s1036" type="#_x0000_t202" style="position:absolute;margin-left:55.35pt;margin-top:.7pt;width:351.15pt;height:110.6pt;z-index:251659264;visibility:visible;mso-wrap-style:square;mso-width-percent:0;mso-height-percent:200;mso-wrap-distance-left:9pt;mso-wrap-distance-top:3.6pt;mso-wrap-distance-right:9pt;mso-wrap-distance-bottom:3.6pt;mso-position-horizontal:absolute;mso-position-horizontal-relative:margin;mso-position-vertical:absolute;mso-position-vertical-relative:text;mso-width-percent:0;mso-height-percent:200;mso-width-relative:margin;mso-height-relative:margin;v-text-anchor:top" o:gfxdata="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">
                 <v:textbox style="mso-fit-shape-to-text:t">
                   <w:txbxContent>
                     <w:p>
-                      <w:pPr>
-                        <w:rPr>
-                          <w:lang w:val="en-IN"/>
-                        </w:rPr>
-                      </w:pPr>
-                      <w:r>
-                        <w:rPr>
-                          <w:lang w:val="en-IN"/>
-                        </w:rPr>
+                      <w:r>
                         <w:t>10</w:t>
                       </w:r>
                       <w:r>
                         <w:rPr>
                           <w:vertAlign w:val="superscript"/>
-                          <w:lang w:val="en-IN"/>
                         </w:rPr>
                         <w:t xml:space="preserve">4 </w:t>
                       </w:r>
                       <w:r>
-                        <w:rPr>
-                          <w:lang w:val="en-IN"/>
-                        </w:rPr>
                         <w:t>random numbers (either -1 or 1) added 10</w:t>
                       </w:r>
                       <w:r>
                         <w:rPr>
                           <w:vertAlign w:val="superscript"/>
-                          <w:lang w:val="en-IN"/>
                         </w:rPr>
                         <w:t>5</w:t>
                       </w:r>
                       <w:r>
-                        <w:rPr>
-                          <w:lang w:val="en-IN"/>
-                        </w:rPr>
-                        <w:t xml:space="preserve"> times </w:t>
+                        <w:t xml:space="preserve"> </w:t>
+                      </w:r>
+                      <w:proofErr w:type="gramStart"/>
+                      <w:r>
+                        <w:t xml:space="preserve">times </w:t>
+                      </w:r>
+                      <w:r>
+                        <w:t xml:space="preserve"> with</w:t>
+                      </w:r>
+                      <w:proofErr w:type="gramEnd"/>
+                      <w:r>
+                        <w:t xml:space="preserve"> bin size 2</w:t>
                       </w:r>
                     </w:p>
                   </w:txbxContent>
@@ -2704,7 +2511,6 @@
       <w:r>
         <w:rPr>
           <w:noProof/>
-          <w:lang w:val="en-IN"/>
         </w:rPr>
         <w:drawing>
           <wp:inline distT="0" distB="0" distL="0" distR="0" wp14:anchorId="6DF69879" wp14:editId="05400391">
@@ -2756,76 +2562,44 @@
         </w:drawing>
       </w:r>
     </w:p>
+    <w:p/>
+    <w:p/>
+    <w:p/>
+    <w:p/>
     <w:p>
       <w:pPr>
         <w:rPr>
-          <w:lang w:val="en-IN"/>
+          <w:b/>
+          <w:bCs/>
         </w:rPr>
       </w:pPr>
+      <w:r>
+        <w:rPr>
+          <w:b/>
+          <w:bCs/>
+        </w:rPr>
+        <w:lastRenderedPageBreak/>
+        <w:t>Question 1l.</w:t>
+      </w:r>
     </w:p>
     <w:p>
-      <w:pPr>
-        <w:rPr>
-          <w:lang w:val="en-IN"/>
-        </w:rPr>
-      </w:pPr>
-    </w:p>
-    <w:p>
-      <w:pPr>
-        <w:rPr>
-          <w:lang w:val="en-IN"/>
-        </w:rPr>
-      </w:pPr>
-    </w:p>
-    <w:p>
-      <w:pPr>
-        <w:rPr>
-          <w:lang w:val="en-IN"/>
-        </w:rPr>
-      </w:pPr>
-    </w:p>
-    <w:p>
-      <w:pPr>
-        <w:rPr>
-          <w:b/>
-          <w:bCs/>
-          <w:lang w:val="en-IN"/>
-        </w:rPr>
-      </w:pPr>
-      <w:r>
-        <w:rPr>
-          <w:b/>
-          <w:bCs/>
-          <w:lang w:val="en-IN"/>
-        </w:rPr>
-        <w:lastRenderedPageBreak/>
-        <w:t>Question 1l.</w:t>
-      </w:r>
-    </w:p>
-    <w:p>
-      <w:pPr>
-        <w:rPr>
-          <w:lang w:val="en-IN"/>
-        </w:rPr>
-      </w:pPr>
       <w:r>
         <w:rPr>
           <w:noProof/>
-          <w:lang w:val="en-IN"/>
         </w:rPr>
         <mc:AlternateContent>
           <mc:Choice Requires="wps">
             <w:drawing>
-              <wp:anchor distT="45720" distB="45720" distL="114300" distR="114300" simplePos="0" relativeHeight="251661312" behindDoc="0" locked="0" layoutInCell="1" allowOverlap="1" wp14:anchorId="044C4B4D" wp14:editId="10F831A9">
+              <wp:anchor distT="45720" distB="45720" distL="114300" distR="114300" simplePos="0" relativeHeight="251661312" behindDoc="0" locked="0" layoutInCell="1" allowOverlap="1" wp14:anchorId="044C4B4D" wp14:editId="7DF8A2E2">
                 <wp:simplePos x="0" y="0"/>
                 <wp:positionH relativeFrom="margin">
-                  <wp:posOffset>1159329</wp:posOffset>
+                  <wp:posOffset>759216</wp:posOffset>
                 </wp:positionH>
                 <wp:positionV relativeFrom="paragraph">
-                  <wp:posOffset>49984</wp:posOffset>
+                  <wp:posOffset>6692</wp:posOffset>
                 </wp:positionV>
-                <wp:extent cx="3624943" cy="1404620"/>
-                <wp:effectExtent l="0" t="0" r="13970" b="20955"/>
+                <wp:extent cx="4396153" cy="1404620"/>
+                <wp:effectExtent l="0" t="0" r="23495" b="20955"/>
                 <wp:wrapNone/>
                 <wp:docPr id="611999545" name="Text Box 2"/>
                 <wp:cNvGraphicFramePr>
@@ -2840,7 +2614,7 @@
                       <wps:spPr bwMode="auto">
                         <a:xfrm>
                           <a:off x="0" y="0"/>
-                          <a:ext cx="3624943" cy="1404620"/>
+                          <a:ext cx="4396153" cy="1404620"/>
                         </a:xfrm>
                         <a:prstGeom prst="rect">
                           <a:avLst/>
@@ -2860,49 +2634,29 @@
                       <wps:txbx>
                         <w:txbxContent>
                           <w:p>
-                            <w:pPr>
-                              <w:rPr>
-                                <w:lang w:val="en-IN"/>
-                              </w:rPr>
-                            </w:pPr>
-                            <w:r>
-                              <w:rPr>
-                                <w:lang w:val="en-IN"/>
-                              </w:rPr>
+                            <w:r>
                               <w:t>10</w:t>
                             </w:r>
                             <w:r>
                               <w:rPr>
                                 <w:vertAlign w:val="superscript"/>
-                                <w:lang w:val="en-IN"/>
+                              </w:rPr>
+                              <w:t xml:space="preserve">5 </w:t>
+                            </w:r>
+                            <w:r>
+                              <w:t>random numbers (either -1 or 1) added 10</w:t>
+                            </w:r>
+                            <w:r>
+                              <w:rPr>
+                                <w:vertAlign w:val="superscript"/>
                               </w:rPr>
                               <w:t>5</w:t>
                             </w:r>
                             <w:r>
-                              <w:rPr>
-                                <w:vertAlign w:val="superscript"/>
-                                <w:lang w:val="en-IN"/>
-                              </w:rPr>
-                              <w:t xml:space="preserve"> </w:t>
-                            </w:r>
-                            <w:r>
-                              <w:rPr>
-                                <w:lang w:val="en-IN"/>
-                              </w:rPr>
-                              <w:t>random numbers (either -1 or 1) added 10</w:t>
-                            </w:r>
-                            <w:r>
-                              <w:rPr>
-                                <w:vertAlign w:val="superscript"/>
-                                <w:lang w:val="en-IN"/>
-                              </w:rPr>
-                              <w:t>5</w:t>
-                            </w:r>
-                            <w:r>
-                              <w:rPr>
-                                <w:lang w:val="en-IN"/>
-                              </w:rPr>
                               <w:t xml:space="preserve"> times </w:t>
+                            </w:r>
+                            <w:r>
+                              <w:t>with bin size 2</w:t>
                             </w:r>
                           </w:p>
                         </w:txbxContent>
@@ -2924,53 +2678,33 @@
           </mc:Choice>
           <mc:Fallback>
             <w:pict>
-              <v:shape w14:anchorId="044C4B4D" id="_x0000_s1036" type="#_x0000_t202" style="position:absolute;margin-left:91.3pt;margin-top:3.95pt;width:285.45pt;height:110.6pt;z-index:251661312;visibility:visible;mso-wrap-style:square;mso-width-percent:0;mso-height-percent:200;mso-wrap-distance-left:9pt;mso-wrap-distance-top:3.6pt;mso-wrap-distance-right:9pt;mso-wrap-distance-bottom:3.6pt;mso-position-horizontal:absolute;mso-position-horizontal-relative:margin;mso-position-vertical:absolute;mso-position-vertical-relative:text;mso-width-percent:0;mso-height-percent:200;mso-width-relative:margin;mso-height-relative:margin;v-text-anchor:top" o:gfxdata="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">
+              <v:shape w14:anchorId="044C4B4D" id="_x0000_s1037" type="#_x0000_t202" style="position:absolute;margin-left:59.8pt;margin-top:.55pt;width:346.15pt;height:110.6pt;z-index:251661312;visibility:visible;mso-wrap-style:square;mso-width-percent:0;mso-height-percent:200;mso-wrap-distance-left:9pt;mso-wrap-distance-top:3.6pt;mso-wrap-distance-right:9pt;mso-wrap-distance-bottom:3.6pt;mso-position-horizontal:absolute;mso-position-horizontal-relative:margin;mso-position-vertical:absolute;mso-position-vertical-relative:text;mso-width-percent:0;mso-height-percent:200;mso-width-relative:margin;mso-height-relative:margin;v-text-anchor:top" o:gfxdata="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">
                 <v:textbox style="mso-fit-shape-to-text:t">
                   <w:txbxContent>
                     <w:p>
-                      <w:pPr>
-                        <w:rPr>
-                          <w:lang w:val="en-IN"/>
-                        </w:rPr>
-                      </w:pPr>
-                      <w:r>
-                        <w:rPr>
-                          <w:lang w:val="en-IN"/>
-                        </w:rPr>
+                      <w:r>
                         <w:t>10</w:t>
                       </w:r>
                       <w:r>
                         <w:rPr>
                           <w:vertAlign w:val="superscript"/>
-                          <w:lang w:val="en-IN"/>
+                        </w:rPr>
+                        <w:t xml:space="preserve">5 </w:t>
+                      </w:r>
+                      <w:r>
+                        <w:t>random numbers (either -1 or 1) added 10</w:t>
+                      </w:r>
+                      <w:r>
+                        <w:rPr>
+                          <w:vertAlign w:val="superscript"/>
                         </w:rPr>
                         <w:t>5</w:t>
                       </w:r>
                       <w:r>
-                        <w:rPr>
-                          <w:vertAlign w:val="superscript"/>
-                          <w:lang w:val="en-IN"/>
-                        </w:rPr>
-                        <w:t xml:space="preserve"> </w:t>
-                      </w:r>
-                      <w:r>
-                        <w:rPr>
-                          <w:lang w:val="en-IN"/>
-                        </w:rPr>
-                        <w:t>random numbers (either -1 or 1) added 10</w:t>
-                      </w:r>
-                      <w:r>
-                        <w:rPr>
-                          <w:vertAlign w:val="superscript"/>
-                          <w:lang w:val="en-IN"/>
-                        </w:rPr>
-                        <w:t>5</w:t>
-                      </w:r>
-                      <w:r>
-                        <w:rPr>
-                          <w:lang w:val="en-IN"/>
-                        </w:rPr>
                         <w:t xml:space="preserve"> times </w:t>
+                      </w:r>
+                      <w:r>
+                        <w:t>with bin size 2</w:t>
                       </w:r>
                     </w:p>
                   </w:txbxContent>
@@ -2984,7 +2718,6 @@
       <w:r>
         <w:rPr>
           <w:noProof/>
-          <w:lang w:val="en-IN"/>
         </w:rPr>
         <w:drawing>
           <wp:inline distT="0" distB="0" distL="0" distR="0" wp14:anchorId="0E0E0FDC" wp14:editId="197620C4">
@@ -3036,13 +2769,7 @@
         </w:drawing>
       </w:r>
     </w:p>
-    <w:p>
-      <w:pPr>
-        <w:rPr>
-          <w:lang w:val="en-IN"/>
-        </w:rPr>
-      </w:pPr>
-    </w:p>
+    <w:p/>
     <w:sectPr>
       <w:pgSz w:w="11906" w:h="16838"/>
       <w:pgMar w:top="1440" w:right="1440" w:bottom="1440" w:left="1440" w:header="708" w:footer="708" w:gutter="0"/>
@@ -3112,7 +2839,7 @@
         <w:kern w:val="2"/>
         <w:sz w:val="24"/>
         <w:szCs w:val="24"/>
-        <w:lang w:eastAsia="en-US" w:bidi="ar-SA"/>
+        <w:lang w:val="en-IN" w:eastAsia="en-US" w:bidi="ar-SA"/>
         <w14:ligatures w14:val="standardContextual"/>
       </w:rPr>
     </w:rPrDefault>

</xml_diff>